<commit_message>
Add special Shabbat and weekday times support to template
</commit_message>
<xml_diff>
--- a/resources/templates/shabbat.docx
+++ b/resources/templates/shabbat.docx
@@ -1,6 +1,6 @@
 
 <file path=word/document.xml><?xml version="1.0" encoding="utf-8"?>
-<w:document xmlns:wpc="http://schemas.microsoft.com/office/word/2010/wordprocessingCanvas" xmlns:cx="http://schemas.microsoft.com/office/drawing/2014/chartex" xmlns:cx1="http://schemas.microsoft.com/office/drawing/2015/9/8/chartex" xmlns:cx2="http://schemas.microsoft.com/office/drawing/2015/10/21/chartex" xmlns:cx3="http://schemas.microsoft.com/office/drawing/2016/5/9/chartex" xmlns:cx4="http://schemas.microsoft.com/office/drawing/2016/5/10/chartex" xmlns:cx5="http://schemas.microsoft.com/office/drawing/2016/5/11/chartex" xmlns:cx6="http://schemas.microsoft.com/office/drawing/2016/5/12/chartex" xmlns:cx7="http://schemas.microsoft.com/office/drawing/2016/5/13/chartex" xmlns:cx8="http://schemas.microsoft.com/office/drawing/2016/5/14/chartex" xmlns:mc="http://schemas.openxmlformats.org/markup-compatibility/2006" xmlns:aink="http://schemas.microsoft.com/office/drawing/2016/ink" xmlns:am3d="http://schemas.microsoft.com/office/drawing/2017/model3d" xmlns:o="urn:schemas-microsoft-com:office:office" xmlns:r="http://schemas.openxmlformats.org/officeDocument/2006/relationships" xmlns:m="http://schemas.openxmlformats.org/officeDocument/2006/math" xmlns:v="urn:schemas-microsoft-com:vml" xmlns:wp14="http://schemas.microsoft.com/office/word/2010/wordprocessingDrawing" xmlns:wp="http://schemas.openxmlformats.org/drawingml/2006/wordprocessingDrawing" xmlns:w10="urn:schemas-microsoft-com:office:word" xmlns:w="http://schemas.openxmlformats.org/wordprocessingml/2006/main" xmlns:w14="http://schemas.microsoft.com/office/word/2010/wordml" xmlns:w15="http://schemas.microsoft.com/office/word/2012/wordml" xmlns:w16cex="http://schemas.microsoft.com/office/word/2018/wordml/cex" xmlns:w16cid="http://schemas.microsoft.com/office/word/2016/wordml/cid" xmlns:w16="http://schemas.microsoft.com/office/word/2018/wordml" xmlns:w16sdtdh="http://schemas.microsoft.com/office/word/2020/wordml/sdtdatahash" xmlns:w16se="http://schemas.microsoft.com/office/word/2015/wordml/symex" xmlns:wpg="http://schemas.microsoft.com/office/word/2010/wordprocessingGroup" xmlns:wpi="http://schemas.microsoft.com/office/word/2010/wordprocessingInk" xmlns:wne="http://schemas.microsoft.com/office/word/2006/wordml" xmlns:wps="http://schemas.microsoft.com/office/word/2010/wordprocessingShape" mc:Ignorable="w14 w15 w16se w16cid w16 w16cex w16sdtdh wp14">
+<w:document xmlns:wpc="http://schemas.microsoft.com/office/word/2010/wordprocessingCanvas" xmlns:cx="http://schemas.microsoft.com/office/drawing/2014/chartex" xmlns:cx1="http://schemas.microsoft.com/office/drawing/2015/9/8/chartex" xmlns:cx2="http://schemas.microsoft.com/office/drawing/2015/10/21/chartex" xmlns:cx3="http://schemas.microsoft.com/office/drawing/2016/5/9/chartex" xmlns:cx4="http://schemas.microsoft.com/office/drawing/2016/5/10/chartex" xmlns:cx5="http://schemas.microsoft.com/office/drawing/2016/5/11/chartex" xmlns:cx6="http://schemas.microsoft.com/office/drawing/2016/5/12/chartex" xmlns:cx7="http://schemas.microsoft.com/office/drawing/2016/5/13/chartex" xmlns:cx8="http://schemas.microsoft.com/office/drawing/2016/5/14/chartex" xmlns:mc="http://schemas.openxmlformats.org/markup-compatibility/2006" xmlns:aink="http://schemas.microsoft.com/office/drawing/2016/ink" xmlns:am3d="http://schemas.microsoft.com/office/drawing/2017/model3d" xmlns:o="urn:schemas-microsoft-com:office:office" xmlns:oel="http://schemas.microsoft.com/office/2019/extlst" xmlns:r="http://schemas.openxmlformats.org/officeDocument/2006/relationships" xmlns:m="http://schemas.openxmlformats.org/officeDocument/2006/math" xmlns:v="urn:schemas-microsoft-com:vml" xmlns:wp14="http://schemas.microsoft.com/office/word/2010/wordprocessingDrawing" xmlns:wp="http://schemas.openxmlformats.org/drawingml/2006/wordprocessingDrawing" xmlns:w10="urn:schemas-microsoft-com:office:word" xmlns:w="http://schemas.openxmlformats.org/wordprocessingml/2006/main" xmlns:w14="http://schemas.microsoft.com/office/word/2010/wordml" xmlns:w15="http://schemas.microsoft.com/office/word/2012/wordml" xmlns:w16cex="http://schemas.microsoft.com/office/word/2018/wordml/cex" xmlns:w16cid="http://schemas.microsoft.com/office/word/2016/wordml/cid" xmlns:w16="http://schemas.microsoft.com/office/word/2018/wordml" xmlns:w16sdtdh="http://schemas.microsoft.com/office/word/2020/wordml/sdtdatahash" xmlns:w16se="http://schemas.microsoft.com/office/word/2015/wordml/symex" xmlns:wpg="http://schemas.microsoft.com/office/word/2010/wordprocessingGroup" xmlns:wpi="http://schemas.microsoft.com/office/word/2010/wordprocessingInk" xmlns:wne="http://schemas.microsoft.com/office/word/2006/wordml" xmlns:wps="http://schemas.microsoft.com/office/word/2010/wordprocessingShape" mc:Ignorable="w14 w15 w16se w16cid w16 w16cex w16sdtdh wp14">
   <w:body>
     <w:p>
       <w:pPr>
@@ -79,12 +79,11 @@
         <w:pStyle w:val="List"/>
         <w:jc w:val="center"/>
         <w:rPr>
-          <w:rFonts w:ascii="Tahoma" w:hAnsi="Tahoma" w:cs="Tahoma"/>
+          <w:rFonts w:ascii="Tahoma" w:hAnsi="Tahoma" w:cs="Tahoma" w:hint="cs"/>
           <w:b/>
           <w:bCs/>
           <w:sz w:val="56"/>
           <w:szCs w:val="56"/>
-          <w:lang w:val="en-GB"/>
         </w:rPr>
       </w:pPr>
       <w:r>
@@ -158,21 +157,20 @@
           <w:szCs w:val="56"/>
           <w:lang w:val="en-GB"/>
         </w:rPr>
-        <w:t>{</w:t>
-      </w:r>
-      <w:proofErr w:type="spellStart"/>
-      <w:r>
-        <w:rPr>
-          <w:rFonts w:ascii="Tahoma" w:hAnsi="Tahoma" w:cs="Tahoma"/>
+        <w:t>{parsha}</w:t>
+      </w:r>
+      <w:r>
+        <w:rPr>
+          <w:rFonts w:ascii="Tahoma" w:hAnsi="Tahoma" w:cs="Tahoma" w:hint="cs"/>
           <w:b/>
           <w:bCs/>
           <w:sz w:val="56"/>
           <w:szCs w:val="56"/>
-          <w:lang w:val="en-GB"/>
-        </w:rPr>
-        <w:t>parsha</w:t>
-      </w:r>
-      <w:proofErr w:type="spellEnd"/>
+          <w:rtl/>
+          <w:lang w:val="en-GB"/>
+        </w:rPr>
+        <w:t xml:space="preserve"> </w:t>
+      </w:r>
       <w:r>
         <w:rPr>
           <w:rFonts w:ascii="Tahoma" w:hAnsi="Tahoma" w:cs="Tahoma"/>
@@ -182,6 +180,70 @@
           <w:szCs w:val="56"/>
           <w:lang w:val="en-GB"/>
         </w:rPr>
+        <w:t xml:space="preserve">{#shabbat_special} – </w:t>
+      </w:r>
+      <w:r>
+        <w:rPr>
+          <w:rFonts w:ascii="Tahoma" w:hAnsi="Tahoma" w:cs="Tahoma"/>
+          <w:b/>
+          <w:bCs/>
+          <w:sz w:val="56"/>
+          <w:szCs w:val="56"/>
+        </w:rPr>
+        <w:t>{</w:t>
+      </w:r>
+      <w:proofErr w:type="spellStart"/>
+      <w:r>
+        <w:rPr>
+          <w:rFonts w:ascii="Tahoma" w:hAnsi="Tahoma" w:cs="Tahoma"/>
+          <w:b/>
+          <w:bCs/>
+          <w:sz w:val="56"/>
+          <w:szCs w:val="56"/>
+        </w:rPr>
+        <w:t>shabbat_special</w:t>
+      </w:r>
+      <w:proofErr w:type="spellEnd"/>
+      <w:r>
+        <w:rPr>
+          <w:rFonts w:ascii="Tahoma" w:hAnsi="Tahoma" w:cs="Tahoma"/>
+          <w:b/>
+          <w:bCs/>
+          <w:sz w:val="56"/>
+          <w:szCs w:val="56"/>
+        </w:rPr>
+        <w:t>}</w:t>
+      </w:r>
+      <w:r>
+        <w:rPr>
+          <w:rFonts w:ascii="Tahoma" w:hAnsi="Tahoma" w:cs="Tahoma"/>
+          <w:b/>
+          <w:bCs/>
+          <w:sz w:val="56"/>
+          <w:szCs w:val="56"/>
+        </w:rPr>
+        <w:t xml:space="preserve"> {/</w:t>
+      </w:r>
+      <w:proofErr w:type="spellStart"/>
+      <w:r>
+        <w:rPr>
+          <w:rFonts w:ascii="Tahoma" w:hAnsi="Tahoma" w:cs="Tahoma"/>
+          <w:b/>
+          <w:bCs/>
+          <w:sz w:val="56"/>
+          <w:szCs w:val="56"/>
+        </w:rPr>
+        <w:t>shabbat_special</w:t>
+      </w:r>
+      <w:proofErr w:type="spellEnd"/>
+      <w:r>
+        <w:rPr>
+          <w:rFonts w:ascii="Tahoma" w:hAnsi="Tahoma" w:cs="Tahoma"/>
+          <w:b/>
+          <w:bCs/>
+          <w:sz w:val="56"/>
+          <w:szCs w:val="56"/>
+        </w:rPr>
         <w:t>}</w:t>
       </w:r>
     </w:p>
@@ -733,21 +795,86 @@
           <w:bCs/>
           <w:sz w:val="36"/>
           <w:szCs w:val="36"/>
-          <w:lang w:val="en-GB"/>
-        </w:rPr>
-      </w:pPr>
+        </w:rPr>
+      </w:pPr>
+      <w:r>
+        <w:rPr>
+          <w:rFonts w:ascii="Tahoma" w:hAnsi="Tahoma" w:cs="Tahoma" w:hint="cs"/>
+          <w:b/>
+          <w:bCs/>
+          <w:sz w:val="36"/>
+          <w:szCs w:val="36"/>
+          <w:rtl/>
+          <w:lang w:val="en-GB"/>
+        </w:rPr>
+        <w:t xml:space="preserve">ערבית מוצאי שבת </w:t>
+      </w:r>
+      <w:r>
+        <w:rPr>
+          <w:rFonts w:ascii="Tahoma" w:hAnsi="Tahoma" w:cs="Tahoma"/>
+          <w:b/>
+          <w:bCs/>
+          <w:sz w:val="36"/>
+          <w:szCs w:val="36"/>
+          <w:rtl/>
+          <w:lang w:val="en-GB"/>
+        </w:rPr>
+        <w:t>–</w:t>
+      </w:r>
+      <w:r>
+        <w:rPr>
+          <w:rFonts w:ascii="Tahoma" w:hAnsi="Tahoma" w:cs="Tahoma" w:hint="cs"/>
+          <w:b/>
+          <w:bCs/>
+          <w:sz w:val="36"/>
+          <w:szCs w:val="36"/>
+          <w:rtl/>
+          <w:lang w:val="en-GB"/>
+        </w:rPr>
+        <w:t xml:space="preserve"> </w:t>
+      </w:r>
+      <w:r>
+        <w:rPr>
+          <w:rFonts w:ascii="Tahoma" w:hAnsi="Tahoma" w:cs="Tahoma"/>
+          <w:b/>
+          <w:bCs/>
+          <w:sz w:val="36"/>
+          <w:szCs w:val="36"/>
+        </w:rPr>
+        <w:t>{</w:t>
+      </w:r>
+      <w:proofErr w:type="spellStart"/>
+      <w:r>
+        <w:rPr>
+          <w:rFonts w:ascii="Tahoma" w:hAnsi="Tahoma" w:cs="Tahoma"/>
+          <w:b/>
+          <w:bCs/>
+          <w:sz w:val="36"/>
+          <w:szCs w:val="36"/>
+        </w:rPr>
+        <w:t>motzash_arvit</w:t>
+      </w:r>
+      <w:proofErr w:type="spellEnd"/>
+      <w:r>
+        <w:rPr>
+          <w:rFonts w:ascii="Tahoma" w:hAnsi="Tahoma" w:cs="Tahoma"/>
+          <w:b/>
+          <w:bCs/>
+          <w:sz w:val="36"/>
+          <w:szCs w:val="36"/>
+        </w:rPr>
+        <w:t>}</w:t>
+      </w:r>
     </w:p>
     <w:p>
       <w:pPr>
         <w:pStyle w:val="List"/>
-        <w:spacing w:line="240" w:lineRule="auto"/>
-        <w:rPr>
-          <w:rFonts w:ascii="Tahoma" w:hAnsi="Tahoma" w:cs="Tahoma"/>
-          <w:b/>
-          <w:bCs/>
-          <w:sz w:val="36"/>
-          <w:szCs w:val="36"/>
-          <w:rtl/>
+        <w:rPr>
+          <w:rFonts w:ascii="Tahoma" w:hAnsi="Tahoma" w:cs="Tahoma"/>
+          <w:b/>
+          <w:bCs/>
+          <w:sz w:val="36"/>
+          <w:szCs w:val="36"/>
           <w:lang w:val="en-GB"/>
         </w:rPr>
       </w:pPr>
@@ -762,7 +889,6 @@
           <w:bCs/>
           <w:sz w:val="72"/>
           <w:szCs w:val="72"/>
-          <w:rtl/>
           <w:lang w:val="en-GB"/>
         </w:rPr>
       </w:pPr>
@@ -794,11 +920,304 @@
     <w:p>
       <w:pPr>
         <w:pStyle w:val="List"/>
-        <w:rPr>
-          <w:rFonts w:ascii="Tahoma" w:hAnsi="Tahoma" w:cs="Tahoma"/>
-          <w:rtl/>
-        </w:rPr>
-      </w:pPr>
+        <w:jc w:val="center"/>
+        <w:rPr>
+          <w:rFonts w:ascii="Tahoma" w:hAnsi="Tahoma" w:cs="Tahoma"/>
+          <w:b/>
+          <w:bCs/>
+          <w:sz w:val="32"/>
+          <w:szCs w:val="32"/>
+          <w:rtl/>
+          <w:lang w:val="en-GB"/>
+        </w:rPr>
+      </w:pPr>
+    </w:p>
+    <w:p>
+      <w:pPr>
+        <w:pStyle w:val="List"/>
+        <w:rPr>
+          <w:rFonts w:ascii="Tahoma" w:hAnsi="Tahoma" w:cs="Tahoma"/>
+          <w:sz w:val="32"/>
+          <w:szCs w:val="32"/>
+        </w:rPr>
+      </w:pPr>
+      <w:r>
+        <w:rPr>
+          <w:rFonts w:ascii="Tahoma" w:hAnsi="Tahoma" w:cs="Tahoma"/>
+          <w:sz w:val="32"/>
+          <w:szCs w:val="32"/>
+        </w:rPr>
+        <w:lastRenderedPageBreak/>
+        <w:t>{#weekday}</w:t>
+      </w:r>
+    </w:p>
+    <w:p>
+      <w:pPr>
+        <w:pStyle w:val="List"/>
+        <w:rPr>
+          <w:rFonts w:ascii="Tahoma" w:hAnsi="Tahoma" w:cs="Tahoma"/>
+          <w:sz w:val="32"/>
+          <w:szCs w:val="32"/>
+        </w:rPr>
+      </w:pPr>
+      <w:r>
+        <w:rPr>
+          <w:rFonts w:ascii="Tahoma" w:hAnsi="Tahoma" w:cs="Tahoma"/>
+          <w:sz w:val="32"/>
+          <w:szCs w:val="32"/>
+        </w:rPr>
+        <w:t>{</w:t>
+      </w:r>
+      <w:proofErr w:type="spellStart"/>
+      <w:r>
+        <w:rPr>
+          <w:rFonts w:ascii="Tahoma" w:hAnsi="Tahoma" w:cs="Tahoma"/>
+          <w:sz w:val="32"/>
+          <w:szCs w:val="32"/>
+        </w:rPr>
+        <w:t>tfilla</w:t>
+      </w:r>
+      <w:proofErr w:type="spellEnd"/>
+      <w:r>
+        <w:rPr>
+          <w:rFonts w:ascii="Tahoma" w:hAnsi="Tahoma" w:cs="Tahoma"/>
+          <w:sz w:val="32"/>
+          <w:szCs w:val="32"/>
+        </w:rPr>
+        <w:t>} – {#times} {time}, {/times}</w:t>
+      </w:r>
+    </w:p>
+    <w:p>
+      <w:pPr>
+        <w:pStyle w:val="List"/>
+        <w:rPr>
+          <w:rFonts w:ascii="Tahoma" w:hAnsi="Tahoma" w:cs="Tahoma"/>
+          <w:sz w:val="32"/>
+          <w:szCs w:val="32"/>
+        </w:rPr>
+      </w:pPr>
+      <w:r>
+        <w:rPr>
+          <w:rFonts w:ascii="Tahoma" w:hAnsi="Tahoma" w:cs="Tahoma"/>
+          <w:sz w:val="32"/>
+          <w:szCs w:val="32"/>
+        </w:rPr>
+        <w:t>{/weekday}</w:t>
+      </w:r>
+    </w:p>
+    <w:p>
+      <w:pPr>
+        <w:pStyle w:val="List"/>
+        <w:rPr>
+          <w:rFonts w:ascii="Tahoma" w:hAnsi="Tahoma" w:cs="Tahoma"/>
+          <w:sz w:val="32"/>
+          <w:szCs w:val="32"/>
+        </w:rPr>
+      </w:pPr>
+    </w:p>
+    <w:p>
+      <w:pPr>
+        <w:pStyle w:val="List"/>
+        <w:rPr>
+          <w:rFonts w:ascii="Tahoma" w:hAnsi="Tahoma" w:cs="Tahoma"/>
+          <w:sz w:val="32"/>
+          <w:szCs w:val="32"/>
+        </w:rPr>
+      </w:pPr>
+      <w:r>
+        <w:rPr>
+          <w:rFonts w:ascii="Tahoma" w:hAnsi="Tahoma" w:cs="Tahoma" w:hint="cs"/>
+          <w:sz w:val="32"/>
+          <w:szCs w:val="32"/>
+          <w:rtl/>
+        </w:rPr>
+        <w:t xml:space="preserve">שחרית </w:t>
+      </w:r>
+      <w:r>
+        <w:rPr>
+          <w:rFonts w:ascii="Tahoma" w:hAnsi="Tahoma" w:cs="Tahoma"/>
+          <w:sz w:val="32"/>
+          <w:szCs w:val="32"/>
+          <w:rtl/>
+        </w:rPr>
+        <w:t>–</w:t>
+      </w:r>
+      <w:r>
+        <w:rPr>
+          <w:rFonts w:ascii="Tahoma" w:hAnsi="Tahoma" w:cs="Tahoma" w:hint="cs"/>
+          <w:sz w:val="32"/>
+          <w:szCs w:val="32"/>
+          <w:rtl/>
+        </w:rPr>
+        <w:t xml:space="preserve"> </w:t>
+      </w:r>
+      <w:r>
+        <w:rPr>
+          <w:rFonts w:ascii="Tahoma" w:hAnsi="Tahoma" w:cs="Tahoma"/>
+          <w:sz w:val="32"/>
+          <w:szCs w:val="32"/>
+        </w:rPr>
+        <w:t>{week_sharcharit_1}</w:t>
+      </w:r>
+      <w:r>
+        <w:rPr>
+          <w:rFonts w:ascii="Tahoma" w:hAnsi="Tahoma" w:cs="Tahoma" w:hint="cs"/>
+          <w:sz w:val="32"/>
+          <w:szCs w:val="32"/>
+          <w:rtl/>
+        </w:rPr>
+        <w:t xml:space="preserve">, </w:t>
+      </w:r>
+      <w:r>
+        <w:rPr>
+          <w:rFonts w:ascii="Tahoma" w:hAnsi="Tahoma" w:cs="Tahoma"/>
+          <w:sz w:val="32"/>
+          <w:szCs w:val="32"/>
+        </w:rPr>
+        <w:t xml:space="preserve"> {week_shacharit_2}</w:t>
+      </w:r>
+      <w:r>
+        <w:rPr>
+          <w:rFonts w:ascii="Tahoma" w:hAnsi="Tahoma" w:cs="Tahoma" w:hint="cs"/>
+          <w:sz w:val="32"/>
+          <w:szCs w:val="32"/>
+          <w:rtl/>
+        </w:rPr>
+        <w:t xml:space="preserve">, </w:t>
+      </w:r>
+      <w:r>
+        <w:rPr>
+          <w:rFonts w:ascii="Tahoma" w:hAnsi="Tahoma" w:cs="Tahoma"/>
+          <w:sz w:val="32"/>
+          <w:szCs w:val="32"/>
+        </w:rPr>
+        <w:t>{week_shacharit_3}</w:t>
+      </w:r>
+    </w:p>
+    <w:p>
+      <w:pPr>
+        <w:pStyle w:val="List"/>
+        <w:rPr>
+          <w:rFonts w:ascii="Tahoma" w:hAnsi="Tahoma" w:cs="Tahoma"/>
+          <w:sz w:val="32"/>
+          <w:szCs w:val="32"/>
+        </w:rPr>
+      </w:pPr>
+      <w:r>
+        <w:rPr>
+          <w:rFonts w:ascii="Tahoma" w:hAnsi="Tahoma" w:cs="Tahoma" w:hint="cs"/>
+          <w:sz w:val="32"/>
+          <w:szCs w:val="32"/>
+          <w:rtl/>
+        </w:rPr>
+        <w:t xml:space="preserve">מנחה </w:t>
+      </w:r>
+      <w:r>
+        <w:rPr>
+          <w:rFonts w:ascii="Tahoma" w:hAnsi="Tahoma" w:cs="Tahoma"/>
+          <w:sz w:val="32"/>
+          <w:szCs w:val="32"/>
+          <w:rtl/>
+        </w:rPr>
+        <w:t>–</w:t>
+      </w:r>
+      <w:r>
+        <w:rPr>
+          <w:rFonts w:ascii="Tahoma" w:hAnsi="Tahoma" w:cs="Tahoma" w:hint="cs"/>
+          <w:sz w:val="32"/>
+          <w:szCs w:val="32"/>
+          <w:rtl/>
+        </w:rPr>
+        <w:t xml:space="preserve"> </w:t>
+      </w:r>
+      <w:r>
+        <w:rPr>
+          <w:rFonts w:ascii="Tahoma" w:hAnsi="Tahoma" w:cs="Tahoma"/>
+          <w:sz w:val="32"/>
+          <w:szCs w:val="32"/>
+        </w:rPr>
+        <w:t>{</w:t>
+      </w:r>
+      <w:proofErr w:type="spellStart"/>
+      <w:r>
+        <w:rPr>
+          <w:rFonts w:ascii="Tahoma" w:hAnsi="Tahoma" w:cs="Tahoma"/>
+          <w:sz w:val="32"/>
+          <w:szCs w:val="32"/>
+        </w:rPr>
+        <w:t>week_mincha</w:t>
+      </w:r>
+      <w:proofErr w:type="spellEnd"/>
+      <w:r>
+        <w:rPr>
+          <w:rFonts w:ascii="Tahoma" w:hAnsi="Tahoma" w:cs="Tahoma"/>
+          <w:sz w:val="32"/>
+          <w:szCs w:val="32"/>
+        </w:rPr>
+        <w:t>}</w:t>
+      </w:r>
+    </w:p>
+    <w:p>
+      <w:pPr>
+        <w:pStyle w:val="List"/>
+        <w:rPr>
+          <w:rFonts w:ascii="Tahoma" w:hAnsi="Tahoma" w:cs="Tahoma" w:hint="cs"/>
+          <w:sz w:val="32"/>
+          <w:szCs w:val="32"/>
+        </w:rPr>
+      </w:pPr>
+      <w:r>
+        <w:rPr>
+          <w:rFonts w:ascii="Tahoma" w:hAnsi="Tahoma" w:cs="Tahoma" w:hint="cs"/>
+          <w:sz w:val="32"/>
+          <w:szCs w:val="32"/>
+          <w:rtl/>
+        </w:rPr>
+        <w:t xml:space="preserve">ערבית </w:t>
+      </w:r>
+      <w:r>
+        <w:rPr>
+          <w:rFonts w:ascii="Tahoma" w:hAnsi="Tahoma" w:cs="Tahoma"/>
+          <w:sz w:val="32"/>
+          <w:szCs w:val="32"/>
+          <w:rtl/>
+        </w:rPr>
+        <w:t>–</w:t>
+      </w:r>
+      <w:r>
+        <w:rPr>
+          <w:rFonts w:ascii="Tahoma" w:hAnsi="Tahoma" w:cs="Tahoma" w:hint="cs"/>
+          <w:sz w:val="32"/>
+          <w:szCs w:val="32"/>
+          <w:rtl/>
+        </w:rPr>
+        <w:t xml:space="preserve"> </w:t>
+      </w:r>
+      <w:r>
+        <w:rPr>
+          <w:rFonts w:ascii="Tahoma" w:hAnsi="Tahoma" w:cs="Tahoma"/>
+          <w:sz w:val="32"/>
+          <w:szCs w:val="32"/>
+        </w:rPr>
+        <w:t>{week_arvit_1}</w:t>
+      </w:r>
+      <w:r>
+        <w:rPr>
+          <w:rFonts w:ascii="Tahoma" w:hAnsi="Tahoma" w:cs="Tahoma" w:hint="cs"/>
+          <w:sz w:val="32"/>
+          <w:szCs w:val="32"/>
+          <w:rtl/>
+        </w:rPr>
+        <w:t xml:space="preserve">, </w:t>
+      </w:r>
+      <w:r>
+        <w:rPr>
+          <w:rFonts w:ascii="Tahoma" w:hAnsi="Tahoma" w:cs="Tahoma"/>
+          <w:sz w:val="32"/>
+          <w:szCs w:val="32"/>
+        </w:rPr>
+        <w:t>{week_arvit_2}</w:t>
+      </w:r>
     </w:p>
     <w:sectPr>
       <w:headerReference w:type="even" r:id="rId9"/>
@@ -819,7 +1238,7 @@
 </file>
 
 <file path=word/endnotes.xml><?xml version="1.0" encoding="utf-8"?>
-<w:endnotes xmlns:wpc="http://schemas.microsoft.com/office/word/2010/wordprocessingCanvas" xmlns:cx="http://schemas.microsoft.com/office/drawing/2014/chartex" xmlns:cx1="http://schemas.microsoft.com/office/drawing/2015/9/8/chartex" xmlns:cx2="http://schemas.microsoft.com/office/drawing/2015/10/21/chartex" xmlns:cx3="http://schemas.microsoft.com/office/drawing/2016/5/9/chartex" xmlns:cx4="http://schemas.microsoft.com/office/drawing/2016/5/10/chartex" xmlns:cx5="http://schemas.microsoft.com/office/drawing/2016/5/11/chartex" xmlns:cx6="http://schemas.microsoft.com/office/drawing/2016/5/12/chartex" xmlns:cx7="http://schemas.microsoft.com/office/drawing/2016/5/13/chartex" xmlns:cx8="http://schemas.microsoft.com/office/drawing/2016/5/14/chartex" xmlns:mc="http://schemas.openxmlformats.org/markup-compatibility/2006" xmlns:aink="http://schemas.microsoft.com/office/drawing/2016/ink" xmlns:am3d="http://schemas.microsoft.com/office/drawing/2017/model3d" xmlns:o="urn:schemas-microsoft-com:office:office" xmlns:r="http://schemas.openxmlformats.org/officeDocument/2006/relationships" xmlns:m="http://schemas.openxmlformats.org/officeDocument/2006/math" xmlns:v="urn:schemas-microsoft-com:vml" xmlns:wp14="http://schemas.microsoft.com/office/word/2010/wordprocessingDrawing" xmlns:wp="http://schemas.openxmlformats.org/drawingml/2006/wordprocessingDrawing" xmlns:w10="urn:schemas-microsoft-com:office:word" xmlns:w="http://schemas.openxmlformats.org/wordprocessingml/2006/main" xmlns:w14="http://schemas.microsoft.com/office/word/2010/wordml" xmlns:w15="http://schemas.microsoft.com/office/word/2012/wordml" xmlns:w16cex="http://schemas.microsoft.com/office/word/2018/wordml/cex" xmlns:w16cid="http://schemas.microsoft.com/office/word/2016/wordml/cid" xmlns:w16="http://schemas.microsoft.com/office/word/2018/wordml" xmlns:w16sdtdh="http://schemas.microsoft.com/office/word/2020/wordml/sdtdatahash" xmlns:w16se="http://schemas.microsoft.com/office/word/2015/wordml/symex" xmlns:wpg="http://schemas.microsoft.com/office/word/2010/wordprocessingGroup" xmlns:wpi="http://schemas.microsoft.com/office/word/2010/wordprocessingInk" xmlns:wne="http://schemas.microsoft.com/office/word/2006/wordml" xmlns:wps="http://schemas.microsoft.com/office/word/2010/wordprocessingShape" mc:Ignorable="w14 w15 w16se w16cid w16 w16cex w16sdtdh wp14">
+<w:endnotes xmlns:wpc="http://schemas.microsoft.com/office/word/2010/wordprocessingCanvas" xmlns:cx="http://schemas.microsoft.com/office/drawing/2014/chartex" xmlns:cx1="http://schemas.microsoft.com/office/drawing/2015/9/8/chartex" xmlns:cx2="http://schemas.microsoft.com/office/drawing/2015/10/21/chartex" xmlns:cx3="http://schemas.microsoft.com/office/drawing/2016/5/9/chartex" xmlns:cx4="http://schemas.microsoft.com/office/drawing/2016/5/10/chartex" xmlns:cx5="http://schemas.microsoft.com/office/drawing/2016/5/11/chartex" xmlns:cx6="http://schemas.microsoft.com/office/drawing/2016/5/12/chartex" xmlns:cx7="http://schemas.microsoft.com/office/drawing/2016/5/13/chartex" xmlns:cx8="http://schemas.microsoft.com/office/drawing/2016/5/14/chartex" xmlns:mc="http://schemas.openxmlformats.org/markup-compatibility/2006" xmlns:aink="http://schemas.microsoft.com/office/drawing/2016/ink" xmlns:am3d="http://schemas.microsoft.com/office/drawing/2017/model3d" xmlns:o="urn:schemas-microsoft-com:office:office" xmlns:oel="http://schemas.microsoft.com/office/2019/extlst" xmlns:r="http://schemas.openxmlformats.org/officeDocument/2006/relationships" xmlns:m="http://schemas.openxmlformats.org/officeDocument/2006/math" xmlns:v="urn:schemas-microsoft-com:vml" xmlns:wp14="http://schemas.microsoft.com/office/word/2010/wordprocessingDrawing" xmlns:wp="http://schemas.openxmlformats.org/drawingml/2006/wordprocessingDrawing" xmlns:w10="urn:schemas-microsoft-com:office:word" xmlns:w="http://schemas.openxmlformats.org/wordprocessingml/2006/main" xmlns:w14="http://schemas.microsoft.com/office/word/2010/wordml" xmlns:w15="http://schemas.microsoft.com/office/word/2012/wordml" xmlns:w16cex="http://schemas.microsoft.com/office/word/2018/wordml/cex" xmlns:w16cid="http://schemas.microsoft.com/office/word/2016/wordml/cid" xmlns:w16="http://schemas.microsoft.com/office/word/2018/wordml" xmlns:w16sdtdh="http://schemas.microsoft.com/office/word/2020/wordml/sdtdatahash" xmlns:w16se="http://schemas.microsoft.com/office/word/2015/wordml/symex" xmlns:wpg="http://schemas.microsoft.com/office/word/2010/wordprocessingGroup" xmlns:wpi="http://schemas.microsoft.com/office/word/2010/wordprocessingInk" xmlns:wne="http://schemas.microsoft.com/office/word/2006/wordml" xmlns:wps="http://schemas.microsoft.com/office/word/2010/wordprocessingShape" mc:Ignorable="w14 w15 w16se w16cid w16 w16cex w16sdtdh wp14">
   <w:endnote w:type="separator" w:id="-1">
     <w:p>
       <w:pPr>
@@ -844,7 +1263,7 @@
 </file>
 
 <file path=word/footer1.xml><?xml version="1.0" encoding="utf-8"?>
-<w:ftr xmlns:wpc="http://schemas.microsoft.com/office/word/2010/wordprocessingCanvas" xmlns:cx="http://schemas.microsoft.com/office/drawing/2014/chartex" xmlns:cx1="http://schemas.microsoft.com/office/drawing/2015/9/8/chartex" xmlns:cx2="http://schemas.microsoft.com/office/drawing/2015/10/21/chartex" xmlns:cx3="http://schemas.microsoft.com/office/drawing/2016/5/9/chartex" xmlns:cx4="http://schemas.microsoft.com/office/drawing/2016/5/10/chartex" xmlns:cx5="http://schemas.microsoft.com/office/drawing/2016/5/11/chartex" xmlns:cx6="http://schemas.microsoft.com/office/drawing/2016/5/12/chartex" xmlns:cx7="http://schemas.microsoft.com/office/drawing/2016/5/13/chartex" xmlns:cx8="http://schemas.microsoft.com/office/drawing/2016/5/14/chartex" xmlns:mc="http://schemas.openxmlformats.org/markup-compatibility/2006" xmlns:aink="http://schemas.microsoft.com/office/drawing/2016/ink" xmlns:am3d="http://schemas.microsoft.com/office/drawing/2017/model3d" xmlns:o="urn:schemas-microsoft-com:office:office" xmlns:r="http://schemas.openxmlformats.org/officeDocument/2006/relationships" xmlns:m="http://schemas.openxmlformats.org/officeDocument/2006/math" xmlns:v="urn:schemas-microsoft-com:vml" xmlns:wp14="http://schemas.microsoft.com/office/word/2010/wordprocessingDrawing" xmlns:wp="http://schemas.openxmlformats.org/drawingml/2006/wordprocessingDrawing" xmlns:w10="urn:schemas-microsoft-com:office:word" xmlns:w="http://schemas.openxmlformats.org/wordprocessingml/2006/main" xmlns:w14="http://schemas.microsoft.com/office/word/2010/wordml" xmlns:w15="http://schemas.microsoft.com/office/word/2012/wordml" xmlns:w16cex="http://schemas.microsoft.com/office/word/2018/wordml/cex" xmlns:w16cid="http://schemas.microsoft.com/office/word/2016/wordml/cid" xmlns:w16="http://schemas.microsoft.com/office/word/2018/wordml" xmlns:w16sdtdh="http://schemas.microsoft.com/office/word/2020/wordml/sdtdatahash" xmlns:w16se="http://schemas.microsoft.com/office/word/2015/wordml/symex" xmlns:wpg="http://schemas.microsoft.com/office/word/2010/wordprocessingGroup" xmlns:wpi="http://schemas.microsoft.com/office/word/2010/wordprocessingInk" xmlns:wne="http://schemas.microsoft.com/office/word/2006/wordml" xmlns:wps="http://schemas.microsoft.com/office/word/2010/wordprocessingShape" mc:Ignorable="w14 w15 w16se w16cid w16 w16cex w16sdtdh wp14">
+<w:ftr xmlns:wpc="http://schemas.microsoft.com/office/word/2010/wordprocessingCanvas" xmlns:cx="http://schemas.microsoft.com/office/drawing/2014/chartex" xmlns:cx1="http://schemas.microsoft.com/office/drawing/2015/9/8/chartex" xmlns:cx2="http://schemas.microsoft.com/office/drawing/2015/10/21/chartex" xmlns:cx3="http://schemas.microsoft.com/office/drawing/2016/5/9/chartex" xmlns:cx4="http://schemas.microsoft.com/office/drawing/2016/5/10/chartex" xmlns:cx5="http://schemas.microsoft.com/office/drawing/2016/5/11/chartex" xmlns:cx6="http://schemas.microsoft.com/office/drawing/2016/5/12/chartex" xmlns:cx7="http://schemas.microsoft.com/office/drawing/2016/5/13/chartex" xmlns:cx8="http://schemas.microsoft.com/office/drawing/2016/5/14/chartex" xmlns:mc="http://schemas.openxmlformats.org/markup-compatibility/2006" xmlns:aink="http://schemas.microsoft.com/office/drawing/2016/ink" xmlns:am3d="http://schemas.microsoft.com/office/drawing/2017/model3d" xmlns:o="urn:schemas-microsoft-com:office:office" xmlns:oel="http://schemas.microsoft.com/office/2019/extlst" xmlns:r="http://schemas.openxmlformats.org/officeDocument/2006/relationships" xmlns:m="http://schemas.openxmlformats.org/officeDocument/2006/math" xmlns:v="urn:schemas-microsoft-com:vml" xmlns:wp14="http://schemas.microsoft.com/office/word/2010/wordprocessingDrawing" xmlns:wp="http://schemas.openxmlformats.org/drawingml/2006/wordprocessingDrawing" xmlns:w10="urn:schemas-microsoft-com:office:word" xmlns:w="http://schemas.openxmlformats.org/wordprocessingml/2006/main" xmlns:w14="http://schemas.microsoft.com/office/word/2010/wordml" xmlns:w15="http://schemas.microsoft.com/office/word/2012/wordml" xmlns:w16cex="http://schemas.microsoft.com/office/word/2018/wordml/cex" xmlns:w16cid="http://schemas.microsoft.com/office/word/2016/wordml/cid" xmlns:w16="http://schemas.microsoft.com/office/word/2018/wordml" xmlns:w16sdtdh="http://schemas.microsoft.com/office/word/2020/wordml/sdtdatahash" xmlns:w16se="http://schemas.microsoft.com/office/word/2015/wordml/symex" xmlns:wpg="http://schemas.microsoft.com/office/word/2010/wordprocessingGroup" xmlns:wpi="http://schemas.microsoft.com/office/word/2010/wordprocessingInk" xmlns:wne="http://schemas.microsoft.com/office/word/2006/wordml" xmlns:wps="http://schemas.microsoft.com/office/word/2010/wordprocessingShape" mc:Ignorable="w14 w15 w16se w16cid w16 w16cex w16sdtdh wp14">
   <w:p>
     <w:pPr>
       <w:pStyle w:val="Footer"/>
@@ -854,7 +1273,7 @@
 </file>
 
 <file path=word/footer2.xml><?xml version="1.0" encoding="utf-8"?>
-<w:ftr xmlns:wpc="http://schemas.microsoft.com/office/word/2010/wordprocessingCanvas" xmlns:cx="http://schemas.microsoft.com/office/drawing/2014/chartex" xmlns:cx1="http://schemas.microsoft.com/office/drawing/2015/9/8/chartex" xmlns:cx2="http://schemas.microsoft.com/office/drawing/2015/10/21/chartex" xmlns:cx3="http://schemas.microsoft.com/office/drawing/2016/5/9/chartex" xmlns:cx4="http://schemas.microsoft.com/office/drawing/2016/5/10/chartex" xmlns:cx5="http://schemas.microsoft.com/office/drawing/2016/5/11/chartex" xmlns:cx6="http://schemas.microsoft.com/office/drawing/2016/5/12/chartex" xmlns:cx7="http://schemas.microsoft.com/office/drawing/2016/5/13/chartex" xmlns:cx8="http://schemas.microsoft.com/office/drawing/2016/5/14/chartex" xmlns:mc="http://schemas.openxmlformats.org/markup-compatibility/2006" xmlns:aink="http://schemas.microsoft.com/office/drawing/2016/ink" xmlns:am3d="http://schemas.microsoft.com/office/drawing/2017/model3d" xmlns:o="urn:schemas-microsoft-com:office:office" xmlns:r="http://schemas.openxmlformats.org/officeDocument/2006/relationships" xmlns:m="http://schemas.openxmlformats.org/officeDocument/2006/math" xmlns:v="urn:schemas-microsoft-com:vml" xmlns:wp14="http://schemas.microsoft.com/office/word/2010/wordprocessingDrawing" xmlns:wp="http://schemas.openxmlformats.org/drawingml/2006/wordprocessingDrawing" xmlns:w10="urn:schemas-microsoft-com:office:word" xmlns:w="http://schemas.openxmlformats.org/wordprocessingml/2006/main" xmlns:w14="http://schemas.microsoft.com/office/word/2010/wordml" xmlns:w15="http://schemas.microsoft.com/office/word/2012/wordml" xmlns:w16cex="http://schemas.microsoft.com/office/word/2018/wordml/cex" xmlns:w16cid="http://schemas.microsoft.com/office/word/2016/wordml/cid" xmlns:w16="http://schemas.microsoft.com/office/word/2018/wordml" xmlns:w16sdtdh="http://schemas.microsoft.com/office/word/2020/wordml/sdtdatahash" xmlns:w16se="http://schemas.microsoft.com/office/word/2015/wordml/symex" xmlns:wpg="http://schemas.microsoft.com/office/word/2010/wordprocessingGroup" xmlns:wpi="http://schemas.microsoft.com/office/word/2010/wordprocessingInk" xmlns:wne="http://schemas.microsoft.com/office/word/2006/wordml" xmlns:wps="http://schemas.microsoft.com/office/word/2010/wordprocessingShape" mc:Ignorable="w14 w15 w16se w16cid w16 w16cex w16sdtdh wp14">
+<w:ftr xmlns:wpc="http://schemas.microsoft.com/office/word/2010/wordprocessingCanvas" xmlns:cx="http://schemas.microsoft.com/office/drawing/2014/chartex" xmlns:cx1="http://schemas.microsoft.com/office/drawing/2015/9/8/chartex" xmlns:cx2="http://schemas.microsoft.com/office/drawing/2015/10/21/chartex" xmlns:cx3="http://schemas.microsoft.com/office/drawing/2016/5/9/chartex" xmlns:cx4="http://schemas.microsoft.com/office/drawing/2016/5/10/chartex" xmlns:cx5="http://schemas.microsoft.com/office/drawing/2016/5/11/chartex" xmlns:cx6="http://schemas.microsoft.com/office/drawing/2016/5/12/chartex" xmlns:cx7="http://schemas.microsoft.com/office/drawing/2016/5/13/chartex" xmlns:cx8="http://schemas.microsoft.com/office/drawing/2016/5/14/chartex" xmlns:mc="http://schemas.openxmlformats.org/markup-compatibility/2006" xmlns:aink="http://schemas.microsoft.com/office/drawing/2016/ink" xmlns:am3d="http://schemas.microsoft.com/office/drawing/2017/model3d" xmlns:o="urn:schemas-microsoft-com:office:office" xmlns:oel="http://schemas.microsoft.com/office/2019/extlst" xmlns:r="http://schemas.openxmlformats.org/officeDocument/2006/relationships" xmlns:m="http://schemas.openxmlformats.org/officeDocument/2006/math" xmlns:v="urn:schemas-microsoft-com:vml" xmlns:wp14="http://schemas.microsoft.com/office/word/2010/wordprocessingDrawing" xmlns:wp="http://schemas.openxmlformats.org/drawingml/2006/wordprocessingDrawing" xmlns:w10="urn:schemas-microsoft-com:office:word" xmlns:w="http://schemas.openxmlformats.org/wordprocessingml/2006/main" xmlns:w14="http://schemas.microsoft.com/office/word/2010/wordml" xmlns:w15="http://schemas.microsoft.com/office/word/2012/wordml" xmlns:w16cex="http://schemas.microsoft.com/office/word/2018/wordml/cex" xmlns:w16cid="http://schemas.microsoft.com/office/word/2016/wordml/cid" xmlns:w16="http://schemas.microsoft.com/office/word/2018/wordml" xmlns:w16sdtdh="http://schemas.microsoft.com/office/word/2020/wordml/sdtdatahash" xmlns:w16se="http://schemas.microsoft.com/office/word/2015/wordml/symex" xmlns:wpg="http://schemas.microsoft.com/office/word/2010/wordprocessingGroup" xmlns:wpi="http://schemas.microsoft.com/office/word/2010/wordprocessingInk" xmlns:wne="http://schemas.microsoft.com/office/word/2006/wordml" xmlns:wps="http://schemas.microsoft.com/office/word/2010/wordprocessingShape" mc:Ignorable="w14 w15 w16se w16cid w16 w16cex w16sdtdh wp14">
   <w:p>
     <w:pPr>
       <w:pStyle w:val="Footer"/>
@@ -864,7 +1283,7 @@
 </file>
 
 <file path=word/footer3.xml><?xml version="1.0" encoding="utf-8"?>
-<w:ftr xmlns:wpc="http://schemas.microsoft.com/office/word/2010/wordprocessingCanvas" xmlns:cx="http://schemas.microsoft.com/office/drawing/2014/chartex" xmlns:cx1="http://schemas.microsoft.com/office/drawing/2015/9/8/chartex" xmlns:cx2="http://schemas.microsoft.com/office/drawing/2015/10/21/chartex" xmlns:cx3="http://schemas.microsoft.com/office/drawing/2016/5/9/chartex" xmlns:cx4="http://schemas.microsoft.com/office/drawing/2016/5/10/chartex" xmlns:cx5="http://schemas.microsoft.com/office/drawing/2016/5/11/chartex" xmlns:cx6="http://schemas.microsoft.com/office/drawing/2016/5/12/chartex" xmlns:cx7="http://schemas.microsoft.com/office/drawing/2016/5/13/chartex" xmlns:cx8="http://schemas.microsoft.com/office/drawing/2016/5/14/chartex" xmlns:mc="http://schemas.openxmlformats.org/markup-compatibility/2006" xmlns:aink="http://schemas.microsoft.com/office/drawing/2016/ink" xmlns:am3d="http://schemas.microsoft.com/office/drawing/2017/model3d" xmlns:o="urn:schemas-microsoft-com:office:office" xmlns:r="http://schemas.openxmlformats.org/officeDocument/2006/relationships" xmlns:m="http://schemas.openxmlformats.org/officeDocument/2006/math" xmlns:v="urn:schemas-microsoft-com:vml" xmlns:wp14="http://schemas.microsoft.com/office/word/2010/wordprocessingDrawing" xmlns:wp="http://schemas.openxmlformats.org/drawingml/2006/wordprocessingDrawing" xmlns:w10="urn:schemas-microsoft-com:office:word" xmlns:w="http://schemas.openxmlformats.org/wordprocessingml/2006/main" xmlns:w14="http://schemas.microsoft.com/office/word/2010/wordml" xmlns:w15="http://schemas.microsoft.com/office/word/2012/wordml" xmlns:w16cex="http://schemas.microsoft.com/office/word/2018/wordml/cex" xmlns:w16cid="http://schemas.microsoft.com/office/word/2016/wordml/cid" xmlns:w16="http://schemas.microsoft.com/office/word/2018/wordml" xmlns:w16sdtdh="http://schemas.microsoft.com/office/word/2020/wordml/sdtdatahash" xmlns:w16se="http://schemas.microsoft.com/office/word/2015/wordml/symex" xmlns:wpg="http://schemas.microsoft.com/office/word/2010/wordprocessingGroup" xmlns:wpi="http://schemas.microsoft.com/office/word/2010/wordprocessingInk" xmlns:wne="http://schemas.microsoft.com/office/word/2006/wordml" xmlns:wps="http://schemas.microsoft.com/office/word/2010/wordprocessingShape" mc:Ignorable="w14 w15 w16se w16cid w16 w16cex w16sdtdh wp14">
+<w:ftr xmlns:wpc="http://schemas.microsoft.com/office/word/2010/wordprocessingCanvas" xmlns:cx="http://schemas.microsoft.com/office/drawing/2014/chartex" xmlns:cx1="http://schemas.microsoft.com/office/drawing/2015/9/8/chartex" xmlns:cx2="http://schemas.microsoft.com/office/drawing/2015/10/21/chartex" xmlns:cx3="http://schemas.microsoft.com/office/drawing/2016/5/9/chartex" xmlns:cx4="http://schemas.microsoft.com/office/drawing/2016/5/10/chartex" xmlns:cx5="http://schemas.microsoft.com/office/drawing/2016/5/11/chartex" xmlns:cx6="http://schemas.microsoft.com/office/drawing/2016/5/12/chartex" xmlns:cx7="http://schemas.microsoft.com/office/drawing/2016/5/13/chartex" xmlns:cx8="http://schemas.microsoft.com/office/drawing/2016/5/14/chartex" xmlns:mc="http://schemas.openxmlformats.org/markup-compatibility/2006" xmlns:aink="http://schemas.microsoft.com/office/drawing/2016/ink" xmlns:am3d="http://schemas.microsoft.com/office/drawing/2017/model3d" xmlns:o="urn:schemas-microsoft-com:office:office" xmlns:oel="http://schemas.microsoft.com/office/2019/extlst" xmlns:r="http://schemas.openxmlformats.org/officeDocument/2006/relationships" xmlns:m="http://schemas.openxmlformats.org/officeDocument/2006/math" xmlns:v="urn:schemas-microsoft-com:vml" xmlns:wp14="http://schemas.microsoft.com/office/word/2010/wordprocessingDrawing" xmlns:wp="http://schemas.openxmlformats.org/drawingml/2006/wordprocessingDrawing" xmlns:w10="urn:schemas-microsoft-com:office:word" xmlns:w="http://schemas.openxmlformats.org/wordprocessingml/2006/main" xmlns:w14="http://schemas.microsoft.com/office/word/2010/wordml" xmlns:w15="http://schemas.microsoft.com/office/word/2012/wordml" xmlns:w16cex="http://schemas.microsoft.com/office/word/2018/wordml/cex" xmlns:w16cid="http://schemas.microsoft.com/office/word/2016/wordml/cid" xmlns:w16="http://schemas.microsoft.com/office/word/2018/wordml" xmlns:w16sdtdh="http://schemas.microsoft.com/office/word/2020/wordml/sdtdatahash" xmlns:w16se="http://schemas.microsoft.com/office/word/2015/wordml/symex" xmlns:wpg="http://schemas.microsoft.com/office/word/2010/wordprocessingGroup" xmlns:wpi="http://schemas.microsoft.com/office/word/2010/wordprocessingInk" xmlns:wne="http://schemas.microsoft.com/office/word/2006/wordml" xmlns:wps="http://schemas.microsoft.com/office/word/2010/wordprocessingShape" mc:Ignorable="w14 w15 w16se w16cid w16 w16cex w16sdtdh wp14">
   <w:p>
     <w:pPr>
       <w:pStyle w:val="Footer"/>
@@ -874,7 +1293,7 @@
 </file>
 
 <file path=word/footnotes.xml><?xml version="1.0" encoding="utf-8"?>
-<w:footnotes xmlns:wpc="http://schemas.microsoft.com/office/word/2010/wordprocessingCanvas" xmlns:cx="http://schemas.microsoft.com/office/drawing/2014/chartex" xmlns:cx1="http://schemas.microsoft.com/office/drawing/2015/9/8/chartex" xmlns:cx2="http://schemas.microsoft.com/office/drawing/2015/10/21/chartex" xmlns:cx3="http://schemas.microsoft.com/office/drawing/2016/5/9/chartex" xmlns:cx4="http://schemas.microsoft.com/office/drawing/2016/5/10/chartex" xmlns:cx5="http://schemas.microsoft.com/office/drawing/2016/5/11/chartex" xmlns:cx6="http://schemas.microsoft.com/office/drawing/2016/5/12/chartex" xmlns:cx7="http://schemas.microsoft.com/office/drawing/2016/5/13/chartex" xmlns:cx8="http://schemas.microsoft.com/office/drawing/2016/5/14/chartex" xmlns:mc="http://schemas.openxmlformats.org/markup-compatibility/2006" xmlns:aink="http://schemas.microsoft.com/office/drawing/2016/ink" xmlns:am3d="http://schemas.microsoft.com/office/drawing/2017/model3d" xmlns:o="urn:schemas-microsoft-com:office:office" xmlns:r="http://schemas.openxmlformats.org/officeDocument/2006/relationships" xmlns:m="http://schemas.openxmlformats.org/officeDocument/2006/math" xmlns:v="urn:schemas-microsoft-com:vml" xmlns:wp14="http://schemas.microsoft.com/office/word/2010/wordprocessingDrawing" xmlns:wp="http://schemas.openxmlformats.org/drawingml/2006/wordprocessingDrawing" xmlns:w10="urn:schemas-microsoft-com:office:word" xmlns:w="http://schemas.openxmlformats.org/wordprocessingml/2006/main" xmlns:w14="http://schemas.microsoft.com/office/word/2010/wordml" xmlns:w15="http://schemas.microsoft.com/office/word/2012/wordml" xmlns:w16cex="http://schemas.microsoft.com/office/word/2018/wordml/cex" xmlns:w16cid="http://schemas.microsoft.com/office/word/2016/wordml/cid" xmlns:w16="http://schemas.microsoft.com/office/word/2018/wordml" xmlns:w16sdtdh="http://schemas.microsoft.com/office/word/2020/wordml/sdtdatahash" xmlns:w16se="http://schemas.microsoft.com/office/word/2015/wordml/symex" xmlns:wpg="http://schemas.microsoft.com/office/word/2010/wordprocessingGroup" xmlns:wpi="http://schemas.microsoft.com/office/word/2010/wordprocessingInk" xmlns:wne="http://schemas.microsoft.com/office/word/2006/wordml" xmlns:wps="http://schemas.microsoft.com/office/word/2010/wordprocessingShape" mc:Ignorable="w14 w15 w16se w16cid w16 w16cex w16sdtdh wp14">
+<w:footnotes xmlns:wpc="http://schemas.microsoft.com/office/word/2010/wordprocessingCanvas" xmlns:cx="http://schemas.microsoft.com/office/drawing/2014/chartex" xmlns:cx1="http://schemas.microsoft.com/office/drawing/2015/9/8/chartex" xmlns:cx2="http://schemas.microsoft.com/office/drawing/2015/10/21/chartex" xmlns:cx3="http://schemas.microsoft.com/office/drawing/2016/5/9/chartex" xmlns:cx4="http://schemas.microsoft.com/office/drawing/2016/5/10/chartex" xmlns:cx5="http://schemas.microsoft.com/office/drawing/2016/5/11/chartex" xmlns:cx6="http://schemas.microsoft.com/office/drawing/2016/5/12/chartex" xmlns:cx7="http://schemas.microsoft.com/office/drawing/2016/5/13/chartex" xmlns:cx8="http://schemas.microsoft.com/office/drawing/2016/5/14/chartex" xmlns:mc="http://schemas.openxmlformats.org/markup-compatibility/2006" xmlns:aink="http://schemas.microsoft.com/office/drawing/2016/ink" xmlns:am3d="http://schemas.microsoft.com/office/drawing/2017/model3d" xmlns:o="urn:schemas-microsoft-com:office:office" xmlns:oel="http://schemas.microsoft.com/office/2019/extlst" xmlns:r="http://schemas.openxmlformats.org/officeDocument/2006/relationships" xmlns:m="http://schemas.openxmlformats.org/officeDocument/2006/math" xmlns:v="urn:schemas-microsoft-com:vml" xmlns:wp14="http://schemas.microsoft.com/office/word/2010/wordprocessingDrawing" xmlns:wp="http://schemas.openxmlformats.org/drawingml/2006/wordprocessingDrawing" xmlns:w10="urn:schemas-microsoft-com:office:word" xmlns:w="http://schemas.openxmlformats.org/wordprocessingml/2006/main" xmlns:w14="http://schemas.microsoft.com/office/word/2010/wordml" xmlns:w15="http://schemas.microsoft.com/office/word/2012/wordml" xmlns:w16cex="http://schemas.microsoft.com/office/word/2018/wordml/cex" xmlns:w16cid="http://schemas.microsoft.com/office/word/2016/wordml/cid" xmlns:w16="http://schemas.microsoft.com/office/word/2018/wordml" xmlns:w16sdtdh="http://schemas.microsoft.com/office/word/2020/wordml/sdtdatahash" xmlns:w16se="http://schemas.microsoft.com/office/word/2015/wordml/symex" xmlns:wpg="http://schemas.microsoft.com/office/word/2010/wordprocessingGroup" xmlns:wpi="http://schemas.microsoft.com/office/word/2010/wordprocessingInk" xmlns:wne="http://schemas.microsoft.com/office/word/2006/wordml" xmlns:wps="http://schemas.microsoft.com/office/word/2010/wordprocessingShape" mc:Ignorable="w14 w15 w16se w16cid w16 w16cex w16sdtdh wp14">
   <w:footnote w:type="separator" w:id="-1">
     <w:p>
       <w:pPr>
@@ -899,7 +1318,7 @@
 </file>
 
 <file path=word/header1.xml><?xml version="1.0" encoding="utf-8"?>
-<w:hdr xmlns:wpc="http://schemas.microsoft.com/office/word/2010/wordprocessingCanvas" xmlns:cx="http://schemas.microsoft.com/office/drawing/2014/chartex" xmlns:cx1="http://schemas.microsoft.com/office/drawing/2015/9/8/chartex" xmlns:cx2="http://schemas.microsoft.com/office/drawing/2015/10/21/chartex" xmlns:cx3="http://schemas.microsoft.com/office/drawing/2016/5/9/chartex" xmlns:cx4="http://schemas.microsoft.com/office/drawing/2016/5/10/chartex" xmlns:cx5="http://schemas.microsoft.com/office/drawing/2016/5/11/chartex" xmlns:cx6="http://schemas.microsoft.com/office/drawing/2016/5/12/chartex" xmlns:cx7="http://schemas.microsoft.com/office/drawing/2016/5/13/chartex" xmlns:cx8="http://schemas.microsoft.com/office/drawing/2016/5/14/chartex" xmlns:mc="http://schemas.openxmlformats.org/markup-compatibility/2006" xmlns:aink="http://schemas.microsoft.com/office/drawing/2016/ink" xmlns:am3d="http://schemas.microsoft.com/office/drawing/2017/model3d" xmlns:o="urn:schemas-microsoft-com:office:office" xmlns:r="http://schemas.openxmlformats.org/officeDocument/2006/relationships" xmlns:m="http://schemas.openxmlformats.org/officeDocument/2006/math" xmlns:v="urn:schemas-microsoft-com:vml" xmlns:wp14="http://schemas.microsoft.com/office/word/2010/wordprocessingDrawing" xmlns:wp="http://schemas.openxmlformats.org/drawingml/2006/wordprocessingDrawing" xmlns:w10="urn:schemas-microsoft-com:office:word" xmlns:w="http://schemas.openxmlformats.org/wordprocessingml/2006/main" xmlns:w14="http://schemas.microsoft.com/office/word/2010/wordml" xmlns:w15="http://schemas.microsoft.com/office/word/2012/wordml" xmlns:w16cex="http://schemas.microsoft.com/office/word/2018/wordml/cex" xmlns:w16cid="http://schemas.microsoft.com/office/word/2016/wordml/cid" xmlns:w16="http://schemas.microsoft.com/office/word/2018/wordml" xmlns:w16sdtdh="http://schemas.microsoft.com/office/word/2020/wordml/sdtdatahash" xmlns:w16se="http://schemas.microsoft.com/office/word/2015/wordml/symex" xmlns:wpg="http://schemas.microsoft.com/office/word/2010/wordprocessingGroup" xmlns:wpi="http://schemas.microsoft.com/office/word/2010/wordprocessingInk" xmlns:wne="http://schemas.microsoft.com/office/word/2006/wordml" xmlns:wps="http://schemas.microsoft.com/office/word/2010/wordprocessingShape" mc:Ignorable="w14 w15 w16se w16cid w16 w16cex w16sdtdh wp14">
+<w:hdr xmlns:wpc="http://schemas.microsoft.com/office/word/2010/wordprocessingCanvas" xmlns:cx="http://schemas.microsoft.com/office/drawing/2014/chartex" xmlns:cx1="http://schemas.microsoft.com/office/drawing/2015/9/8/chartex" xmlns:cx2="http://schemas.microsoft.com/office/drawing/2015/10/21/chartex" xmlns:cx3="http://schemas.microsoft.com/office/drawing/2016/5/9/chartex" xmlns:cx4="http://schemas.microsoft.com/office/drawing/2016/5/10/chartex" xmlns:cx5="http://schemas.microsoft.com/office/drawing/2016/5/11/chartex" xmlns:cx6="http://schemas.microsoft.com/office/drawing/2016/5/12/chartex" xmlns:cx7="http://schemas.microsoft.com/office/drawing/2016/5/13/chartex" xmlns:cx8="http://schemas.microsoft.com/office/drawing/2016/5/14/chartex" xmlns:mc="http://schemas.openxmlformats.org/markup-compatibility/2006" xmlns:aink="http://schemas.microsoft.com/office/drawing/2016/ink" xmlns:am3d="http://schemas.microsoft.com/office/drawing/2017/model3d" xmlns:o="urn:schemas-microsoft-com:office:office" xmlns:oel="http://schemas.microsoft.com/office/2019/extlst" xmlns:r="http://schemas.openxmlformats.org/officeDocument/2006/relationships" xmlns:m="http://schemas.openxmlformats.org/officeDocument/2006/math" xmlns:v="urn:schemas-microsoft-com:vml" xmlns:wp14="http://schemas.microsoft.com/office/word/2010/wordprocessingDrawing" xmlns:wp="http://schemas.openxmlformats.org/drawingml/2006/wordprocessingDrawing" xmlns:w10="urn:schemas-microsoft-com:office:word" xmlns:w="http://schemas.openxmlformats.org/wordprocessingml/2006/main" xmlns:w14="http://schemas.microsoft.com/office/word/2010/wordml" xmlns:w15="http://schemas.microsoft.com/office/word/2012/wordml" xmlns:w16cex="http://schemas.microsoft.com/office/word/2018/wordml/cex" xmlns:w16cid="http://schemas.microsoft.com/office/word/2016/wordml/cid" xmlns:w16="http://schemas.microsoft.com/office/word/2018/wordml" xmlns:w16sdtdh="http://schemas.microsoft.com/office/word/2020/wordml/sdtdatahash" xmlns:w16se="http://schemas.microsoft.com/office/word/2015/wordml/symex" xmlns:wpg="http://schemas.microsoft.com/office/word/2010/wordprocessingGroup" xmlns:wpi="http://schemas.microsoft.com/office/word/2010/wordprocessingInk" xmlns:wne="http://schemas.microsoft.com/office/word/2006/wordml" xmlns:wps="http://schemas.microsoft.com/office/word/2010/wordprocessingShape" mc:Ignorable="w14 w15 w16se w16cid w16 w16cex w16sdtdh wp14">
   <w:p>
     <w:pPr>
       <w:pStyle w:val="Header"/>
@@ -909,7 +1328,7 @@
 </file>
 
 <file path=word/header2.xml><?xml version="1.0" encoding="utf-8"?>
-<w:hdr xmlns:wpc="http://schemas.microsoft.com/office/word/2010/wordprocessingCanvas" xmlns:cx="http://schemas.microsoft.com/office/drawing/2014/chartex" xmlns:cx1="http://schemas.microsoft.com/office/drawing/2015/9/8/chartex" xmlns:cx2="http://schemas.microsoft.com/office/drawing/2015/10/21/chartex" xmlns:cx3="http://schemas.microsoft.com/office/drawing/2016/5/9/chartex" xmlns:cx4="http://schemas.microsoft.com/office/drawing/2016/5/10/chartex" xmlns:cx5="http://schemas.microsoft.com/office/drawing/2016/5/11/chartex" xmlns:cx6="http://schemas.microsoft.com/office/drawing/2016/5/12/chartex" xmlns:cx7="http://schemas.microsoft.com/office/drawing/2016/5/13/chartex" xmlns:cx8="http://schemas.microsoft.com/office/drawing/2016/5/14/chartex" xmlns:mc="http://schemas.openxmlformats.org/markup-compatibility/2006" xmlns:aink="http://schemas.microsoft.com/office/drawing/2016/ink" xmlns:am3d="http://schemas.microsoft.com/office/drawing/2017/model3d" xmlns:o="urn:schemas-microsoft-com:office:office" xmlns:r="http://schemas.openxmlformats.org/officeDocument/2006/relationships" xmlns:m="http://schemas.openxmlformats.org/officeDocument/2006/math" xmlns:v="urn:schemas-microsoft-com:vml" xmlns:wp14="http://schemas.microsoft.com/office/word/2010/wordprocessingDrawing" xmlns:wp="http://schemas.openxmlformats.org/drawingml/2006/wordprocessingDrawing" xmlns:w10="urn:schemas-microsoft-com:office:word" xmlns:w="http://schemas.openxmlformats.org/wordprocessingml/2006/main" xmlns:w14="http://schemas.microsoft.com/office/word/2010/wordml" xmlns:w15="http://schemas.microsoft.com/office/word/2012/wordml" xmlns:w16cex="http://schemas.microsoft.com/office/word/2018/wordml/cex" xmlns:w16cid="http://schemas.microsoft.com/office/word/2016/wordml/cid" xmlns:w16="http://schemas.microsoft.com/office/word/2018/wordml" xmlns:w16sdtdh="http://schemas.microsoft.com/office/word/2020/wordml/sdtdatahash" xmlns:w16se="http://schemas.microsoft.com/office/word/2015/wordml/symex" xmlns:wpg="http://schemas.microsoft.com/office/word/2010/wordprocessingGroup" xmlns:wpi="http://schemas.microsoft.com/office/word/2010/wordprocessingInk" xmlns:wne="http://schemas.microsoft.com/office/word/2006/wordml" xmlns:wps="http://schemas.microsoft.com/office/word/2010/wordprocessingShape" mc:Ignorable="w14 w15 w16se w16cid w16 w16cex w16sdtdh wp14">
+<w:hdr xmlns:wpc="http://schemas.microsoft.com/office/word/2010/wordprocessingCanvas" xmlns:cx="http://schemas.microsoft.com/office/drawing/2014/chartex" xmlns:cx1="http://schemas.microsoft.com/office/drawing/2015/9/8/chartex" xmlns:cx2="http://schemas.microsoft.com/office/drawing/2015/10/21/chartex" xmlns:cx3="http://schemas.microsoft.com/office/drawing/2016/5/9/chartex" xmlns:cx4="http://schemas.microsoft.com/office/drawing/2016/5/10/chartex" xmlns:cx5="http://schemas.microsoft.com/office/drawing/2016/5/11/chartex" xmlns:cx6="http://schemas.microsoft.com/office/drawing/2016/5/12/chartex" xmlns:cx7="http://schemas.microsoft.com/office/drawing/2016/5/13/chartex" xmlns:cx8="http://schemas.microsoft.com/office/drawing/2016/5/14/chartex" xmlns:mc="http://schemas.openxmlformats.org/markup-compatibility/2006" xmlns:aink="http://schemas.microsoft.com/office/drawing/2016/ink" xmlns:am3d="http://schemas.microsoft.com/office/drawing/2017/model3d" xmlns:o="urn:schemas-microsoft-com:office:office" xmlns:oel="http://schemas.microsoft.com/office/2019/extlst" xmlns:r="http://schemas.openxmlformats.org/officeDocument/2006/relationships" xmlns:m="http://schemas.openxmlformats.org/officeDocument/2006/math" xmlns:v="urn:schemas-microsoft-com:vml" xmlns:wp14="http://schemas.microsoft.com/office/word/2010/wordprocessingDrawing" xmlns:wp="http://schemas.openxmlformats.org/drawingml/2006/wordprocessingDrawing" xmlns:w10="urn:schemas-microsoft-com:office:word" xmlns:w="http://schemas.openxmlformats.org/wordprocessingml/2006/main" xmlns:w14="http://schemas.microsoft.com/office/word/2010/wordml" xmlns:w15="http://schemas.microsoft.com/office/word/2012/wordml" xmlns:w16cex="http://schemas.microsoft.com/office/word/2018/wordml/cex" xmlns:w16cid="http://schemas.microsoft.com/office/word/2016/wordml/cid" xmlns:w16="http://schemas.microsoft.com/office/word/2018/wordml" xmlns:w16sdtdh="http://schemas.microsoft.com/office/word/2020/wordml/sdtdatahash" xmlns:w16se="http://schemas.microsoft.com/office/word/2015/wordml/symex" xmlns:wpg="http://schemas.microsoft.com/office/word/2010/wordprocessingGroup" xmlns:wpi="http://schemas.microsoft.com/office/word/2010/wordprocessingInk" xmlns:wne="http://schemas.microsoft.com/office/word/2006/wordml" xmlns:wps="http://schemas.microsoft.com/office/word/2010/wordprocessingShape" mc:Ignorable="w14 w15 w16se w16cid w16 w16cex w16sdtdh wp14">
   <w:p>
     <w:pPr>
       <w:pStyle w:val="Header"/>
@@ -932,7 +1351,7 @@
 </file>
 
 <file path=word/header3.xml><?xml version="1.0" encoding="utf-8"?>
-<w:hdr xmlns:wpc="http://schemas.microsoft.com/office/word/2010/wordprocessingCanvas" xmlns:cx="http://schemas.microsoft.com/office/drawing/2014/chartex" xmlns:cx1="http://schemas.microsoft.com/office/drawing/2015/9/8/chartex" xmlns:cx2="http://schemas.microsoft.com/office/drawing/2015/10/21/chartex" xmlns:cx3="http://schemas.microsoft.com/office/drawing/2016/5/9/chartex" xmlns:cx4="http://schemas.microsoft.com/office/drawing/2016/5/10/chartex" xmlns:cx5="http://schemas.microsoft.com/office/drawing/2016/5/11/chartex" xmlns:cx6="http://schemas.microsoft.com/office/drawing/2016/5/12/chartex" xmlns:cx7="http://schemas.microsoft.com/office/drawing/2016/5/13/chartex" xmlns:cx8="http://schemas.microsoft.com/office/drawing/2016/5/14/chartex" xmlns:mc="http://schemas.openxmlformats.org/markup-compatibility/2006" xmlns:aink="http://schemas.microsoft.com/office/drawing/2016/ink" xmlns:am3d="http://schemas.microsoft.com/office/drawing/2017/model3d" xmlns:o="urn:schemas-microsoft-com:office:office" xmlns:r="http://schemas.openxmlformats.org/officeDocument/2006/relationships" xmlns:m="http://schemas.openxmlformats.org/officeDocument/2006/math" xmlns:v="urn:schemas-microsoft-com:vml" xmlns:wp14="http://schemas.microsoft.com/office/word/2010/wordprocessingDrawing" xmlns:wp="http://schemas.openxmlformats.org/drawingml/2006/wordprocessingDrawing" xmlns:w10="urn:schemas-microsoft-com:office:word" xmlns:w="http://schemas.openxmlformats.org/wordprocessingml/2006/main" xmlns:w14="http://schemas.microsoft.com/office/word/2010/wordml" xmlns:w15="http://schemas.microsoft.com/office/word/2012/wordml" xmlns:w16cex="http://schemas.microsoft.com/office/word/2018/wordml/cex" xmlns:w16cid="http://schemas.microsoft.com/office/word/2016/wordml/cid" xmlns:w16="http://schemas.microsoft.com/office/word/2018/wordml" xmlns:w16sdtdh="http://schemas.microsoft.com/office/word/2020/wordml/sdtdatahash" xmlns:w16se="http://schemas.microsoft.com/office/word/2015/wordml/symex" xmlns:wpg="http://schemas.microsoft.com/office/word/2010/wordprocessingGroup" xmlns:wpi="http://schemas.microsoft.com/office/word/2010/wordprocessingInk" xmlns:wne="http://schemas.microsoft.com/office/word/2006/wordml" xmlns:wps="http://schemas.microsoft.com/office/word/2010/wordprocessingShape" mc:Ignorable="w14 w15 w16se w16cid w16 w16cex w16sdtdh wp14">
+<w:hdr xmlns:wpc="http://schemas.microsoft.com/office/word/2010/wordprocessingCanvas" xmlns:cx="http://schemas.microsoft.com/office/drawing/2014/chartex" xmlns:cx1="http://schemas.microsoft.com/office/drawing/2015/9/8/chartex" xmlns:cx2="http://schemas.microsoft.com/office/drawing/2015/10/21/chartex" xmlns:cx3="http://schemas.microsoft.com/office/drawing/2016/5/9/chartex" xmlns:cx4="http://schemas.microsoft.com/office/drawing/2016/5/10/chartex" xmlns:cx5="http://schemas.microsoft.com/office/drawing/2016/5/11/chartex" xmlns:cx6="http://schemas.microsoft.com/office/drawing/2016/5/12/chartex" xmlns:cx7="http://schemas.microsoft.com/office/drawing/2016/5/13/chartex" xmlns:cx8="http://schemas.microsoft.com/office/drawing/2016/5/14/chartex" xmlns:mc="http://schemas.openxmlformats.org/markup-compatibility/2006" xmlns:aink="http://schemas.microsoft.com/office/drawing/2016/ink" xmlns:am3d="http://schemas.microsoft.com/office/drawing/2017/model3d" xmlns:o="urn:schemas-microsoft-com:office:office" xmlns:oel="http://schemas.microsoft.com/office/2019/extlst" xmlns:r="http://schemas.openxmlformats.org/officeDocument/2006/relationships" xmlns:m="http://schemas.openxmlformats.org/officeDocument/2006/math" xmlns:v="urn:schemas-microsoft-com:vml" xmlns:wp14="http://schemas.microsoft.com/office/word/2010/wordprocessingDrawing" xmlns:wp="http://schemas.openxmlformats.org/drawingml/2006/wordprocessingDrawing" xmlns:w10="urn:schemas-microsoft-com:office:word" xmlns:w="http://schemas.openxmlformats.org/wordprocessingml/2006/main" xmlns:w14="http://schemas.microsoft.com/office/word/2010/wordml" xmlns:w15="http://schemas.microsoft.com/office/word/2012/wordml" xmlns:w16cex="http://schemas.microsoft.com/office/word/2018/wordml/cex" xmlns:w16cid="http://schemas.microsoft.com/office/word/2016/wordml/cid" xmlns:w16="http://schemas.microsoft.com/office/word/2018/wordml" xmlns:w16sdtdh="http://schemas.microsoft.com/office/word/2020/wordml/sdtdatahash" xmlns:w16se="http://schemas.microsoft.com/office/word/2015/wordml/symex" xmlns:wpg="http://schemas.microsoft.com/office/word/2010/wordprocessingGroup" xmlns:wpi="http://schemas.microsoft.com/office/word/2010/wordprocessingInk" xmlns:wne="http://schemas.microsoft.com/office/word/2006/wordml" xmlns:wps="http://schemas.microsoft.com/office/word/2010/wordprocessingShape" mc:Ignorable="w14 w15 w16se w16cid w16 w16cex w16sdtdh wp14">
   <w:p>
     <w:pPr>
       <w:pStyle w:val="Header"/>
@@ -942,7 +1361,7 @@
 </file>
 
 <file path=word/numbering.xml><?xml version="1.0" encoding="utf-8"?>
-<w:numbering xmlns:wpc="http://schemas.microsoft.com/office/word/2010/wordprocessingCanvas" xmlns:cx="http://schemas.microsoft.com/office/drawing/2014/chartex" xmlns:cx1="http://schemas.microsoft.com/office/drawing/2015/9/8/chartex" xmlns:cx2="http://schemas.microsoft.com/office/drawing/2015/10/21/chartex" xmlns:cx3="http://schemas.microsoft.com/office/drawing/2016/5/9/chartex" xmlns:cx4="http://schemas.microsoft.com/office/drawing/2016/5/10/chartex" xmlns:cx5="http://schemas.microsoft.com/office/drawing/2016/5/11/chartex" xmlns:cx6="http://schemas.microsoft.com/office/drawing/2016/5/12/chartex" xmlns:cx7="http://schemas.microsoft.com/office/drawing/2016/5/13/chartex" xmlns:cx8="http://schemas.microsoft.com/office/drawing/2016/5/14/chartex" xmlns:mc="http://schemas.openxmlformats.org/markup-compatibility/2006" xmlns:aink="http://schemas.microsoft.com/office/drawing/2016/ink" xmlns:am3d="http://schemas.microsoft.com/office/drawing/2017/model3d" xmlns:o="urn:schemas-microsoft-com:office:office" xmlns:r="http://schemas.openxmlformats.org/officeDocument/2006/relationships" xmlns:m="http://schemas.openxmlformats.org/officeDocument/2006/math" xmlns:v="urn:schemas-microsoft-com:vml" xmlns:wp14="http://schemas.microsoft.com/office/word/2010/wordprocessingDrawing" xmlns:wp="http://schemas.openxmlformats.org/drawingml/2006/wordprocessingDrawing" xmlns:w10="urn:schemas-microsoft-com:office:word" xmlns:w="http://schemas.openxmlformats.org/wordprocessingml/2006/main" xmlns:w14="http://schemas.microsoft.com/office/word/2010/wordml" xmlns:w15="http://schemas.microsoft.com/office/word/2012/wordml" xmlns:w16cex="http://schemas.microsoft.com/office/word/2018/wordml/cex" xmlns:w16cid="http://schemas.microsoft.com/office/word/2016/wordml/cid" xmlns:w16="http://schemas.microsoft.com/office/word/2018/wordml" xmlns:w16sdtdh="http://schemas.microsoft.com/office/word/2020/wordml/sdtdatahash" xmlns:w16se="http://schemas.microsoft.com/office/word/2015/wordml/symex" xmlns:wpg="http://schemas.microsoft.com/office/word/2010/wordprocessingGroup" xmlns:wpi="http://schemas.microsoft.com/office/word/2010/wordprocessingInk" xmlns:wne="http://schemas.microsoft.com/office/word/2006/wordml" xmlns:wps="http://schemas.microsoft.com/office/word/2010/wordprocessingShape" mc:Ignorable="w14 w15 w16se w16cid w16 w16cex w16sdtdh wp14">
+<w:numbering xmlns:wpc="http://schemas.microsoft.com/office/word/2010/wordprocessingCanvas" xmlns:cx="http://schemas.microsoft.com/office/drawing/2014/chartex" xmlns:cx1="http://schemas.microsoft.com/office/drawing/2015/9/8/chartex" xmlns:cx2="http://schemas.microsoft.com/office/drawing/2015/10/21/chartex" xmlns:cx3="http://schemas.microsoft.com/office/drawing/2016/5/9/chartex" xmlns:cx4="http://schemas.microsoft.com/office/drawing/2016/5/10/chartex" xmlns:cx5="http://schemas.microsoft.com/office/drawing/2016/5/11/chartex" xmlns:cx6="http://schemas.microsoft.com/office/drawing/2016/5/12/chartex" xmlns:cx7="http://schemas.microsoft.com/office/drawing/2016/5/13/chartex" xmlns:cx8="http://schemas.microsoft.com/office/drawing/2016/5/14/chartex" xmlns:mc="http://schemas.openxmlformats.org/markup-compatibility/2006" xmlns:aink="http://schemas.microsoft.com/office/drawing/2016/ink" xmlns:am3d="http://schemas.microsoft.com/office/drawing/2017/model3d" xmlns:o="urn:schemas-microsoft-com:office:office" xmlns:oel="http://schemas.microsoft.com/office/2019/extlst" xmlns:r="http://schemas.openxmlformats.org/officeDocument/2006/relationships" xmlns:m="http://schemas.openxmlformats.org/officeDocument/2006/math" xmlns:v="urn:schemas-microsoft-com:vml" xmlns:wp14="http://schemas.microsoft.com/office/word/2010/wordprocessingDrawing" xmlns:wp="http://schemas.openxmlformats.org/drawingml/2006/wordprocessingDrawing" xmlns:w10="urn:schemas-microsoft-com:office:word" xmlns:w="http://schemas.openxmlformats.org/wordprocessingml/2006/main" xmlns:w14="http://schemas.microsoft.com/office/word/2010/wordml" xmlns:w15="http://schemas.microsoft.com/office/word/2012/wordml" xmlns:w16cex="http://schemas.microsoft.com/office/word/2018/wordml/cex" xmlns:w16cid="http://schemas.microsoft.com/office/word/2016/wordml/cid" xmlns:w16="http://schemas.microsoft.com/office/word/2018/wordml" xmlns:w16sdtdh="http://schemas.microsoft.com/office/word/2020/wordml/sdtdatahash" xmlns:w16se="http://schemas.microsoft.com/office/word/2015/wordml/symex" xmlns:wpg="http://schemas.microsoft.com/office/word/2010/wordprocessingGroup" xmlns:wpi="http://schemas.microsoft.com/office/word/2010/wordprocessingInk" xmlns:wne="http://schemas.microsoft.com/office/word/2006/wordml" xmlns:wps="http://schemas.microsoft.com/office/word/2010/wordprocessingShape" mc:Ignorable="w14 w15 w16se w16cid w16 w16cex w16sdtdh wp14">
   <w:abstractNum w:abstractNumId="0" w15:restartNumberingAfterBreak="0">
     <w:nsid w:val="19394FDD"/>
     <w:multiLevelType w:val="hybridMultilevel"/>
@@ -1255,13 +1674,13 @@
       </w:rPr>
     </w:lvl>
   </w:abstractNum>
-  <w:num w:numId="1">
+  <w:num w:numId="1" w16cid:durableId="970866602">
     <w:abstractNumId w:val="0"/>
   </w:num>
-  <w:num w:numId="2">
+  <w:num w:numId="2" w16cid:durableId="647518875">
     <w:abstractNumId w:val="1"/>
   </w:num>
-  <w:num w:numId="3">
+  <w:num w:numId="3" w16cid:durableId="1279289282">
     <w:abstractNumId w:val="2"/>
   </w:num>
 </w:numbering>
@@ -2104,10 +2523,6 @@
 </file>
 
 <file path=customXml/item1.xml><?xml version="1.0" encoding="utf-8"?>
-<b:Sources xmlns:b="http://schemas.openxmlformats.org/officeDocument/2006/bibliography" SelectedStyle="\apa.xsl" StyleName="APA" Version="6"/>
-</file>
-
-<file path=customXml/item2.xml><?xml version="1.0" encoding="utf-8"?>
 <?mso-contentType ?>
 <FormTemplates xmlns="http://schemas.microsoft.com/sharepoint/v3/contenttype/forms">
   <Display>DocumentLibraryForm</Display>
@@ -2116,18 +2531,22 @@
 </FormTemplates>
 </file>
 
+<file path=customXml/item2.xml><?xml version="1.0" encoding="utf-8"?>
+<b:Sources xmlns:b="http://schemas.openxmlformats.org/officeDocument/2006/bibliography" SelectedStyle="\apa.xsl" StyleName="APA" Version="6"/>
+</file>
+
 <file path=customXml/itemProps1.xml><?xml version="1.0" encoding="utf-8"?>
+<ds:datastoreItem xmlns:ds="http://schemas.openxmlformats.org/officeDocument/2006/customXml" ds:itemID="{C6214E07-0DC6-4CB8-99B6-0AA9826BC3F4}">
+  <ds:schemaRefs>
+    <ds:schemaRef ds:uri="http://schemas.microsoft.com/sharepoint/v3/contenttype/forms"/>
+  </ds:schemaRefs>
+</ds:datastoreItem>
+</file>
+
+<file path=customXml/itemProps2.xml><?xml version="1.0" encoding="utf-8"?>
 <ds:datastoreItem xmlns:ds="http://schemas.openxmlformats.org/officeDocument/2006/customXml" ds:itemID="{EF38EFE1-32FE-4DCD-B198-0481B7DD594A}">
   <ds:schemaRefs>
     <ds:schemaRef ds:uri="http://schemas.openxmlformats.org/officeDocument/2006/bibliography"/>
   </ds:schemaRefs>
 </ds:datastoreItem>
-</file>
-
-<file path=customXml/itemProps2.xml><?xml version="1.0" encoding="utf-8"?>
-<ds:datastoreItem xmlns:ds="http://schemas.openxmlformats.org/officeDocument/2006/customXml" ds:itemID="{C6214E07-0DC6-4CB8-99B6-0AA9826BC3F4}">
-  <ds:schemaRefs>
-    <ds:schemaRef ds:uri="http://schemas.microsoft.com/sharepoint/v3/contenttype/forms"/>
-  </ds:schemaRefs>
-</ds:datastoreItem>
 </file>
</xml_diff>

<commit_message>
Add times for weekdays
</commit_message>
<xml_diff>
--- a/resources/templates/shabbat.docx
+++ b/resources/templates/shabbat.docx
@@ -935,79 +935,7 @@
     <w:p>
       <w:pPr>
         <w:pStyle w:val="List"/>
-        <w:rPr>
-          <w:rFonts w:ascii="Tahoma" w:hAnsi="Tahoma" w:cs="Tahoma"/>
-          <w:sz w:val="32"/>
-          <w:szCs w:val="32"/>
-        </w:rPr>
-      </w:pPr>
-      <w:r>
-        <w:rPr>
-          <w:rFonts w:ascii="Tahoma" w:hAnsi="Tahoma" w:cs="Tahoma"/>
-          <w:sz w:val="32"/>
-          <w:szCs w:val="32"/>
-        </w:rPr>
-        <w:lastRenderedPageBreak/>
-        <w:t>{#weekday}</w:t>
-      </w:r>
-    </w:p>
-    <w:p>
-      <w:pPr>
-        <w:pStyle w:val="List"/>
-        <w:rPr>
-          <w:rFonts w:ascii="Tahoma" w:hAnsi="Tahoma" w:cs="Tahoma"/>
-          <w:sz w:val="32"/>
-          <w:szCs w:val="32"/>
-        </w:rPr>
-      </w:pPr>
-      <w:r>
-        <w:rPr>
-          <w:rFonts w:ascii="Tahoma" w:hAnsi="Tahoma" w:cs="Tahoma"/>
-          <w:sz w:val="32"/>
-          <w:szCs w:val="32"/>
-        </w:rPr>
-        <w:t>{</w:t>
-      </w:r>
-      <w:proofErr w:type="spellStart"/>
-      <w:r>
-        <w:rPr>
-          <w:rFonts w:ascii="Tahoma" w:hAnsi="Tahoma" w:cs="Tahoma"/>
-          <w:sz w:val="32"/>
-          <w:szCs w:val="32"/>
-        </w:rPr>
-        <w:t>tfilla</w:t>
-      </w:r>
-      <w:proofErr w:type="spellEnd"/>
-      <w:r>
-        <w:rPr>
-          <w:rFonts w:ascii="Tahoma" w:hAnsi="Tahoma" w:cs="Tahoma"/>
-          <w:sz w:val="32"/>
-          <w:szCs w:val="32"/>
-        </w:rPr>
-        <w:t>} – {#times} {time}, {/times}</w:t>
-      </w:r>
-    </w:p>
-    <w:p>
-      <w:pPr>
-        <w:pStyle w:val="List"/>
-        <w:rPr>
-          <w:rFonts w:ascii="Tahoma" w:hAnsi="Tahoma" w:cs="Tahoma"/>
-          <w:sz w:val="32"/>
-          <w:szCs w:val="32"/>
-        </w:rPr>
-      </w:pPr>
-      <w:r>
-        <w:rPr>
-          <w:rFonts w:ascii="Tahoma" w:hAnsi="Tahoma" w:cs="Tahoma"/>
-          <w:sz w:val="32"/>
-          <w:szCs w:val="32"/>
-        </w:rPr>
-        <w:t>{/weekday}</w:t>
-      </w:r>
-    </w:p>
-    <w:p>
-      <w:pPr>
-        <w:pStyle w:val="List"/>
+        <w:bidi w:val="0"/>
         <w:rPr>
           <w:rFonts w:ascii="Tahoma" w:hAnsi="Tahoma" w:cs="Tahoma"/>
           <w:sz w:val="32"/>
@@ -1057,7 +985,7 @@
           <w:sz w:val="32"/>
           <w:szCs w:val="32"/>
         </w:rPr>
-        <w:t>{week_sharcharit_1}</w:t>
+        <w:t>{week_sarcharit_1}</w:t>
       </w:r>
       <w:r>
         <w:rPr>

</xml_diff>

<commit_message>
Add motzaei shabbat time
Fix typo in placeholder
</commit_message>
<xml_diff>
--- a/resources/templates/shabbat.docx
+++ b/resources/templates/shabbat.docx
@@ -79,7 +79,7 @@
         <w:pStyle w:val="List"/>
         <w:jc w:val="center"/>
         <w:rPr>
-          <w:rFonts w:ascii="Tahoma" w:hAnsi="Tahoma" w:cs="Tahoma" w:hint="cs"/>
+          <w:rFonts w:ascii="Tahoma" w:hAnsi="Tahoma" w:cs="Tahoma"/>
           <w:b/>
           <w:bCs/>
           <w:sz w:val="56"/>
@@ -985,7 +985,23 @@
           <w:sz w:val="32"/>
           <w:szCs w:val="32"/>
         </w:rPr>
-        <w:t>{week_sarcharit_1}</w:t>
+        <w:t>{week_s</w:t>
+      </w:r>
+      <w:r>
+        <w:rPr>
+          <w:rFonts w:ascii="Tahoma" w:hAnsi="Tahoma" w:cs="Tahoma"/>
+          <w:sz w:val="32"/>
+          <w:szCs w:val="32"/>
+        </w:rPr>
+        <w:t>h</w:t>
+      </w:r>
+      <w:r>
+        <w:rPr>
+          <w:rFonts w:ascii="Tahoma" w:hAnsi="Tahoma" w:cs="Tahoma"/>
+          <w:sz w:val="32"/>
+          <w:szCs w:val="32"/>
+        </w:rPr>
+        <w:t>acharit_1}</w:t>
       </w:r>
       <w:r>
         <w:rPr>
@@ -1089,7 +1105,7 @@
       <w:pPr>
         <w:pStyle w:val="List"/>
         <w:rPr>
-          <w:rFonts w:ascii="Tahoma" w:hAnsi="Tahoma" w:cs="Tahoma" w:hint="cs"/>
+          <w:rFonts w:ascii="Tahoma" w:hAnsi="Tahoma" w:cs="Tahoma"/>
           <w:sz w:val="32"/>
           <w:szCs w:val="32"/>
         </w:rPr>
@@ -2451,6 +2467,10 @@
 </file>
 
 <file path=customXml/item1.xml><?xml version="1.0" encoding="utf-8"?>
+<b:Sources xmlns:b="http://schemas.openxmlformats.org/officeDocument/2006/bibliography" SelectedStyle="\apa.xsl" StyleName="APA" Version="6"/>
+</file>
+
+<file path=customXml/item2.xml><?xml version="1.0" encoding="utf-8"?>
 <?mso-contentType ?>
 <FormTemplates xmlns="http://schemas.microsoft.com/sharepoint/v3/contenttype/forms">
   <Display>DocumentLibraryForm</Display>
@@ -2459,22 +2479,18 @@
 </FormTemplates>
 </file>
 
-<file path=customXml/item2.xml><?xml version="1.0" encoding="utf-8"?>
-<b:Sources xmlns:b="http://schemas.openxmlformats.org/officeDocument/2006/bibliography" SelectedStyle="\apa.xsl" StyleName="APA" Version="6"/>
+<file path=customXml/itemProps1.xml><?xml version="1.0" encoding="utf-8"?>
+<ds:datastoreItem xmlns:ds="http://schemas.openxmlformats.org/officeDocument/2006/customXml" ds:itemID="{EF38EFE1-32FE-4DCD-B198-0481B7DD594A}">
+  <ds:schemaRefs>
+    <ds:schemaRef ds:uri="http://schemas.openxmlformats.org/officeDocument/2006/bibliography"/>
+  </ds:schemaRefs>
+</ds:datastoreItem>
 </file>
 
-<file path=customXml/itemProps1.xml><?xml version="1.0" encoding="utf-8"?>
+<file path=customXml/itemProps2.xml><?xml version="1.0" encoding="utf-8"?>
 <ds:datastoreItem xmlns:ds="http://schemas.openxmlformats.org/officeDocument/2006/customXml" ds:itemID="{C6214E07-0DC6-4CB8-99B6-0AA9826BC3F4}">
   <ds:schemaRefs>
     <ds:schemaRef ds:uri="http://schemas.microsoft.com/sharepoint/v3/contenttype/forms"/>
   </ds:schemaRefs>
 </ds:datastoreItem>
-</file>
-
-<file path=customXml/itemProps2.xml><?xml version="1.0" encoding="utf-8"?>
-<ds:datastoreItem xmlns:ds="http://schemas.openxmlformats.org/officeDocument/2006/customXml" ds:itemID="{EF38EFE1-32FE-4DCD-B198-0481B7DD594A}">
-  <ds:schemaRefs>
-    <ds:schemaRef ds:uri="http://schemas.openxmlformats.org/officeDocument/2006/bibliography"/>
-  </ds:schemaRefs>
-</ds:datastoreItem>
 </file>
</xml_diff>

<commit_message>
Make erev shabbat mincha slightly earlier so it will be at least 14 mins (up to 18 mins) before shkia
</commit_message>
<xml_diff>
--- a/resources/templates/shabbat.docx
+++ b/resources/templates/shabbat.docx
@@ -1,11 +1,12 @@
 
 <file path=word/document.xml><?xml version="1.0" encoding="utf-8"?>
-<w:document xmlns:wpc="http://schemas.microsoft.com/office/word/2010/wordprocessingCanvas" xmlns:cx="http://schemas.microsoft.com/office/drawing/2014/chartex" xmlns:cx1="http://schemas.microsoft.com/office/drawing/2015/9/8/chartex" xmlns:cx2="http://schemas.microsoft.com/office/drawing/2015/10/21/chartex" xmlns:cx3="http://schemas.microsoft.com/office/drawing/2016/5/9/chartex" xmlns:cx4="http://schemas.microsoft.com/office/drawing/2016/5/10/chartex" xmlns:cx5="http://schemas.microsoft.com/office/drawing/2016/5/11/chartex" xmlns:cx6="http://schemas.microsoft.com/office/drawing/2016/5/12/chartex" xmlns:cx7="http://schemas.microsoft.com/office/drawing/2016/5/13/chartex" xmlns:cx8="http://schemas.microsoft.com/office/drawing/2016/5/14/chartex" xmlns:mc="http://schemas.openxmlformats.org/markup-compatibility/2006" xmlns:aink="http://schemas.microsoft.com/office/drawing/2016/ink" xmlns:am3d="http://schemas.microsoft.com/office/drawing/2017/model3d" xmlns:o="urn:schemas-microsoft-com:office:office" xmlns:oel="http://schemas.microsoft.com/office/2019/extlst" xmlns:r="http://schemas.openxmlformats.org/officeDocument/2006/relationships" xmlns:m="http://schemas.openxmlformats.org/officeDocument/2006/math" xmlns:v="urn:schemas-microsoft-com:vml" xmlns:wp14="http://schemas.microsoft.com/office/word/2010/wordprocessingDrawing" xmlns:wp="http://schemas.openxmlformats.org/drawingml/2006/wordprocessingDrawing" xmlns:w10="urn:schemas-microsoft-com:office:word" xmlns:w="http://schemas.openxmlformats.org/wordprocessingml/2006/main" xmlns:w14="http://schemas.microsoft.com/office/word/2010/wordml" xmlns:w15="http://schemas.microsoft.com/office/word/2012/wordml" xmlns:w16cex="http://schemas.microsoft.com/office/word/2018/wordml/cex" xmlns:w16cid="http://schemas.microsoft.com/office/word/2016/wordml/cid" xmlns:w16="http://schemas.microsoft.com/office/word/2018/wordml" xmlns:w16sdtdh="http://schemas.microsoft.com/office/word/2020/wordml/sdtdatahash" xmlns:w16se="http://schemas.microsoft.com/office/word/2015/wordml/symex" xmlns:wpg="http://schemas.microsoft.com/office/word/2010/wordprocessingGroup" xmlns:wpi="http://schemas.microsoft.com/office/word/2010/wordprocessingInk" xmlns:wne="http://schemas.microsoft.com/office/word/2006/wordml" xmlns:wps="http://schemas.microsoft.com/office/word/2010/wordprocessingShape" mc:Ignorable="w14 w15 w16se w16cid w16 w16cex w16sdtdh wp14">
+<w:document xmlns:wpc="http://schemas.microsoft.com/office/word/2010/wordprocessingCanvas" xmlns:cx="http://schemas.microsoft.com/office/drawing/2014/chartex" xmlns:cx1="http://schemas.microsoft.com/office/drawing/2015/9/8/chartex" xmlns:cx2="http://schemas.microsoft.com/office/drawing/2015/10/21/chartex" xmlns:cx3="http://schemas.microsoft.com/office/drawing/2016/5/9/chartex" xmlns:cx4="http://schemas.microsoft.com/office/drawing/2016/5/10/chartex" xmlns:cx5="http://schemas.microsoft.com/office/drawing/2016/5/11/chartex" xmlns:cx6="http://schemas.microsoft.com/office/drawing/2016/5/12/chartex" xmlns:cx7="http://schemas.microsoft.com/office/drawing/2016/5/13/chartex" xmlns:cx8="http://schemas.microsoft.com/office/drawing/2016/5/14/chartex" xmlns:mc="http://schemas.openxmlformats.org/markup-compatibility/2006" xmlns:aink="http://schemas.microsoft.com/office/drawing/2016/ink" xmlns:am3d="http://schemas.microsoft.com/office/drawing/2017/model3d" xmlns:o="urn:schemas-microsoft-com:office:office" xmlns:oel="http://schemas.microsoft.com/office/2019/extlst" xmlns:r="http://schemas.openxmlformats.org/officeDocument/2006/relationships" xmlns:m="http://schemas.openxmlformats.org/officeDocument/2006/math" xmlns:v="urn:schemas-microsoft-com:vml" xmlns:wp14="http://schemas.microsoft.com/office/word/2010/wordprocessingDrawing" xmlns:wp="http://schemas.openxmlformats.org/drawingml/2006/wordprocessingDrawing" xmlns:w10="urn:schemas-microsoft-com:office:word" xmlns:w="http://schemas.openxmlformats.org/wordprocessingml/2006/main" xmlns:w14="http://schemas.microsoft.com/office/word/2010/wordml" xmlns:w15="http://schemas.microsoft.com/office/word/2012/wordml" xmlns:w16cex="http://schemas.microsoft.com/office/word/2018/wordml/cex" xmlns:w16cid="http://schemas.microsoft.com/office/word/2016/wordml/cid" xmlns:w16="http://schemas.microsoft.com/office/word/2018/wordml" xmlns:w16du="http://schemas.microsoft.com/office/word/2023/wordml/word16du" xmlns:w16sdtdh="http://schemas.microsoft.com/office/word/2020/wordml/sdtdatahash" xmlns:w16se="http://schemas.microsoft.com/office/word/2015/wordml/symex" xmlns:wpg="http://schemas.microsoft.com/office/word/2010/wordprocessingGroup" xmlns:wpi="http://schemas.microsoft.com/office/word/2010/wordprocessingInk" xmlns:wne="http://schemas.microsoft.com/office/word/2006/wordml" xmlns:wps="http://schemas.microsoft.com/office/word/2010/wordprocessingShape" mc:Ignorable="w14 w15 w16se w16cid w16 w16cex w16sdtdh wp14">
   <w:body>
     <w:p>
       <w:pPr>
         <w:jc w:val="center"/>
         <w:rPr>
+          <w:color w:val="864904" w:themeColor="accent3" w:themeShade="80"/>
           <w:sz w:val="72"/>
           <w:szCs w:val="72"/>
           <w:rtl/>
@@ -15,6 +16,7 @@
       <w:r>
         <w:rPr>
           <w:rFonts w:cs="Times New Roman"/>
+          <w:color w:val="864904" w:themeColor="accent3" w:themeShade="80"/>
           <w:sz w:val="72"/>
           <w:szCs w:val="72"/>
           <w:rtl/>
@@ -25,6 +27,7 @@
       <w:r>
         <w:rPr>
           <w:rFonts w:cs="Times New Roman" w:hint="cs"/>
+          <w:color w:val="864904" w:themeColor="accent3" w:themeShade="80"/>
           <w:sz w:val="72"/>
           <w:szCs w:val="72"/>
           <w:rtl/>
@@ -35,6 +38,7 @@
       <w:r>
         <w:rPr>
           <w:rFonts w:cs="Palatino Linotype" w:hint="cs"/>
+          <w:color w:val="864904" w:themeColor="accent3" w:themeShade="80"/>
           <w:sz w:val="72"/>
           <w:szCs w:val="72"/>
           <w:rtl/>
@@ -47,6 +51,7 @@
           <w:rFonts w:cs="Times New Roman" w:hint="cs"/>
           <w:b/>
           <w:bCs/>
+          <w:color w:val="864904" w:themeColor="accent3" w:themeShade="80"/>
           <w:sz w:val="72"/>
           <w:szCs w:val="72"/>
           <w:rtl/>
@@ -57,6 +62,7 @@
       <w:r>
         <w:rPr>
           <w:rFonts w:hint="cs"/>
+          <w:color w:val="864904" w:themeColor="accent3" w:themeShade="80"/>
           <w:sz w:val="72"/>
           <w:szCs w:val="72"/>
           <w:rtl/>
@@ -66,6 +72,7 @@
       </w:r>
       <w:r>
         <w:rPr>
+          <w:color w:val="864904" w:themeColor="accent3" w:themeShade="80"/>
           <w:sz w:val="72"/>
           <w:szCs w:val="72"/>
           <w:rtl/>
@@ -82,6 +89,7 @@
           <w:rFonts w:ascii="Tahoma" w:hAnsi="Tahoma" w:cs="Tahoma"/>
           <w:b/>
           <w:bCs/>
+          <w:color w:val="864904" w:themeColor="accent3" w:themeShade="80"/>
           <w:sz w:val="52"/>
           <w:szCs w:val="52"/>
         </w:rPr>
@@ -91,6 +99,7 @@
           <w:rFonts w:ascii="Tahoma" w:hAnsi="Tahoma" w:cs="Tahoma" w:hint="cs"/>
           <w:b/>
           <w:bCs/>
+          <w:color w:val="864904" w:themeColor="accent3" w:themeShade="80"/>
           <w:sz w:val="52"/>
           <w:szCs w:val="52"/>
           <w:rtl/>
@@ -104,6 +113,7 @@
           <w:rFonts w:ascii="Tahoma" w:hAnsi="Tahoma" w:cs="Tahoma" w:hint="cs"/>
           <w:b/>
           <w:bCs/>
+          <w:color w:val="864904" w:themeColor="accent3" w:themeShade="80"/>
           <w:sz w:val="52"/>
           <w:szCs w:val="52"/>
           <w:rtl/>
@@ -116,6 +126,7 @@
           <w:rFonts w:ascii="Tahoma" w:hAnsi="Tahoma" w:cs="Tahoma"/>
           <w:b/>
           <w:bCs/>
+          <w:color w:val="864904" w:themeColor="accent3" w:themeShade="80"/>
           <w:sz w:val="52"/>
           <w:szCs w:val="52"/>
           <w:rtl/>
@@ -128,6 +139,7 @@
           <w:rFonts w:ascii="Tahoma" w:hAnsi="Tahoma" w:cs="Tahoma" w:hint="cs"/>
           <w:b/>
           <w:bCs/>
+          <w:color w:val="864904" w:themeColor="accent3" w:themeShade="80"/>
           <w:sz w:val="52"/>
           <w:szCs w:val="52"/>
           <w:rtl/>
@@ -140,6 +152,7 @@
           <w:rFonts w:ascii="Tahoma" w:hAnsi="Tahoma" w:cs="Tahoma" w:hint="cs"/>
           <w:b/>
           <w:bCs/>
+          <w:color w:val="864904" w:themeColor="accent3" w:themeShade="80"/>
           <w:sz w:val="52"/>
           <w:szCs w:val="52"/>
           <w:rtl/>
@@ -153,6 +166,7 @@
           <w:rFonts w:ascii="Tahoma" w:hAnsi="Tahoma" w:cs="Tahoma"/>
           <w:b/>
           <w:bCs/>
+          <w:color w:val="864904" w:themeColor="accent3" w:themeShade="80"/>
           <w:sz w:val="52"/>
           <w:szCs w:val="52"/>
           <w:lang w:val="en-GB"/>
@@ -164,6 +178,7 @@
           <w:rFonts w:ascii="Tahoma" w:hAnsi="Tahoma" w:cs="Tahoma" w:hint="cs"/>
           <w:b/>
           <w:bCs/>
+          <w:color w:val="864904" w:themeColor="accent3" w:themeShade="80"/>
           <w:sz w:val="52"/>
           <w:szCs w:val="52"/>
           <w:rtl/>
@@ -176,6 +191,7 @@
           <w:rFonts w:ascii="Tahoma" w:hAnsi="Tahoma" w:cs="Tahoma"/>
           <w:b/>
           <w:bCs/>
+          <w:color w:val="864904" w:themeColor="accent3" w:themeShade="80"/>
           <w:sz w:val="52"/>
           <w:szCs w:val="52"/>
           <w:lang w:val="en-GB"/>
@@ -187,62 +203,92 @@
           <w:rFonts w:ascii="Tahoma" w:hAnsi="Tahoma" w:cs="Tahoma"/>
           <w:b/>
           <w:bCs/>
+          <w:color w:val="864904" w:themeColor="accent3" w:themeShade="80"/>
           <w:sz w:val="52"/>
           <w:szCs w:val="52"/>
         </w:rPr>
-        <w:t>{shabbat_special}</w:t>
-      </w:r>
-      <w:r>
-        <w:rPr>
-          <w:rFonts w:ascii="Tahoma" w:hAnsi="Tahoma" w:cs="Tahoma"/>
-          <w:b/>
-          <w:bCs/>
+        <w:t>{</w:t>
+      </w:r>
+      <w:proofErr w:type="spellStart"/>
+      <w:r>
+        <w:rPr>
+          <w:rFonts w:ascii="Tahoma" w:hAnsi="Tahoma" w:cs="Tahoma"/>
+          <w:b/>
+          <w:bCs/>
+          <w:color w:val="864904" w:themeColor="accent3" w:themeShade="80"/>
           <w:sz w:val="52"/>
           <w:szCs w:val="52"/>
         </w:rPr>
-        <w:t xml:space="preserve"> </w:t>
-      </w:r>
-      <w:r>
-        <w:rPr>
-          <w:rFonts w:ascii="Tahoma" w:hAnsi="Tahoma" w:cs="Tahoma"/>
-          <w:b/>
-          <w:bCs/>
+        <w:t>shabbat_special</w:t>
+      </w:r>
+      <w:proofErr w:type="spellEnd"/>
+      <w:r>
+        <w:rPr>
+          <w:rFonts w:ascii="Tahoma" w:hAnsi="Tahoma" w:cs="Tahoma"/>
+          <w:b/>
+          <w:bCs/>
+          <w:color w:val="864904" w:themeColor="accent3" w:themeShade="80"/>
           <w:sz w:val="52"/>
           <w:szCs w:val="52"/>
-          <w:lang w:val="en-GB"/>
-        </w:rPr>
-        <w:t>–</w:t>
-      </w:r>
-      <w:r>
-        <w:rPr>
-          <w:rFonts w:ascii="Tahoma" w:hAnsi="Tahoma" w:cs="Tahoma"/>
-          <w:b/>
-          <w:bCs/>
+        </w:rPr>
+        <w:t>}</w:t>
+      </w:r>
+      <w:r>
+        <w:rPr>
+          <w:rFonts w:ascii="Tahoma" w:hAnsi="Tahoma" w:cs="Tahoma"/>
+          <w:b/>
+          <w:bCs/>
+          <w:color w:val="864904" w:themeColor="accent3" w:themeShade="80"/>
           <w:sz w:val="52"/>
           <w:szCs w:val="52"/>
         </w:rPr>
-        <w:t xml:space="preserve"> {/</w:t>
-      </w:r>
-      <w:proofErr w:type="spellStart"/>
-      <w:r>
-        <w:rPr>
-          <w:rFonts w:ascii="Tahoma" w:hAnsi="Tahoma" w:cs="Tahoma"/>
-          <w:b/>
-          <w:bCs/>
+        <w:t xml:space="preserve"> </w:t>
+      </w:r>
+      <w:r>
+        <w:rPr>
+          <w:rFonts w:ascii="Tahoma" w:hAnsi="Tahoma" w:cs="Tahoma"/>
+          <w:b/>
+          <w:bCs/>
+          <w:color w:val="864904" w:themeColor="accent3" w:themeShade="80"/>
           <w:sz w:val="52"/>
           <w:szCs w:val="52"/>
-        </w:rPr>
-        <w:t>shabbat_special</w:t>
-      </w:r>
-      <w:proofErr w:type="spellEnd"/>
-      <w:r>
-        <w:rPr>
-          <w:rFonts w:ascii="Tahoma" w:hAnsi="Tahoma" w:cs="Tahoma"/>
-          <w:b/>
-          <w:bCs/>
+          <w:lang w:val="en-GB"/>
+        </w:rPr>
+        <w:t>–</w:t>
+      </w:r>
+      <w:r>
+        <w:rPr>
+          <w:rFonts w:ascii="Tahoma" w:hAnsi="Tahoma" w:cs="Tahoma"/>
+          <w:b/>
+          <w:bCs/>
+          <w:color w:val="864904" w:themeColor="accent3" w:themeShade="80"/>
           <w:sz w:val="52"/>
           <w:szCs w:val="52"/>
         </w:rPr>
+        <w:t xml:space="preserve"> {/</w:t>
+      </w:r>
+      <w:proofErr w:type="spellStart"/>
+      <w:r>
+        <w:rPr>
+          <w:rFonts w:ascii="Tahoma" w:hAnsi="Tahoma" w:cs="Tahoma"/>
+          <w:b/>
+          <w:bCs/>
+          <w:color w:val="864904" w:themeColor="accent3" w:themeShade="80"/>
+          <w:sz w:val="52"/>
+          <w:szCs w:val="52"/>
+        </w:rPr>
+        <w:t>shabbat_special</w:t>
+      </w:r>
+      <w:proofErr w:type="spellEnd"/>
+      <w:r>
+        <w:rPr>
+          <w:rFonts w:ascii="Tahoma" w:hAnsi="Tahoma" w:cs="Tahoma"/>
+          <w:b/>
+          <w:bCs/>
+          <w:color w:val="864904" w:themeColor="accent3" w:themeShade="80"/>
+          <w:sz w:val="52"/>
+          <w:szCs w:val="52"/>
+        </w:rPr>
         <w:t>}</w:t>
       </w:r>
     </w:p>
@@ -254,6 +300,7 @@
           <w:rFonts w:ascii="Tahoma" w:hAnsi="Tahoma" w:cs="Tahoma"/>
           <w:b/>
           <w:bCs/>
+          <w:color w:val="864904" w:themeColor="accent3" w:themeShade="80"/>
           <w:sz w:val="36"/>
           <w:szCs w:val="36"/>
           <w:lang w:val="en-GB"/>
@@ -268,17 +315,19 @@
           <w:rFonts w:ascii="Tahoma" w:hAnsi="Tahoma" w:cs="Tahoma"/>
           <w:b/>
           <w:bCs/>
-          <w:sz w:val="36"/>
-          <w:szCs w:val="36"/>
-          <w:rtl/>
-          <w:lang w:val="en-GB"/>
-        </w:rPr>
-      </w:pPr>
-      <w:r>
-        <w:rPr>
-          <w:rFonts w:ascii="Tahoma" w:hAnsi="Tahoma" w:cs="Tahoma"/>
-          <w:b/>
-          <w:bCs/>
+          <w:color w:val="864904" w:themeColor="accent3" w:themeShade="80"/>
+          <w:sz w:val="36"/>
+          <w:szCs w:val="36"/>
+          <w:rtl/>
+          <w:lang w:val="en-GB"/>
+        </w:rPr>
+      </w:pPr>
+      <w:r>
+        <w:rPr>
+          <w:rFonts w:ascii="Tahoma" w:hAnsi="Tahoma" w:cs="Tahoma"/>
+          <w:b/>
+          <w:bCs/>
+          <w:color w:val="864904" w:themeColor="accent3" w:themeShade="80"/>
           <w:sz w:val="36"/>
           <w:szCs w:val="36"/>
           <w:rtl/>
@@ -291,6 +340,7 @@
           <w:rFonts w:ascii="Tahoma" w:hAnsi="Tahoma" w:cs="Tahoma"/>
           <w:b/>
           <w:bCs/>
+          <w:color w:val="864904" w:themeColor="accent3" w:themeShade="80"/>
           <w:sz w:val="36"/>
           <w:szCs w:val="36"/>
           <w:rtl/>
@@ -303,6 +353,7 @@
           <w:rFonts w:ascii="Tahoma" w:hAnsi="Tahoma" w:cs="Tahoma"/>
           <w:b/>
           <w:bCs/>
+          <w:color w:val="864904" w:themeColor="accent3" w:themeShade="80"/>
           <w:sz w:val="36"/>
           <w:szCs w:val="36"/>
           <w:lang w:val="en-GB"/>
@@ -315,6 +366,7 @@
           <w:rFonts w:ascii="Tahoma" w:hAnsi="Tahoma" w:cs="Tahoma"/>
           <w:b/>
           <w:bCs/>
+          <w:color w:val="864904" w:themeColor="accent3" w:themeShade="80"/>
           <w:sz w:val="36"/>
           <w:szCs w:val="36"/>
           <w:lang w:val="en-GB"/>
@@ -327,6 +379,7 @@
           <w:rFonts w:ascii="Tahoma" w:hAnsi="Tahoma" w:cs="Tahoma"/>
           <w:b/>
           <w:bCs/>
+          <w:color w:val="864904" w:themeColor="accent3" w:themeShade="80"/>
           <w:sz w:val="36"/>
           <w:szCs w:val="36"/>
           <w:lang w:val="en-GB"/>
@@ -342,17 +395,19 @@
           <w:rFonts w:ascii="Tahoma" w:hAnsi="Tahoma" w:cs="Tahoma"/>
           <w:b/>
           <w:bCs/>
-          <w:sz w:val="36"/>
-          <w:szCs w:val="36"/>
-          <w:rtl/>
-          <w:lang w:val="en-GB"/>
-        </w:rPr>
-      </w:pPr>
-      <w:r>
-        <w:rPr>
-          <w:rFonts w:ascii="Tahoma" w:hAnsi="Tahoma" w:cs="Tahoma"/>
-          <w:b/>
-          <w:bCs/>
+          <w:color w:val="864904" w:themeColor="accent3" w:themeShade="80"/>
+          <w:sz w:val="36"/>
+          <w:szCs w:val="36"/>
+          <w:rtl/>
+          <w:lang w:val="en-GB"/>
+        </w:rPr>
+      </w:pPr>
+      <w:r>
+        <w:rPr>
+          <w:rFonts w:ascii="Tahoma" w:hAnsi="Tahoma" w:cs="Tahoma"/>
+          <w:b/>
+          <w:bCs/>
+          <w:color w:val="864904" w:themeColor="accent3" w:themeShade="80"/>
           <w:sz w:val="36"/>
           <w:szCs w:val="36"/>
           <w:rtl/>
@@ -365,6 +420,7 @@
           <w:rFonts w:ascii="Tahoma" w:hAnsi="Tahoma" w:cs="Tahoma"/>
           <w:b/>
           <w:bCs/>
+          <w:color w:val="864904" w:themeColor="accent3" w:themeShade="80"/>
           <w:sz w:val="36"/>
           <w:szCs w:val="36"/>
           <w:rtl/>
@@ -377,6 +433,7 @@
           <w:rFonts w:ascii="Tahoma" w:hAnsi="Tahoma" w:cs="Tahoma"/>
           <w:b/>
           <w:bCs/>
+          <w:color w:val="864904" w:themeColor="accent3" w:themeShade="80"/>
           <w:sz w:val="36"/>
           <w:szCs w:val="36"/>
           <w:rtl/>
@@ -393,6 +450,7 @@
           <w:rFonts w:ascii="Tahoma" w:hAnsi="Tahoma" w:cs="Tahoma"/>
           <w:b/>
           <w:bCs/>
+          <w:color w:val="864904" w:themeColor="accent3" w:themeShade="80"/>
           <w:sz w:val="36"/>
           <w:szCs w:val="36"/>
           <w:lang w:val="en-GB"/>
@@ -407,6 +465,7 @@
           <w:rFonts w:ascii="Tahoma" w:hAnsi="Tahoma" w:cs="Tahoma"/>
           <w:b/>
           <w:bCs/>
+          <w:color w:val="864904" w:themeColor="accent3" w:themeShade="80"/>
           <w:sz w:val="36"/>
           <w:szCs w:val="36"/>
           <w:lang w:val="en-GB"/>
@@ -417,6 +476,7 @@
           <w:rFonts w:ascii="Tahoma" w:hAnsi="Tahoma" w:cs="Tahoma" w:hint="cs"/>
           <w:b/>
           <w:bCs/>
+          <w:color w:val="864904" w:themeColor="accent3" w:themeShade="80"/>
           <w:sz w:val="36"/>
           <w:szCs w:val="36"/>
           <w:rtl/>
@@ -428,6 +488,7 @@
           <w:rFonts w:ascii="Tahoma" w:hAnsi="Tahoma" w:cs="Tahoma"/>
           <w:b/>
           <w:bCs/>
+          <w:color w:val="864904" w:themeColor="accent3" w:themeShade="80"/>
           <w:sz w:val="36"/>
           <w:szCs w:val="36"/>
           <w:rtl/>
@@ -440,6 +501,7 @@
           <w:rFonts w:ascii="Tahoma" w:hAnsi="Tahoma" w:cs="Tahoma"/>
           <w:b/>
           <w:bCs/>
+          <w:color w:val="864904" w:themeColor="accent3" w:themeShade="80"/>
           <w:sz w:val="36"/>
           <w:szCs w:val="36"/>
           <w:rtl/>
@@ -451,6 +513,7 @@
           <w:rFonts w:ascii="Tahoma" w:hAnsi="Tahoma" w:cs="Tahoma" w:hint="cs"/>
           <w:b/>
           <w:bCs/>
+          <w:color w:val="864904" w:themeColor="accent3" w:themeShade="80"/>
           <w:sz w:val="36"/>
           <w:szCs w:val="36"/>
           <w:rtl/>
@@ -462,6 +525,7 @@
           <w:rFonts w:ascii="Tahoma" w:hAnsi="Tahoma" w:cs="Tahoma"/>
           <w:b/>
           <w:bCs/>
+          <w:color w:val="864904" w:themeColor="accent3" w:themeShade="80"/>
           <w:sz w:val="36"/>
           <w:szCs w:val="36"/>
           <w:lang w:val="en-GB"/>
@@ -474,6 +538,7 @@
           <w:rFonts w:ascii="Tahoma" w:hAnsi="Tahoma" w:cs="Tahoma"/>
           <w:b/>
           <w:bCs/>
+          <w:color w:val="864904" w:themeColor="accent3" w:themeShade="80"/>
           <w:sz w:val="36"/>
           <w:szCs w:val="36"/>
           <w:lang w:val="en-GB"/>
@@ -486,6 +551,7 @@
           <w:rFonts w:ascii="Tahoma" w:hAnsi="Tahoma" w:cs="Tahoma"/>
           <w:b/>
           <w:bCs/>
+          <w:color w:val="864904" w:themeColor="accent3" w:themeShade="80"/>
           <w:sz w:val="36"/>
           <w:szCs w:val="36"/>
           <w:lang w:val="en-GB"/>
@@ -501,6 +567,7 @@
           <w:rFonts w:ascii="Tahoma" w:hAnsi="Tahoma" w:cs="Tahoma"/>
           <w:b/>
           <w:bCs/>
+          <w:color w:val="864904" w:themeColor="accent3" w:themeShade="80"/>
           <w:sz w:val="36"/>
           <w:szCs w:val="36"/>
           <w:lang w:val="en-GB"/>
@@ -511,6 +578,7 @@
           <w:rFonts w:ascii="Tahoma" w:hAnsi="Tahoma" w:cs="Tahoma" w:hint="cs"/>
           <w:b/>
           <w:bCs/>
+          <w:color w:val="864904" w:themeColor="accent3" w:themeShade="80"/>
           <w:sz w:val="36"/>
           <w:szCs w:val="36"/>
           <w:rtl/>
@@ -522,6 +590,7 @@
           <w:rFonts w:ascii="Tahoma" w:hAnsi="Tahoma" w:cs="Tahoma"/>
           <w:b/>
           <w:bCs/>
+          <w:color w:val="864904" w:themeColor="accent3" w:themeShade="80"/>
           <w:sz w:val="36"/>
           <w:szCs w:val="36"/>
           <w:rtl/>
@@ -533,6 +602,7 @@
           <w:rFonts w:ascii="Tahoma" w:hAnsi="Tahoma" w:cs="Tahoma" w:hint="cs"/>
           <w:b/>
           <w:bCs/>
+          <w:color w:val="864904" w:themeColor="accent3" w:themeShade="80"/>
           <w:sz w:val="36"/>
           <w:szCs w:val="36"/>
           <w:rtl/>
@@ -544,6 +614,7 @@
           <w:rFonts w:ascii="Tahoma" w:hAnsi="Tahoma" w:cs="Tahoma"/>
           <w:b/>
           <w:bCs/>
+          <w:color w:val="864904" w:themeColor="accent3" w:themeShade="80"/>
           <w:sz w:val="36"/>
           <w:szCs w:val="36"/>
         </w:rPr>
@@ -555,6 +626,7 @@
           <w:rFonts w:ascii="Tahoma" w:hAnsi="Tahoma" w:cs="Tahoma"/>
           <w:b/>
           <w:bCs/>
+          <w:color w:val="864904" w:themeColor="accent3" w:themeShade="80"/>
           <w:sz w:val="36"/>
           <w:szCs w:val="36"/>
         </w:rPr>
@@ -566,6 +638,7 @@
           <w:rFonts w:ascii="Tahoma" w:hAnsi="Tahoma" w:cs="Tahoma"/>
           <w:b/>
           <w:bCs/>
+          <w:color w:val="864904" w:themeColor="accent3" w:themeShade="80"/>
           <w:sz w:val="36"/>
           <w:szCs w:val="36"/>
         </w:rPr>
@@ -580,6 +653,7 @@
           <w:rFonts w:ascii="Tahoma" w:hAnsi="Tahoma" w:cs="Tahoma"/>
           <w:b/>
           <w:bCs/>
+          <w:color w:val="864904" w:themeColor="accent3" w:themeShade="80"/>
           <w:sz w:val="36"/>
           <w:szCs w:val="36"/>
           <w:lang w:val="en-GB"/>
@@ -594,16 +668,18 @@
           <w:rFonts w:ascii="Tahoma" w:hAnsi="Tahoma" w:cs="Tahoma"/>
           <w:b/>
           <w:bCs/>
-          <w:sz w:val="36"/>
-          <w:szCs w:val="36"/>
-          <w:lang w:val="en-GB"/>
-        </w:rPr>
-      </w:pPr>
-      <w:r>
-        <w:rPr>
-          <w:rFonts w:ascii="Tahoma" w:hAnsi="Tahoma" w:cs="Tahoma"/>
-          <w:b/>
-          <w:bCs/>
+          <w:color w:val="864904" w:themeColor="accent3" w:themeShade="80"/>
+          <w:sz w:val="36"/>
+          <w:szCs w:val="36"/>
+          <w:lang w:val="en-GB"/>
+        </w:rPr>
+      </w:pPr>
+      <w:r>
+        <w:rPr>
+          <w:rFonts w:ascii="Tahoma" w:hAnsi="Tahoma" w:cs="Tahoma"/>
+          <w:b/>
+          <w:bCs/>
+          <w:color w:val="864904" w:themeColor="accent3" w:themeShade="80"/>
           <w:sz w:val="36"/>
           <w:szCs w:val="36"/>
           <w:rtl/>
@@ -616,6 +692,7 @@
           <w:rFonts w:ascii="Tahoma" w:hAnsi="Tahoma" w:cs="Tahoma"/>
           <w:b/>
           <w:bCs/>
+          <w:color w:val="864904" w:themeColor="accent3" w:themeShade="80"/>
           <w:sz w:val="36"/>
           <w:szCs w:val="36"/>
           <w:rtl/>
@@ -628,6 +705,7 @@
           <w:rFonts w:ascii="Tahoma" w:hAnsi="Tahoma" w:cs="Tahoma"/>
           <w:b/>
           <w:bCs/>
+          <w:color w:val="864904" w:themeColor="accent3" w:themeShade="80"/>
           <w:sz w:val="36"/>
           <w:szCs w:val="36"/>
           <w:lang w:val="en-GB"/>
@@ -643,16 +721,18 @@
           <w:rFonts w:ascii="Tahoma" w:hAnsi="Tahoma" w:cs="Tahoma"/>
           <w:b/>
           <w:bCs/>
-          <w:sz w:val="36"/>
-          <w:szCs w:val="36"/>
-          <w:lang w:val="en-GB"/>
-        </w:rPr>
-      </w:pPr>
-      <w:r>
-        <w:rPr>
-          <w:rFonts w:ascii="Tahoma" w:hAnsi="Tahoma" w:cs="Tahoma"/>
-          <w:b/>
-          <w:bCs/>
+          <w:color w:val="864904" w:themeColor="accent3" w:themeShade="80"/>
+          <w:sz w:val="36"/>
+          <w:szCs w:val="36"/>
+          <w:lang w:val="en-GB"/>
+        </w:rPr>
+      </w:pPr>
+      <w:r>
+        <w:rPr>
+          <w:rFonts w:ascii="Tahoma" w:hAnsi="Tahoma" w:cs="Tahoma"/>
+          <w:b/>
+          <w:bCs/>
+          <w:color w:val="864904" w:themeColor="accent3" w:themeShade="80"/>
           <w:sz w:val="36"/>
           <w:szCs w:val="36"/>
           <w:rtl/>
@@ -665,6 +745,7 @@
           <w:rFonts w:ascii="Tahoma" w:hAnsi="Tahoma" w:cs="Tahoma"/>
           <w:b/>
           <w:bCs/>
+          <w:color w:val="864904" w:themeColor="accent3" w:themeShade="80"/>
           <w:sz w:val="36"/>
           <w:szCs w:val="36"/>
           <w:rtl/>
@@ -677,6 +758,7 @@
           <w:rFonts w:ascii="Tahoma" w:hAnsi="Tahoma" w:cs="Tahoma"/>
           <w:b/>
           <w:bCs/>
+          <w:color w:val="864904" w:themeColor="accent3" w:themeShade="80"/>
           <w:sz w:val="36"/>
           <w:szCs w:val="36"/>
           <w:rtl/>
@@ -689,6 +771,7 @@
           <w:rFonts w:ascii="Tahoma" w:hAnsi="Tahoma" w:cs="Tahoma"/>
           <w:b/>
           <w:bCs/>
+          <w:color w:val="864904" w:themeColor="accent3" w:themeShade="80"/>
           <w:sz w:val="36"/>
           <w:szCs w:val="36"/>
           <w:rtl/>
@@ -701,6 +784,7 @@
           <w:rFonts w:ascii="Tahoma" w:hAnsi="Tahoma" w:cs="Tahoma"/>
           <w:b/>
           <w:bCs/>
+          <w:color w:val="864904" w:themeColor="accent3" w:themeShade="80"/>
           <w:sz w:val="36"/>
           <w:szCs w:val="36"/>
           <w:rtl/>
@@ -713,6 +797,7 @@
           <w:rFonts w:ascii="Tahoma" w:hAnsi="Tahoma" w:cs="Tahoma"/>
           <w:b/>
           <w:bCs/>
+          <w:color w:val="864904" w:themeColor="accent3" w:themeShade="80"/>
           <w:sz w:val="36"/>
           <w:szCs w:val="36"/>
           <w:lang w:val="en-GB"/>
@@ -728,6 +813,7 @@
           <w:rFonts w:ascii="Tahoma" w:hAnsi="Tahoma" w:cs="Tahoma"/>
           <w:b/>
           <w:bCs/>
+          <w:color w:val="864904" w:themeColor="accent3" w:themeShade="80"/>
           <w:sz w:val="36"/>
           <w:szCs w:val="36"/>
           <w:lang w:val="en-GB"/>
@@ -742,15 +828,17 @@
           <w:rFonts w:ascii="Tahoma" w:hAnsi="Tahoma" w:cs="Tahoma"/>
           <w:b/>
           <w:bCs/>
-          <w:sz w:val="36"/>
-          <w:szCs w:val="36"/>
-        </w:rPr>
-      </w:pPr>
-      <w:r>
-        <w:rPr>
-          <w:rFonts w:ascii="Tahoma" w:hAnsi="Tahoma" w:cs="Tahoma"/>
-          <w:b/>
-          <w:bCs/>
+          <w:color w:val="864904" w:themeColor="accent3" w:themeShade="80"/>
+          <w:sz w:val="36"/>
+          <w:szCs w:val="36"/>
+        </w:rPr>
+      </w:pPr>
+      <w:r>
+        <w:rPr>
+          <w:rFonts w:ascii="Tahoma" w:hAnsi="Tahoma" w:cs="Tahoma"/>
+          <w:b/>
+          <w:bCs/>
+          <w:color w:val="864904" w:themeColor="accent3" w:themeShade="80"/>
           <w:sz w:val="36"/>
           <w:szCs w:val="36"/>
           <w:rtl/>
@@ -763,6 +851,7 @@
           <w:rFonts w:ascii="Tahoma" w:hAnsi="Tahoma" w:cs="Tahoma"/>
           <w:b/>
           <w:bCs/>
+          <w:color w:val="864904" w:themeColor="accent3" w:themeShade="80"/>
           <w:sz w:val="36"/>
           <w:szCs w:val="36"/>
           <w:lang w:val="en-GB"/>
@@ -778,6 +867,7 @@
           <w:rFonts w:ascii="Tahoma" w:hAnsi="Tahoma" w:cs="Tahoma"/>
           <w:b/>
           <w:bCs/>
+          <w:color w:val="864904" w:themeColor="accent3" w:themeShade="80"/>
           <w:sz w:val="36"/>
           <w:szCs w:val="36"/>
           <w:lang w:val="en-GB"/>
@@ -792,6 +882,7 @@
           <w:rFonts w:ascii="Tahoma" w:hAnsi="Tahoma" w:cs="Tahoma"/>
           <w:b/>
           <w:bCs/>
+          <w:color w:val="864904" w:themeColor="accent3" w:themeShade="80"/>
           <w:sz w:val="36"/>
           <w:szCs w:val="36"/>
         </w:rPr>
@@ -801,6 +892,7 @@
           <w:rFonts w:ascii="Tahoma" w:hAnsi="Tahoma" w:cs="Tahoma" w:hint="cs"/>
           <w:b/>
           <w:bCs/>
+          <w:color w:val="864904" w:themeColor="accent3" w:themeShade="80"/>
           <w:sz w:val="36"/>
           <w:szCs w:val="36"/>
           <w:rtl/>
@@ -813,6 +905,7 @@
           <w:rFonts w:ascii="Tahoma" w:hAnsi="Tahoma" w:cs="Tahoma"/>
           <w:b/>
           <w:bCs/>
+          <w:color w:val="864904" w:themeColor="accent3" w:themeShade="80"/>
           <w:sz w:val="36"/>
           <w:szCs w:val="36"/>
           <w:rtl/>
@@ -825,6 +918,7 @@
           <w:rFonts w:ascii="Tahoma" w:hAnsi="Tahoma" w:cs="Tahoma" w:hint="cs"/>
           <w:b/>
           <w:bCs/>
+          <w:color w:val="864904" w:themeColor="accent3" w:themeShade="80"/>
           <w:sz w:val="36"/>
           <w:szCs w:val="36"/>
           <w:rtl/>
@@ -837,6 +931,7 @@
           <w:rFonts w:ascii="Tahoma" w:hAnsi="Tahoma" w:cs="Tahoma"/>
           <w:b/>
           <w:bCs/>
+          <w:color w:val="864904" w:themeColor="accent3" w:themeShade="80"/>
           <w:sz w:val="36"/>
           <w:szCs w:val="36"/>
         </w:rPr>
@@ -848,6 +943,7 @@
           <w:rFonts w:ascii="Tahoma" w:hAnsi="Tahoma" w:cs="Tahoma"/>
           <w:b/>
           <w:bCs/>
+          <w:color w:val="864904" w:themeColor="accent3" w:themeShade="80"/>
           <w:sz w:val="36"/>
           <w:szCs w:val="36"/>
         </w:rPr>
@@ -859,6 +955,7 @@
           <w:rFonts w:ascii="Tahoma" w:hAnsi="Tahoma" w:cs="Tahoma"/>
           <w:b/>
           <w:bCs/>
+          <w:color w:val="864904" w:themeColor="accent3" w:themeShade="80"/>
           <w:sz w:val="36"/>
           <w:szCs w:val="36"/>
         </w:rPr>
@@ -872,6 +969,7 @@
           <w:rFonts w:ascii="Tahoma" w:hAnsi="Tahoma" w:cs="Tahoma"/>
           <w:b/>
           <w:bCs/>
+          <w:color w:val="864904" w:themeColor="accent3" w:themeShade="80"/>
           <w:sz w:val="36"/>
           <w:szCs w:val="36"/>
           <w:lang w:val="en-GB"/>
@@ -886,6 +984,7 @@
           <w:rFonts w:ascii="Tahoma" w:hAnsi="Tahoma" w:cs="Tahoma"/>
           <w:b/>
           <w:bCs/>
+          <w:color w:val="864904" w:themeColor="accent3" w:themeShade="80"/>
           <w:sz w:val="72"/>
           <w:szCs w:val="72"/>
           <w:lang w:val="en-GB"/>
@@ -896,6 +995,7 @@
           <w:rFonts w:ascii="Tahoma" w:hAnsi="Tahoma" w:cs="Tahoma"/>
           <w:b/>
           <w:bCs/>
+          <w:color w:val="864904" w:themeColor="accent3" w:themeShade="80"/>
           <w:sz w:val="72"/>
           <w:szCs w:val="72"/>
           <w:rtl/>
@@ -908,6 +1008,7 @@
           <w:rFonts w:ascii="Tahoma" w:hAnsi="Tahoma" w:cs="Tahoma"/>
           <w:b/>
           <w:bCs/>
+          <w:color w:val="864904" w:themeColor="accent3" w:themeShade="80"/>
           <w:sz w:val="72"/>
           <w:szCs w:val="72"/>
           <w:rtl/>
@@ -924,6 +1025,7 @@
           <w:rFonts w:ascii="Tahoma" w:hAnsi="Tahoma" w:cs="Tahoma"/>
           <w:b/>
           <w:bCs/>
+          <w:color w:val="864904" w:themeColor="accent3" w:themeShade="80"/>
           <w:sz w:val="32"/>
           <w:szCs w:val="32"/>
           <w:rtl/>
@@ -937,6 +1039,7 @@
         <w:bidi w:val="0"/>
         <w:rPr>
           <w:rFonts w:ascii="Tahoma" w:hAnsi="Tahoma" w:cs="Tahoma"/>
+          <w:color w:val="864904" w:themeColor="accent3" w:themeShade="80"/>
           <w:sz w:val="32"/>
           <w:szCs w:val="32"/>
         </w:rPr>
@@ -947,6 +1050,7 @@
         <w:pStyle w:val="List"/>
         <w:rPr>
           <w:rFonts w:ascii="Tahoma" w:hAnsi="Tahoma" w:cs="Tahoma"/>
+          <w:color w:val="864904" w:themeColor="accent3" w:themeShade="80"/>
           <w:sz w:val="32"/>
           <w:szCs w:val="32"/>
         </w:rPr>
@@ -954,6 +1058,7 @@
       <w:r>
         <w:rPr>
           <w:rFonts w:ascii="Tahoma" w:hAnsi="Tahoma" w:cs="Tahoma" w:hint="cs"/>
+          <w:color w:val="864904" w:themeColor="accent3" w:themeShade="80"/>
           <w:sz w:val="32"/>
           <w:szCs w:val="32"/>
           <w:rtl/>
@@ -963,6 +1068,7 @@
       <w:r>
         <w:rPr>
           <w:rFonts w:ascii="Tahoma" w:hAnsi="Tahoma" w:cs="Tahoma"/>
+          <w:color w:val="864904" w:themeColor="accent3" w:themeShade="80"/>
           <w:sz w:val="32"/>
           <w:szCs w:val="32"/>
           <w:rtl/>
@@ -972,6 +1078,7 @@
       <w:r>
         <w:rPr>
           <w:rFonts w:ascii="Tahoma" w:hAnsi="Tahoma" w:cs="Tahoma" w:hint="cs"/>
+          <w:color w:val="864904" w:themeColor="accent3" w:themeShade="80"/>
           <w:sz w:val="32"/>
           <w:szCs w:val="32"/>
           <w:rtl/>
@@ -981,6 +1088,7 @@
       <w:r>
         <w:rPr>
           <w:rFonts w:ascii="Tahoma" w:hAnsi="Tahoma" w:cs="Tahoma"/>
+          <w:color w:val="864904" w:themeColor="accent3" w:themeShade="80"/>
           <w:sz w:val="32"/>
           <w:szCs w:val="32"/>
         </w:rPr>
@@ -989,6 +1097,7 @@
       <w:r>
         <w:rPr>
           <w:rFonts w:ascii="Tahoma" w:hAnsi="Tahoma" w:cs="Tahoma"/>
+          <w:color w:val="864904" w:themeColor="accent3" w:themeShade="80"/>
           <w:sz w:val="32"/>
           <w:szCs w:val="32"/>
         </w:rPr>
@@ -997,6 +1106,7 @@
       <w:r>
         <w:rPr>
           <w:rFonts w:ascii="Tahoma" w:hAnsi="Tahoma" w:cs="Tahoma"/>
+          <w:color w:val="864904" w:themeColor="accent3" w:themeShade="80"/>
           <w:sz w:val="32"/>
           <w:szCs w:val="32"/>
         </w:rPr>
@@ -1005,6 +1115,7 @@
       <w:r>
         <w:rPr>
           <w:rFonts w:ascii="Tahoma" w:hAnsi="Tahoma" w:cs="Tahoma" w:hint="cs"/>
+          <w:color w:val="864904" w:themeColor="accent3" w:themeShade="80"/>
           <w:sz w:val="32"/>
           <w:szCs w:val="32"/>
           <w:rtl/>
@@ -1014,6 +1125,7 @@
       <w:r>
         <w:rPr>
           <w:rFonts w:ascii="Tahoma" w:hAnsi="Tahoma" w:cs="Tahoma"/>
+          <w:color w:val="864904" w:themeColor="accent3" w:themeShade="80"/>
           <w:sz w:val="32"/>
           <w:szCs w:val="32"/>
         </w:rPr>
@@ -1022,6 +1134,7 @@
       <w:r>
         <w:rPr>
           <w:rFonts w:ascii="Tahoma" w:hAnsi="Tahoma" w:cs="Tahoma" w:hint="cs"/>
+          <w:color w:val="864904" w:themeColor="accent3" w:themeShade="80"/>
           <w:sz w:val="32"/>
           <w:szCs w:val="32"/>
           <w:rtl/>
@@ -1031,6 +1144,7 @@
       <w:r>
         <w:rPr>
           <w:rFonts w:ascii="Tahoma" w:hAnsi="Tahoma" w:cs="Tahoma"/>
+          <w:color w:val="864904" w:themeColor="accent3" w:themeShade="80"/>
           <w:sz w:val="32"/>
           <w:szCs w:val="32"/>
         </w:rPr>
@@ -1042,6 +1156,7 @@
         <w:pStyle w:val="List"/>
         <w:rPr>
           <w:rFonts w:ascii="Tahoma" w:hAnsi="Tahoma" w:cs="Tahoma"/>
+          <w:color w:val="864904" w:themeColor="accent3" w:themeShade="80"/>
           <w:sz w:val="32"/>
           <w:szCs w:val="32"/>
         </w:rPr>
@@ -1049,6 +1164,7 @@
       <w:r>
         <w:rPr>
           <w:rFonts w:ascii="Tahoma" w:hAnsi="Tahoma" w:cs="Tahoma" w:hint="cs"/>
+          <w:color w:val="864904" w:themeColor="accent3" w:themeShade="80"/>
           <w:sz w:val="32"/>
           <w:szCs w:val="32"/>
           <w:rtl/>
@@ -1059,6 +1175,7 @@
       <w:r>
         <w:rPr>
           <w:rFonts w:ascii="Tahoma" w:hAnsi="Tahoma" w:cs="Tahoma"/>
+          <w:color w:val="864904" w:themeColor="accent3" w:themeShade="80"/>
           <w:sz w:val="32"/>
           <w:szCs w:val="32"/>
           <w:rtl/>
@@ -1068,6 +1185,7 @@
       <w:r>
         <w:rPr>
           <w:rFonts w:ascii="Tahoma" w:hAnsi="Tahoma" w:cs="Tahoma" w:hint="cs"/>
+          <w:color w:val="864904" w:themeColor="accent3" w:themeShade="80"/>
           <w:sz w:val="32"/>
           <w:szCs w:val="32"/>
           <w:rtl/>
@@ -1077,6 +1195,7 @@
       <w:r>
         <w:rPr>
           <w:rFonts w:ascii="Tahoma" w:hAnsi="Tahoma" w:cs="Tahoma"/>
+          <w:color w:val="864904" w:themeColor="accent3" w:themeShade="80"/>
           <w:sz w:val="32"/>
           <w:szCs w:val="32"/>
         </w:rPr>
@@ -1086,6 +1205,7 @@
       <w:r>
         <w:rPr>
           <w:rFonts w:ascii="Tahoma" w:hAnsi="Tahoma" w:cs="Tahoma"/>
+          <w:color w:val="864904" w:themeColor="accent3" w:themeShade="80"/>
           <w:sz w:val="32"/>
           <w:szCs w:val="32"/>
         </w:rPr>
@@ -1095,6 +1215,7 @@
       <w:r>
         <w:rPr>
           <w:rFonts w:ascii="Tahoma" w:hAnsi="Tahoma" w:cs="Tahoma"/>
+          <w:color w:val="864904" w:themeColor="accent3" w:themeShade="80"/>
           <w:sz w:val="32"/>
           <w:szCs w:val="32"/>
         </w:rPr>
@@ -1106,6 +1227,7 @@
         <w:pStyle w:val="List"/>
         <w:rPr>
           <w:rFonts w:ascii="Tahoma" w:hAnsi="Tahoma" w:cs="Tahoma"/>
+          <w:color w:val="864904" w:themeColor="accent3" w:themeShade="80"/>
           <w:sz w:val="32"/>
           <w:szCs w:val="32"/>
         </w:rPr>
@@ -1113,6 +1235,7 @@
       <w:r>
         <w:rPr>
           <w:rFonts w:ascii="Tahoma" w:hAnsi="Tahoma" w:cs="Tahoma" w:hint="cs"/>
+          <w:color w:val="864904" w:themeColor="accent3" w:themeShade="80"/>
           <w:sz w:val="32"/>
           <w:szCs w:val="32"/>
           <w:rtl/>
@@ -1122,6 +1245,7 @@
       <w:r>
         <w:rPr>
           <w:rFonts w:ascii="Tahoma" w:hAnsi="Tahoma" w:cs="Tahoma"/>
+          <w:color w:val="864904" w:themeColor="accent3" w:themeShade="80"/>
           <w:sz w:val="32"/>
           <w:szCs w:val="32"/>
           <w:rtl/>
@@ -1131,6 +1255,7 @@
       <w:r>
         <w:rPr>
           <w:rFonts w:ascii="Tahoma" w:hAnsi="Tahoma" w:cs="Tahoma" w:hint="cs"/>
+          <w:color w:val="864904" w:themeColor="accent3" w:themeShade="80"/>
           <w:sz w:val="32"/>
           <w:szCs w:val="32"/>
           <w:rtl/>
@@ -1140,6 +1265,7 @@
       <w:r>
         <w:rPr>
           <w:rFonts w:ascii="Tahoma" w:hAnsi="Tahoma" w:cs="Tahoma"/>
+          <w:color w:val="864904" w:themeColor="accent3" w:themeShade="80"/>
           <w:sz w:val="32"/>
           <w:szCs w:val="32"/>
         </w:rPr>
@@ -1148,6 +1274,7 @@
       <w:r>
         <w:rPr>
           <w:rFonts w:ascii="Tahoma" w:hAnsi="Tahoma" w:cs="Tahoma" w:hint="cs"/>
+          <w:color w:val="864904" w:themeColor="accent3" w:themeShade="80"/>
           <w:sz w:val="32"/>
           <w:szCs w:val="32"/>
           <w:rtl/>
@@ -1157,6 +1284,7 @@
       <w:r>
         <w:rPr>
           <w:rFonts w:ascii="Tahoma" w:hAnsi="Tahoma" w:cs="Tahoma"/>
+          <w:color w:val="864904" w:themeColor="accent3" w:themeShade="80"/>
           <w:sz w:val="32"/>
           <w:szCs w:val="32"/>
         </w:rPr>
@@ -1182,7 +1310,7 @@
 </file>
 
 <file path=word/endnotes.xml><?xml version="1.0" encoding="utf-8"?>
-<w:endnotes xmlns:wpc="http://schemas.microsoft.com/office/word/2010/wordprocessingCanvas" xmlns:cx="http://schemas.microsoft.com/office/drawing/2014/chartex" xmlns:cx1="http://schemas.microsoft.com/office/drawing/2015/9/8/chartex" xmlns:cx2="http://schemas.microsoft.com/office/drawing/2015/10/21/chartex" xmlns:cx3="http://schemas.microsoft.com/office/drawing/2016/5/9/chartex" xmlns:cx4="http://schemas.microsoft.com/office/drawing/2016/5/10/chartex" xmlns:cx5="http://schemas.microsoft.com/office/drawing/2016/5/11/chartex" xmlns:cx6="http://schemas.microsoft.com/office/drawing/2016/5/12/chartex" xmlns:cx7="http://schemas.microsoft.com/office/drawing/2016/5/13/chartex" xmlns:cx8="http://schemas.microsoft.com/office/drawing/2016/5/14/chartex" xmlns:mc="http://schemas.openxmlformats.org/markup-compatibility/2006" xmlns:aink="http://schemas.microsoft.com/office/drawing/2016/ink" xmlns:am3d="http://schemas.microsoft.com/office/drawing/2017/model3d" xmlns:o="urn:schemas-microsoft-com:office:office" xmlns:oel="http://schemas.microsoft.com/office/2019/extlst" xmlns:r="http://schemas.openxmlformats.org/officeDocument/2006/relationships" xmlns:m="http://schemas.openxmlformats.org/officeDocument/2006/math" xmlns:v="urn:schemas-microsoft-com:vml" xmlns:wp14="http://schemas.microsoft.com/office/word/2010/wordprocessingDrawing" xmlns:wp="http://schemas.openxmlformats.org/drawingml/2006/wordprocessingDrawing" xmlns:w10="urn:schemas-microsoft-com:office:word" xmlns:w="http://schemas.openxmlformats.org/wordprocessingml/2006/main" xmlns:w14="http://schemas.microsoft.com/office/word/2010/wordml" xmlns:w15="http://schemas.microsoft.com/office/word/2012/wordml" xmlns:w16cex="http://schemas.microsoft.com/office/word/2018/wordml/cex" xmlns:w16cid="http://schemas.microsoft.com/office/word/2016/wordml/cid" xmlns:w16="http://schemas.microsoft.com/office/word/2018/wordml" xmlns:w16sdtdh="http://schemas.microsoft.com/office/word/2020/wordml/sdtdatahash" xmlns:w16se="http://schemas.microsoft.com/office/word/2015/wordml/symex" xmlns:wpg="http://schemas.microsoft.com/office/word/2010/wordprocessingGroup" xmlns:wpi="http://schemas.microsoft.com/office/word/2010/wordprocessingInk" xmlns:wne="http://schemas.microsoft.com/office/word/2006/wordml" xmlns:wps="http://schemas.microsoft.com/office/word/2010/wordprocessingShape" mc:Ignorable="w14 w15 w16se w16cid w16 w16cex w16sdtdh wp14">
+<w:endnotes xmlns:wpc="http://schemas.microsoft.com/office/word/2010/wordprocessingCanvas" xmlns:cx="http://schemas.microsoft.com/office/drawing/2014/chartex" xmlns:cx1="http://schemas.microsoft.com/office/drawing/2015/9/8/chartex" xmlns:cx2="http://schemas.microsoft.com/office/drawing/2015/10/21/chartex" xmlns:cx3="http://schemas.microsoft.com/office/drawing/2016/5/9/chartex" xmlns:cx4="http://schemas.microsoft.com/office/drawing/2016/5/10/chartex" xmlns:cx5="http://schemas.microsoft.com/office/drawing/2016/5/11/chartex" xmlns:cx6="http://schemas.microsoft.com/office/drawing/2016/5/12/chartex" xmlns:cx7="http://schemas.microsoft.com/office/drawing/2016/5/13/chartex" xmlns:cx8="http://schemas.microsoft.com/office/drawing/2016/5/14/chartex" xmlns:mc="http://schemas.openxmlformats.org/markup-compatibility/2006" xmlns:aink="http://schemas.microsoft.com/office/drawing/2016/ink" xmlns:am3d="http://schemas.microsoft.com/office/drawing/2017/model3d" xmlns:o="urn:schemas-microsoft-com:office:office" xmlns:oel="http://schemas.microsoft.com/office/2019/extlst" xmlns:r="http://schemas.openxmlformats.org/officeDocument/2006/relationships" xmlns:m="http://schemas.openxmlformats.org/officeDocument/2006/math" xmlns:v="urn:schemas-microsoft-com:vml" xmlns:wp14="http://schemas.microsoft.com/office/word/2010/wordprocessingDrawing" xmlns:wp="http://schemas.openxmlformats.org/drawingml/2006/wordprocessingDrawing" xmlns:w10="urn:schemas-microsoft-com:office:word" xmlns:w="http://schemas.openxmlformats.org/wordprocessingml/2006/main" xmlns:w14="http://schemas.microsoft.com/office/word/2010/wordml" xmlns:w15="http://schemas.microsoft.com/office/word/2012/wordml" xmlns:w16cex="http://schemas.microsoft.com/office/word/2018/wordml/cex" xmlns:w16cid="http://schemas.microsoft.com/office/word/2016/wordml/cid" xmlns:w16="http://schemas.microsoft.com/office/word/2018/wordml" xmlns:w16du="http://schemas.microsoft.com/office/word/2023/wordml/word16du" xmlns:w16sdtdh="http://schemas.microsoft.com/office/word/2020/wordml/sdtdatahash" xmlns:w16se="http://schemas.microsoft.com/office/word/2015/wordml/symex" xmlns:wpg="http://schemas.microsoft.com/office/word/2010/wordprocessingGroup" xmlns:wpi="http://schemas.microsoft.com/office/word/2010/wordprocessingInk" xmlns:wne="http://schemas.microsoft.com/office/word/2006/wordml" xmlns:wps="http://schemas.microsoft.com/office/word/2010/wordprocessingShape" mc:Ignorable="w14 w15 w16se w16cid w16 w16cex w16sdtdh wp14">
   <w:endnote w:type="separator" w:id="-1">
     <w:p>
       <w:pPr>
@@ -1207,7 +1335,7 @@
 </file>
 
 <file path=word/footer1.xml><?xml version="1.0" encoding="utf-8"?>
-<w:ftr xmlns:wpc="http://schemas.microsoft.com/office/word/2010/wordprocessingCanvas" xmlns:cx="http://schemas.microsoft.com/office/drawing/2014/chartex" xmlns:cx1="http://schemas.microsoft.com/office/drawing/2015/9/8/chartex" xmlns:cx2="http://schemas.microsoft.com/office/drawing/2015/10/21/chartex" xmlns:cx3="http://schemas.microsoft.com/office/drawing/2016/5/9/chartex" xmlns:cx4="http://schemas.microsoft.com/office/drawing/2016/5/10/chartex" xmlns:cx5="http://schemas.microsoft.com/office/drawing/2016/5/11/chartex" xmlns:cx6="http://schemas.microsoft.com/office/drawing/2016/5/12/chartex" xmlns:cx7="http://schemas.microsoft.com/office/drawing/2016/5/13/chartex" xmlns:cx8="http://schemas.microsoft.com/office/drawing/2016/5/14/chartex" xmlns:mc="http://schemas.openxmlformats.org/markup-compatibility/2006" xmlns:aink="http://schemas.microsoft.com/office/drawing/2016/ink" xmlns:am3d="http://schemas.microsoft.com/office/drawing/2017/model3d" xmlns:o="urn:schemas-microsoft-com:office:office" xmlns:oel="http://schemas.microsoft.com/office/2019/extlst" xmlns:r="http://schemas.openxmlformats.org/officeDocument/2006/relationships" xmlns:m="http://schemas.openxmlformats.org/officeDocument/2006/math" xmlns:v="urn:schemas-microsoft-com:vml" xmlns:wp14="http://schemas.microsoft.com/office/word/2010/wordprocessingDrawing" xmlns:wp="http://schemas.openxmlformats.org/drawingml/2006/wordprocessingDrawing" xmlns:w10="urn:schemas-microsoft-com:office:word" xmlns:w="http://schemas.openxmlformats.org/wordprocessingml/2006/main" xmlns:w14="http://schemas.microsoft.com/office/word/2010/wordml" xmlns:w15="http://schemas.microsoft.com/office/word/2012/wordml" xmlns:w16cex="http://schemas.microsoft.com/office/word/2018/wordml/cex" xmlns:w16cid="http://schemas.microsoft.com/office/word/2016/wordml/cid" xmlns:w16="http://schemas.microsoft.com/office/word/2018/wordml" xmlns:w16sdtdh="http://schemas.microsoft.com/office/word/2020/wordml/sdtdatahash" xmlns:w16se="http://schemas.microsoft.com/office/word/2015/wordml/symex" xmlns:wpg="http://schemas.microsoft.com/office/word/2010/wordprocessingGroup" xmlns:wpi="http://schemas.microsoft.com/office/word/2010/wordprocessingInk" xmlns:wne="http://schemas.microsoft.com/office/word/2006/wordml" xmlns:wps="http://schemas.microsoft.com/office/word/2010/wordprocessingShape" mc:Ignorable="w14 w15 w16se w16cid w16 w16cex w16sdtdh wp14">
+<w:ftr xmlns:wpc="http://schemas.microsoft.com/office/word/2010/wordprocessingCanvas" xmlns:cx="http://schemas.microsoft.com/office/drawing/2014/chartex" xmlns:cx1="http://schemas.microsoft.com/office/drawing/2015/9/8/chartex" xmlns:cx2="http://schemas.microsoft.com/office/drawing/2015/10/21/chartex" xmlns:cx3="http://schemas.microsoft.com/office/drawing/2016/5/9/chartex" xmlns:cx4="http://schemas.microsoft.com/office/drawing/2016/5/10/chartex" xmlns:cx5="http://schemas.microsoft.com/office/drawing/2016/5/11/chartex" xmlns:cx6="http://schemas.microsoft.com/office/drawing/2016/5/12/chartex" xmlns:cx7="http://schemas.microsoft.com/office/drawing/2016/5/13/chartex" xmlns:cx8="http://schemas.microsoft.com/office/drawing/2016/5/14/chartex" xmlns:mc="http://schemas.openxmlformats.org/markup-compatibility/2006" xmlns:aink="http://schemas.microsoft.com/office/drawing/2016/ink" xmlns:am3d="http://schemas.microsoft.com/office/drawing/2017/model3d" xmlns:o="urn:schemas-microsoft-com:office:office" xmlns:oel="http://schemas.microsoft.com/office/2019/extlst" xmlns:r="http://schemas.openxmlformats.org/officeDocument/2006/relationships" xmlns:m="http://schemas.openxmlformats.org/officeDocument/2006/math" xmlns:v="urn:schemas-microsoft-com:vml" xmlns:wp14="http://schemas.microsoft.com/office/word/2010/wordprocessingDrawing" xmlns:wp="http://schemas.openxmlformats.org/drawingml/2006/wordprocessingDrawing" xmlns:w10="urn:schemas-microsoft-com:office:word" xmlns:w="http://schemas.openxmlformats.org/wordprocessingml/2006/main" xmlns:w14="http://schemas.microsoft.com/office/word/2010/wordml" xmlns:w15="http://schemas.microsoft.com/office/word/2012/wordml" xmlns:w16cex="http://schemas.microsoft.com/office/word/2018/wordml/cex" xmlns:w16cid="http://schemas.microsoft.com/office/word/2016/wordml/cid" xmlns:w16="http://schemas.microsoft.com/office/word/2018/wordml" xmlns:w16du="http://schemas.microsoft.com/office/word/2023/wordml/word16du" xmlns:w16sdtdh="http://schemas.microsoft.com/office/word/2020/wordml/sdtdatahash" xmlns:w16se="http://schemas.microsoft.com/office/word/2015/wordml/symex" xmlns:wpg="http://schemas.microsoft.com/office/word/2010/wordprocessingGroup" xmlns:wpi="http://schemas.microsoft.com/office/word/2010/wordprocessingInk" xmlns:wne="http://schemas.microsoft.com/office/word/2006/wordml" xmlns:wps="http://schemas.microsoft.com/office/word/2010/wordprocessingShape" mc:Ignorable="w14 w15 w16se w16cid w16 w16cex w16sdtdh wp14">
   <w:p>
     <w:pPr>
       <w:pStyle w:val="Footer"/>
@@ -1217,7 +1345,7 @@
 </file>
 
 <file path=word/footer2.xml><?xml version="1.0" encoding="utf-8"?>
-<w:ftr xmlns:wpc="http://schemas.microsoft.com/office/word/2010/wordprocessingCanvas" xmlns:cx="http://schemas.microsoft.com/office/drawing/2014/chartex" xmlns:cx1="http://schemas.microsoft.com/office/drawing/2015/9/8/chartex" xmlns:cx2="http://schemas.microsoft.com/office/drawing/2015/10/21/chartex" xmlns:cx3="http://schemas.microsoft.com/office/drawing/2016/5/9/chartex" xmlns:cx4="http://schemas.microsoft.com/office/drawing/2016/5/10/chartex" xmlns:cx5="http://schemas.microsoft.com/office/drawing/2016/5/11/chartex" xmlns:cx6="http://schemas.microsoft.com/office/drawing/2016/5/12/chartex" xmlns:cx7="http://schemas.microsoft.com/office/drawing/2016/5/13/chartex" xmlns:cx8="http://schemas.microsoft.com/office/drawing/2016/5/14/chartex" xmlns:mc="http://schemas.openxmlformats.org/markup-compatibility/2006" xmlns:aink="http://schemas.microsoft.com/office/drawing/2016/ink" xmlns:am3d="http://schemas.microsoft.com/office/drawing/2017/model3d" xmlns:o="urn:schemas-microsoft-com:office:office" xmlns:oel="http://schemas.microsoft.com/office/2019/extlst" xmlns:r="http://schemas.openxmlformats.org/officeDocument/2006/relationships" xmlns:m="http://schemas.openxmlformats.org/officeDocument/2006/math" xmlns:v="urn:schemas-microsoft-com:vml" xmlns:wp14="http://schemas.microsoft.com/office/word/2010/wordprocessingDrawing" xmlns:wp="http://schemas.openxmlformats.org/drawingml/2006/wordprocessingDrawing" xmlns:w10="urn:schemas-microsoft-com:office:word" xmlns:w="http://schemas.openxmlformats.org/wordprocessingml/2006/main" xmlns:w14="http://schemas.microsoft.com/office/word/2010/wordml" xmlns:w15="http://schemas.microsoft.com/office/word/2012/wordml" xmlns:w16cex="http://schemas.microsoft.com/office/word/2018/wordml/cex" xmlns:w16cid="http://schemas.microsoft.com/office/word/2016/wordml/cid" xmlns:w16="http://schemas.microsoft.com/office/word/2018/wordml" xmlns:w16sdtdh="http://schemas.microsoft.com/office/word/2020/wordml/sdtdatahash" xmlns:w16se="http://schemas.microsoft.com/office/word/2015/wordml/symex" xmlns:wpg="http://schemas.microsoft.com/office/word/2010/wordprocessingGroup" xmlns:wpi="http://schemas.microsoft.com/office/word/2010/wordprocessingInk" xmlns:wne="http://schemas.microsoft.com/office/word/2006/wordml" xmlns:wps="http://schemas.microsoft.com/office/word/2010/wordprocessingShape" mc:Ignorable="w14 w15 w16se w16cid w16 w16cex w16sdtdh wp14">
+<w:ftr xmlns:wpc="http://schemas.microsoft.com/office/word/2010/wordprocessingCanvas" xmlns:cx="http://schemas.microsoft.com/office/drawing/2014/chartex" xmlns:cx1="http://schemas.microsoft.com/office/drawing/2015/9/8/chartex" xmlns:cx2="http://schemas.microsoft.com/office/drawing/2015/10/21/chartex" xmlns:cx3="http://schemas.microsoft.com/office/drawing/2016/5/9/chartex" xmlns:cx4="http://schemas.microsoft.com/office/drawing/2016/5/10/chartex" xmlns:cx5="http://schemas.microsoft.com/office/drawing/2016/5/11/chartex" xmlns:cx6="http://schemas.microsoft.com/office/drawing/2016/5/12/chartex" xmlns:cx7="http://schemas.microsoft.com/office/drawing/2016/5/13/chartex" xmlns:cx8="http://schemas.microsoft.com/office/drawing/2016/5/14/chartex" xmlns:mc="http://schemas.openxmlformats.org/markup-compatibility/2006" xmlns:aink="http://schemas.microsoft.com/office/drawing/2016/ink" xmlns:am3d="http://schemas.microsoft.com/office/drawing/2017/model3d" xmlns:o="urn:schemas-microsoft-com:office:office" xmlns:oel="http://schemas.microsoft.com/office/2019/extlst" xmlns:r="http://schemas.openxmlformats.org/officeDocument/2006/relationships" xmlns:m="http://schemas.openxmlformats.org/officeDocument/2006/math" xmlns:v="urn:schemas-microsoft-com:vml" xmlns:wp14="http://schemas.microsoft.com/office/word/2010/wordprocessingDrawing" xmlns:wp="http://schemas.openxmlformats.org/drawingml/2006/wordprocessingDrawing" xmlns:w10="urn:schemas-microsoft-com:office:word" xmlns:w="http://schemas.openxmlformats.org/wordprocessingml/2006/main" xmlns:w14="http://schemas.microsoft.com/office/word/2010/wordml" xmlns:w15="http://schemas.microsoft.com/office/word/2012/wordml" xmlns:w16cex="http://schemas.microsoft.com/office/word/2018/wordml/cex" xmlns:w16cid="http://schemas.microsoft.com/office/word/2016/wordml/cid" xmlns:w16="http://schemas.microsoft.com/office/word/2018/wordml" xmlns:w16du="http://schemas.microsoft.com/office/word/2023/wordml/word16du" xmlns:w16sdtdh="http://schemas.microsoft.com/office/word/2020/wordml/sdtdatahash" xmlns:w16se="http://schemas.microsoft.com/office/word/2015/wordml/symex" xmlns:wpg="http://schemas.microsoft.com/office/word/2010/wordprocessingGroup" xmlns:wpi="http://schemas.microsoft.com/office/word/2010/wordprocessingInk" xmlns:wne="http://schemas.microsoft.com/office/word/2006/wordml" xmlns:wps="http://schemas.microsoft.com/office/word/2010/wordprocessingShape" mc:Ignorable="w14 w15 w16se w16cid w16 w16cex w16sdtdh wp14">
   <w:p>
     <w:pPr>
       <w:pStyle w:val="Footer"/>
@@ -1227,7 +1355,7 @@
 </file>
 
 <file path=word/footer3.xml><?xml version="1.0" encoding="utf-8"?>
-<w:ftr xmlns:wpc="http://schemas.microsoft.com/office/word/2010/wordprocessingCanvas" xmlns:cx="http://schemas.microsoft.com/office/drawing/2014/chartex" xmlns:cx1="http://schemas.microsoft.com/office/drawing/2015/9/8/chartex" xmlns:cx2="http://schemas.microsoft.com/office/drawing/2015/10/21/chartex" xmlns:cx3="http://schemas.microsoft.com/office/drawing/2016/5/9/chartex" xmlns:cx4="http://schemas.microsoft.com/office/drawing/2016/5/10/chartex" xmlns:cx5="http://schemas.microsoft.com/office/drawing/2016/5/11/chartex" xmlns:cx6="http://schemas.microsoft.com/office/drawing/2016/5/12/chartex" xmlns:cx7="http://schemas.microsoft.com/office/drawing/2016/5/13/chartex" xmlns:cx8="http://schemas.microsoft.com/office/drawing/2016/5/14/chartex" xmlns:mc="http://schemas.openxmlformats.org/markup-compatibility/2006" xmlns:aink="http://schemas.microsoft.com/office/drawing/2016/ink" xmlns:am3d="http://schemas.microsoft.com/office/drawing/2017/model3d" xmlns:o="urn:schemas-microsoft-com:office:office" xmlns:oel="http://schemas.microsoft.com/office/2019/extlst" xmlns:r="http://schemas.openxmlformats.org/officeDocument/2006/relationships" xmlns:m="http://schemas.openxmlformats.org/officeDocument/2006/math" xmlns:v="urn:schemas-microsoft-com:vml" xmlns:wp14="http://schemas.microsoft.com/office/word/2010/wordprocessingDrawing" xmlns:wp="http://schemas.openxmlformats.org/drawingml/2006/wordprocessingDrawing" xmlns:w10="urn:schemas-microsoft-com:office:word" xmlns:w="http://schemas.openxmlformats.org/wordprocessingml/2006/main" xmlns:w14="http://schemas.microsoft.com/office/word/2010/wordml" xmlns:w15="http://schemas.microsoft.com/office/word/2012/wordml" xmlns:w16cex="http://schemas.microsoft.com/office/word/2018/wordml/cex" xmlns:w16cid="http://schemas.microsoft.com/office/word/2016/wordml/cid" xmlns:w16="http://schemas.microsoft.com/office/word/2018/wordml" xmlns:w16sdtdh="http://schemas.microsoft.com/office/word/2020/wordml/sdtdatahash" xmlns:w16se="http://schemas.microsoft.com/office/word/2015/wordml/symex" xmlns:wpg="http://schemas.microsoft.com/office/word/2010/wordprocessingGroup" xmlns:wpi="http://schemas.microsoft.com/office/word/2010/wordprocessingInk" xmlns:wne="http://schemas.microsoft.com/office/word/2006/wordml" xmlns:wps="http://schemas.microsoft.com/office/word/2010/wordprocessingShape" mc:Ignorable="w14 w15 w16se w16cid w16 w16cex w16sdtdh wp14">
+<w:ftr xmlns:wpc="http://schemas.microsoft.com/office/word/2010/wordprocessingCanvas" xmlns:cx="http://schemas.microsoft.com/office/drawing/2014/chartex" xmlns:cx1="http://schemas.microsoft.com/office/drawing/2015/9/8/chartex" xmlns:cx2="http://schemas.microsoft.com/office/drawing/2015/10/21/chartex" xmlns:cx3="http://schemas.microsoft.com/office/drawing/2016/5/9/chartex" xmlns:cx4="http://schemas.microsoft.com/office/drawing/2016/5/10/chartex" xmlns:cx5="http://schemas.microsoft.com/office/drawing/2016/5/11/chartex" xmlns:cx6="http://schemas.microsoft.com/office/drawing/2016/5/12/chartex" xmlns:cx7="http://schemas.microsoft.com/office/drawing/2016/5/13/chartex" xmlns:cx8="http://schemas.microsoft.com/office/drawing/2016/5/14/chartex" xmlns:mc="http://schemas.openxmlformats.org/markup-compatibility/2006" xmlns:aink="http://schemas.microsoft.com/office/drawing/2016/ink" xmlns:am3d="http://schemas.microsoft.com/office/drawing/2017/model3d" xmlns:o="urn:schemas-microsoft-com:office:office" xmlns:oel="http://schemas.microsoft.com/office/2019/extlst" xmlns:r="http://schemas.openxmlformats.org/officeDocument/2006/relationships" xmlns:m="http://schemas.openxmlformats.org/officeDocument/2006/math" xmlns:v="urn:schemas-microsoft-com:vml" xmlns:wp14="http://schemas.microsoft.com/office/word/2010/wordprocessingDrawing" xmlns:wp="http://schemas.openxmlformats.org/drawingml/2006/wordprocessingDrawing" xmlns:w10="urn:schemas-microsoft-com:office:word" xmlns:w="http://schemas.openxmlformats.org/wordprocessingml/2006/main" xmlns:w14="http://schemas.microsoft.com/office/word/2010/wordml" xmlns:w15="http://schemas.microsoft.com/office/word/2012/wordml" xmlns:w16cex="http://schemas.microsoft.com/office/word/2018/wordml/cex" xmlns:w16cid="http://schemas.microsoft.com/office/word/2016/wordml/cid" xmlns:w16="http://schemas.microsoft.com/office/word/2018/wordml" xmlns:w16du="http://schemas.microsoft.com/office/word/2023/wordml/word16du" xmlns:w16sdtdh="http://schemas.microsoft.com/office/word/2020/wordml/sdtdatahash" xmlns:w16se="http://schemas.microsoft.com/office/word/2015/wordml/symex" xmlns:wpg="http://schemas.microsoft.com/office/word/2010/wordprocessingGroup" xmlns:wpi="http://schemas.microsoft.com/office/word/2010/wordprocessingInk" xmlns:wne="http://schemas.microsoft.com/office/word/2006/wordml" xmlns:wps="http://schemas.microsoft.com/office/word/2010/wordprocessingShape" mc:Ignorable="w14 w15 w16se w16cid w16 w16cex w16sdtdh wp14">
   <w:p>
     <w:pPr>
       <w:pStyle w:val="Footer"/>
@@ -1237,7 +1365,7 @@
 </file>
 
 <file path=word/footnotes.xml><?xml version="1.0" encoding="utf-8"?>
-<w:footnotes xmlns:wpc="http://schemas.microsoft.com/office/word/2010/wordprocessingCanvas" xmlns:cx="http://schemas.microsoft.com/office/drawing/2014/chartex" xmlns:cx1="http://schemas.microsoft.com/office/drawing/2015/9/8/chartex" xmlns:cx2="http://schemas.microsoft.com/office/drawing/2015/10/21/chartex" xmlns:cx3="http://schemas.microsoft.com/office/drawing/2016/5/9/chartex" xmlns:cx4="http://schemas.microsoft.com/office/drawing/2016/5/10/chartex" xmlns:cx5="http://schemas.microsoft.com/office/drawing/2016/5/11/chartex" xmlns:cx6="http://schemas.microsoft.com/office/drawing/2016/5/12/chartex" xmlns:cx7="http://schemas.microsoft.com/office/drawing/2016/5/13/chartex" xmlns:cx8="http://schemas.microsoft.com/office/drawing/2016/5/14/chartex" xmlns:mc="http://schemas.openxmlformats.org/markup-compatibility/2006" xmlns:aink="http://schemas.microsoft.com/office/drawing/2016/ink" xmlns:am3d="http://schemas.microsoft.com/office/drawing/2017/model3d" xmlns:o="urn:schemas-microsoft-com:office:office" xmlns:oel="http://schemas.microsoft.com/office/2019/extlst" xmlns:r="http://schemas.openxmlformats.org/officeDocument/2006/relationships" xmlns:m="http://schemas.openxmlformats.org/officeDocument/2006/math" xmlns:v="urn:schemas-microsoft-com:vml" xmlns:wp14="http://schemas.microsoft.com/office/word/2010/wordprocessingDrawing" xmlns:wp="http://schemas.openxmlformats.org/drawingml/2006/wordprocessingDrawing" xmlns:w10="urn:schemas-microsoft-com:office:word" xmlns:w="http://schemas.openxmlformats.org/wordprocessingml/2006/main" xmlns:w14="http://schemas.microsoft.com/office/word/2010/wordml" xmlns:w15="http://schemas.microsoft.com/office/word/2012/wordml" xmlns:w16cex="http://schemas.microsoft.com/office/word/2018/wordml/cex" xmlns:w16cid="http://schemas.microsoft.com/office/word/2016/wordml/cid" xmlns:w16="http://schemas.microsoft.com/office/word/2018/wordml" xmlns:w16sdtdh="http://schemas.microsoft.com/office/word/2020/wordml/sdtdatahash" xmlns:w16se="http://schemas.microsoft.com/office/word/2015/wordml/symex" xmlns:wpg="http://schemas.microsoft.com/office/word/2010/wordprocessingGroup" xmlns:wpi="http://schemas.microsoft.com/office/word/2010/wordprocessingInk" xmlns:wne="http://schemas.microsoft.com/office/word/2006/wordml" xmlns:wps="http://schemas.microsoft.com/office/word/2010/wordprocessingShape" mc:Ignorable="w14 w15 w16se w16cid w16 w16cex w16sdtdh wp14">
+<w:footnotes xmlns:wpc="http://schemas.microsoft.com/office/word/2010/wordprocessingCanvas" xmlns:cx="http://schemas.microsoft.com/office/drawing/2014/chartex" xmlns:cx1="http://schemas.microsoft.com/office/drawing/2015/9/8/chartex" xmlns:cx2="http://schemas.microsoft.com/office/drawing/2015/10/21/chartex" xmlns:cx3="http://schemas.microsoft.com/office/drawing/2016/5/9/chartex" xmlns:cx4="http://schemas.microsoft.com/office/drawing/2016/5/10/chartex" xmlns:cx5="http://schemas.microsoft.com/office/drawing/2016/5/11/chartex" xmlns:cx6="http://schemas.microsoft.com/office/drawing/2016/5/12/chartex" xmlns:cx7="http://schemas.microsoft.com/office/drawing/2016/5/13/chartex" xmlns:cx8="http://schemas.microsoft.com/office/drawing/2016/5/14/chartex" xmlns:mc="http://schemas.openxmlformats.org/markup-compatibility/2006" xmlns:aink="http://schemas.microsoft.com/office/drawing/2016/ink" xmlns:am3d="http://schemas.microsoft.com/office/drawing/2017/model3d" xmlns:o="urn:schemas-microsoft-com:office:office" xmlns:oel="http://schemas.microsoft.com/office/2019/extlst" xmlns:r="http://schemas.openxmlformats.org/officeDocument/2006/relationships" xmlns:m="http://schemas.openxmlformats.org/officeDocument/2006/math" xmlns:v="urn:schemas-microsoft-com:vml" xmlns:wp14="http://schemas.microsoft.com/office/word/2010/wordprocessingDrawing" xmlns:wp="http://schemas.openxmlformats.org/drawingml/2006/wordprocessingDrawing" xmlns:w10="urn:schemas-microsoft-com:office:word" xmlns:w="http://schemas.openxmlformats.org/wordprocessingml/2006/main" xmlns:w14="http://schemas.microsoft.com/office/word/2010/wordml" xmlns:w15="http://schemas.microsoft.com/office/word/2012/wordml" xmlns:w16cex="http://schemas.microsoft.com/office/word/2018/wordml/cex" xmlns:w16cid="http://schemas.microsoft.com/office/word/2016/wordml/cid" xmlns:w16="http://schemas.microsoft.com/office/word/2018/wordml" xmlns:w16du="http://schemas.microsoft.com/office/word/2023/wordml/word16du" xmlns:w16sdtdh="http://schemas.microsoft.com/office/word/2020/wordml/sdtdatahash" xmlns:w16se="http://schemas.microsoft.com/office/word/2015/wordml/symex" xmlns:wpg="http://schemas.microsoft.com/office/word/2010/wordprocessingGroup" xmlns:wpi="http://schemas.microsoft.com/office/word/2010/wordprocessingInk" xmlns:wne="http://schemas.microsoft.com/office/word/2006/wordml" xmlns:wps="http://schemas.microsoft.com/office/word/2010/wordprocessingShape" mc:Ignorable="w14 w15 w16se w16cid w16 w16cex w16sdtdh wp14">
   <w:footnote w:type="separator" w:id="-1">
     <w:p>
       <w:pPr>
@@ -1262,7 +1390,7 @@
 </file>
 
 <file path=word/header1.xml><?xml version="1.0" encoding="utf-8"?>
-<w:hdr xmlns:wpc="http://schemas.microsoft.com/office/word/2010/wordprocessingCanvas" xmlns:cx="http://schemas.microsoft.com/office/drawing/2014/chartex" xmlns:cx1="http://schemas.microsoft.com/office/drawing/2015/9/8/chartex" xmlns:cx2="http://schemas.microsoft.com/office/drawing/2015/10/21/chartex" xmlns:cx3="http://schemas.microsoft.com/office/drawing/2016/5/9/chartex" xmlns:cx4="http://schemas.microsoft.com/office/drawing/2016/5/10/chartex" xmlns:cx5="http://schemas.microsoft.com/office/drawing/2016/5/11/chartex" xmlns:cx6="http://schemas.microsoft.com/office/drawing/2016/5/12/chartex" xmlns:cx7="http://schemas.microsoft.com/office/drawing/2016/5/13/chartex" xmlns:cx8="http://schemas.microsoft.com/office/drawing/2016/5/14/chartex" xmlns:mc="http://schemas.openxmlformats.org/markup-compatibility/2006" xmlns:aink="http://schemas.microsoft.com/office/drawing/2016/ink" xmlns:am3d="http://schemas.microsoft.com/office/drawing/2017/model3d" xmlns:o="urn:schemas-microsoft-com:office:office" xmlns:oel="http://schemas.microsoft.com/office/2019/extlst" xmlns:r="http://schemas.openxmlformats.org/officeDocument/2006/relationships" xmlns:m="http://schemas.openxmlformats.org/officeDocument/2006/math" xmlns:v="urn:schemas-microsoft-com:vml" xmlns:wp14="http://schemas.microsoft.com/office/word/2010/wordprocessingDrawing" xmlns:wp="http://schemas.openxmlformats.org/drawingml/2006/wordprocessingDrawing" xmlns:w10="urn:schemas-microsoft-com:office:word" xmlns:w="http://schemas.openxmlformats.org/wordprocessingml/2006/main" xmlns:w14="http://schemas.microsoft.com/office/word/2010/wordml" xmlns:w15="http://schemas.microsoft.com/office/word/2012/wordml" xmlns:w16cex="http://schemas.microsoft.com/office/word/2018/wordml/cex" xmlns:w16cid="http://schemas.microsoft.com/office/word/2016/wordml/cid" xmlns:w16="http://schemas.microsoft.com/office/word/2018/wordml" xmlns:w16sdtdh="http://schemas.microsoft.com/office/word/2020/wordml/sdtdatahash" xmlns:w16se="http://schemas.microsoft.com/office/word/2015/wordml/symex" xmlns:wpg="http://schemas.microsoft.com/office/word/2010/wordprocessingGroup" xmlns:wpi="http://schemas.microsoft.com/office/word/2010/wordprocessingInk" xmlns:wne="http://schemas.microsoft.com/office/word/2006/wordml" xmlns:wps="http://schemas.microsoft.com/office/word/2010/wordprocessingShape" mc:Ignorable="w14 w15 w16se w16cid w16 w16cex w16sdtdh wp14">
+<w:hdr xmlns:wpc="http://schemas.microsoft.com/office/word/2010/wordprocessingCanvas" xmlns:cx="http://schemas.microsoft.com/office/drawing/2014/chartex" xmlns:cx1="http://schemas.microsoft.com/office/drawing/2015/9/8/chartex" xmlns:cx2="http://schemas.microsoft.com/office/drawing/2015/10/21/chartex" xmlns:cx3="http://schemas.microsoft.com/office/drawing/2016/5/9/chartex" xmlns:cx4="http://schemas.microsoft.com/office/drawing/2016/5/10/chartex" xmlns:cx5="http://schemas.microsoft.com/office/drawing/2016/5/11/chartex" xmlns:cx6="http://schemas.microsoft.com/office/drawing/2016/5/12/chartex" xmlns:cx7="http://schemas.microsoft.com/office/drawing/2016/5/13/chartex" xmlns:cx8="http://schemas.microsoft.com/office/drawing/2016/5/14/chartex" xmlns:mc="http://schemas.openxmlformats.org/markup-compatibility/2006" xmlns:aink="http://schemas.microsoft.com/office/drawing/2016/ink" xmlns:am3d="http://schemas.microsoft.com/office/drawing/2017/model3d" xmlns:o="urn:schemas-microsoft-com:office:office" xmlns:oel="http://schemas.microsoft.com/office/2019/extlst" xmlns:r="http://schemas.openxmlformats.org/officeDocument/2006/relationships" xmlns:m="http://schemas.openxmlformats.org/officeDocument/2006/math" xmlns:v="urn:schemas-microsoft-com:vml" xmlns:wp14="http://schemas.microsoft.com/office/word/2010/wordprocessingDrawing" xmlns:wp="http://schemas.openxmlformats.org/drawingml/2006/wordprocessingDrawing" xmlns:w10="urn:schemas-microsoft-com:office:word" xmlns:w="http://schemas.openxmlformats.org/wordprocessingml/2006/main" xmlns:w14="http://schemas.microsoft.com/office/word/2010/wordml" xmlns:w15="http://schemas.microsoft.com/office/word/2012/wordml" xmlns:w16cex="http://schemas.microsoft.com/office/word/2018/wordml/cex" xmlns:w16cid="http://schemas.microsoft.com/office/word/2016/wordml/cid" xmlns:w16="http://schemas.microsoft.com/office/word/2018/wordml" xmlns:w16du="http://schemas.microsoft.com/office/word/2023/wordml/word16du" xmlns:w16sdtdh="http://schemas.microsoft.com/office/word/2020/wordml/sdtdatahash" xmlns:w16se="http://schemas.microsoft.com/office/word/2015/wordml/symex" xmlns:wpg="http://schemas.microsoft.com/office/word/2010/wordprocessingGroup" xmlns:wpi="http://schemas.microsoft.com/office/word/2010/wordprocessingInk" xmlns:wne="http://schemas.microsoft.com/office/word/2006/wordml" xmlns:wps="http://schemas.microsoft.com/office/word/2010/wordprocessingShape" mc:Ignorable="w14 w15 w16se w16cid w16 w16cex w16sdtdh wp14">
   <w:p>
     <w:pPr>
       <w:pStyle w:val="Header"/>
@@ -1272,7 +1400,7 @@
 </file>
 
 <file path=word/header2.xml><?xml version="1.0" encoding="utf-8"?>
-<w:hdr xmlns:wpc="http://schemas.microsoft.com/office/word/2010/wordprocessingCanvas" xmlns:cx="http://schemas.microsoft.com/office/drawing/2014/chartex" xmlns:cx1="http://schemas.microsoft.com/office/drawing/2015/9/8/chartex" xmlns:cx2="http://schemas.microsoft.com/office/drawing/2015/10/21/chartex" xmlns:cx3="http://schemas.microsoft.com/office/drawing/2016/5/9/chartex" xmlns:cx4="http://schemas.microsoft.com/office/drawing/2016/5/10/chartex" xmlns:cx5="http://schemas.microsoft.com/office/drawing/2016/5/11/chartex" xmlns:cx6="http://schemas.microsoft.com/office/drawing/2016/5/12/chartex" xmlns:cx7="http://schemas.microsoft.com/office/drawing/2016/5/13/chartex" xmlns:cx8="http://schemas.microsoft.com/office/drawing/2016/5/14/chartex" xmlns:mc="http://schemas.openxmlformats.org/markup-compatibility/2006" xmlns:aink="http://schemas.microsoft.com/office/drawing/2016/ink" xmlns:am3d="http://schemas.microsoft.com/office/drawing/2017/model3d" xmlns:o="urn:schemas-microsoft-com:office:office" xmlns:oel="http://schemas.microsoft.com/office/2019/extlst" xmlns:r="http://schemas.openxmlformats.org/officeDocument/2006/relationships" xmlns:m="http://schemas.openxmlformats.org/officeDocument/2006/math" xmlns:v="urn:schemas-microsoft-com:vml" xmlns:wp14="http://schemas.microsoft.com/office/word/2010/wordprocessingDrawing" xmlns:wp="http://schemas.openxmlformats.org/drawingml/2006/wordprocessingDrawing" xmlns:w10="urn:schemas-microsoft-com:office:word" xmlns:w="http://schemas.openxmlformats.org/wordprocessingml/2006/main" xmlns:w14="http://schemas.microsoft.com/office/word/2010/wordml" xmlns:w15="http://schemas.microsoft.com/office/word/2012/wordml" xmlns:w16cex="http://schemas.microsoft.com/office/word/2018/wordml/cex" xmlns:w16cid="http://schemas.microsoft.com/office/word/2016/wordml/cid" xmlns:w16="http://schemas.microsoft.com/office/word/2018/wordml" xmlns:w16sdtdh="http://schemas.microsoft.com/office/word/2020/wordml/sdtdatahash" xmlns:w16se="http://schemas.microsoft.com/office/word/2015/wordml/symex" xmlns:wpg="http://schemas.microsoft.com/office/word/2010/wordprocessingGroup" xmlns:wpi="http://schemas.microsoft.com/office/word/2010/wordprocessingInk" xmlns:wne="http://schemas.microsoft.com/office/word/2006/wordml" xmlns:wps="http://schemas.microsoft.com/office/word/2010/wordprocessingShape" mc:Ignorable="w14 w15 w16se w16cid w16 w16cex w16sdtdh wp14">
+<w:hdr xmlns:wpc="http://schemas.microsoft.com/office/word/2010/wordprocessingCanvas" xmlns:cx="http://schemas.microsoft.com/office/drawing/2014/chartex" xmlns:cx1="http://schemas.microsoft.com/office/drawing/2015/9/8/chartex" xmlns:cx2="http://schemas.microsoft.com/office/drawing/2015/10/21/chartex" xmlns:cx3="http://schemas.microsoft.com/office/drawing/2016/5/9/chartex" xmlns:cx4="http://schemas.microsoft.com/office/drawing/2016/5/10/chartex" xmlns:cx5="http://schemas.microsoft.com/office/drawing/2016/5/11/chartex" xmlns:cx6="http://schemas.microsoft.com/office/drawing/2016/5/12/chartex" xmlns:cx7="http://schemas.microsoft.com/office/drawing/2016/5/13/chartex" xmlns:cx8="http://schemas.microsoft.com/office/drawing/2016/5/14/chartex" xmlns:mc="http://schemas.openxmlformats.org/markup-compatibility/2006" xmlns:aink="http://schemas.microsoft.com/office/drawing/2016/ink" xmlns:am3d="http://schemas.microsoft.com/office/drawing/2017/model3d" xmlns:o="urn:schemas-microsoft-com:office:office" xmlns:oel="http://schemas.microsoft.com/office/2019/extlst" xmlns:r="http://schemas.openxmlformats.org/officeDocument/2006/relationships" xmlns:m="http://schemas.openxmlformats.org/officeDocument/2006/math" xmlns:v="urn:schemas-microsoft-com:vml" xmlns:wp14="http://schemas.microsoft.com/office/word/2010/wordprocessingDrawing" xmlns:wp="http://schemas.openxmlformats.org/drawingml/2006/wordprocessingDrawing" xmlns:w10="urn:schemas-microsoft-com:office:word" xmlns:w="http://schemas.openxmlformats.org/wordprocessingml/2006/main" xmlns:w14="http://schemas.microsoft.com/office/word/2010/wordml" xmlns:w15="http://schemas.microsoft.com/office/word/2012/wordml" xmlns:w16cex="http://schemas.microsoft.com/office/word/2018/wordml/cex" xmlns:w16cid="http://schemas.microsoft.com/office/word/2016/wordml/cid" xmlns:w16="http://schemas.microsoft.com/office/word/2018/wordml" xmlns:w16du="http://schemas.microsoft.com/office/word/2023/wordml/word16du" xmlns:w16sdtdh="http://schemas.microsoft.com/office/word/2020/wordml/sdtdatahash" xmlns:w16se="http://schemas.microsoft.com/office/word/2015/wordml/symex" xmlns:wpg="http://schemas.microsoft.com/office/word/2010/wordprocessingGroup" xmlns:wpi="http://schemas.microsoft.com/office/word/2010/wordprocessingInk" xmlns:wne="http://schemas.microsoft.com/office/word/2006/wordml" xmlns:wps="http://schemas.microsoft.com/office/word/2010/wordprocessingShape" mc:Ignorable="w14 w15 w16se w16cid w16 w16cex w16sdtdh wp14">
   <w:p>
     <w:pPr>
       <w:pStyle w:val="Header"/>
@@ -1295,7 +1423,7 @@
 </file>
 
 <file path=word/header3.xml><?xml version="1.0" encoding="utf-8"?>
-<w:hdr xmlns:wpc="http://schemas.microsoft.com/office/word/2010/wordprocessingCanvas" xmlns:cx="http://schemas.microsoft.com/office/drawing/2014/chartex" xmlns:cx1="http://schemas.microsoft.com/office/drawing/2015/9/8/chartex" xmlns:cx2="http://schemas.microsoft.com/office/drawing/2015/10/21/chartex" xmlns:cx3="http://schemas.microsoft.com/office/drawing/2016/5/9/chartex" xmlns:cx4="http://schemas.microsoft.com/office/drawing/2016/5/10/chartex" xmlns:cx5="http://schemas.microsoft.com/office/drawing/2016/5/11/chartex" xmlns:cx6="http://schemas.microsoft.com/office/drawing/2016/5/12/chartex" xmlns:cx7="http://schemas.microsoft.com/office/drawing/2016/5/13/chartex" xmlns:cx8="http://schemas.microsoft.com/office/drawing/2016/5/14/chartex" xmlns:mc="http://schemas.openxmlformats.org/markup-compatibility/2006" xmlns:aink="http://schemas.microsoft.com/office/drawing/2016/ink" xmlns:am3d="http://schemas.microsoft.com/office/drawing/2017/model3d" xmlns:o="urn:schemas-microsoft-com:office:office" xmlns:oel="http://schemas.microsoft.com/office/2019/extlst" xmlns:r="http://schemas.openxmlformats.org/officeDocument/2006/relationships" xmlns:m="http://schemas.openxmlformats.org/officeDocument/2006/math" xmlns:v="urn:schemas-microsoft-com:vml" xmlns:wp14="http://schemas.microsoft.com/office/word/2010/wordprocessingDrawing" xmlns:wp="http://schemas.openxmlformats.org/drawingml/2006/wordprocessingDrawing" xmlns:w10="urn:schemas-microsoft-com:office:word" xmlns:w="http://schemas.openxmlformats.org/wordprocessingml/2006/main" xmlns:w14="http://schemas.microsoft.com/office/word/2010/wordml" xmlns:w15="http://schemas.microsoft.com/office/word/2012/wordml" xmlns:w16cex="http://schemas.microsoft.com/office/word/2018/wordml/cex" xmlns:w16cid="http://schemas.microsoft.com/office/word/2016/wordml/cid" xmlns:w16="http://schemas.microsoft.com/office/word/2018/wordml" xmlns:w16sdtdh="http://schemas.microsoft.com/office/word/2020/wordml/sdtdatahash" xmlns:w16se="http://schemas.microsoft.com/office/word/2015/wordml/symex" xmlns:wpg="http://schemas.microsoft.com/office/word/2010/wordprocessingGroup" xmlns:wpi="http://schemas.microsoft.com/office/word/2010/wordprocessingInk" xmlns:wne="http://schemas.microsoft.com/office/word/2006/wordml" xmlns:wps="http://schemas.microsoft.com/office/word/2010/wordprocessingShape" mc:Ignorable="w14 w15 w16se w16cid w16 w16cex w16sdtdh wp14">
+<w:hdr xmlns:wpc="http://schemas.microsoft.com/office/word/2010/wordprocessingCanvas" xmlns:cx="http://schemas.microsoft.com/office/drawing/2014/chartex" xmlns:cx1="http://schemas.microsoft.com/office/drawing/2015/9/8/chartex" xmlns:cx2="http://schemas.microsoft.com/office/drawing/2015/10/21/chartex" xmlns:cx3="http://schemas.microsoft.com/office/drawing/2016/5/9/chartex" xmlns:cx4="http://schemas.microsoft.com/office/drawing/2016/5/10/chartex" xmlns:cx5="http://schemas.microsoft.com/office/drawing/2016/5/11/chartex" xmlns:cx6="http://schemas.microsoft.com/office/drawing/2016/5/12/chartex" xmlns:cx7="http://schemas.microsoft.com/office/drawing/2016/5/13/chartex" xmlns:cx8="http://schemas.microsoft.com/office/drawing/2016/5/14/chartex" xmlns:mc="http://schemas.openxmlformats.org/markup-compatibility/2006" xmlns:aink="http://schemas.microsoft.com/office/drawing/2016/ink" xmlns:am3d="http://schemas.microsoft.com/office/drawing/2017/model3d" xmlns:o="urn:schemas-microsoft-com:office:office" xmlns:oel="http://schemas.microsoft.com/office/2019/extlst" xmlns:r="http://schemas.openxmlformats.org/officeDocument/2006/relationships" xmlns:m="http://schemas.openxmlformats.org/officeDocument/2006/math" xmlns:v="urn:schemas-microsoft-com:vml" xmlns:wp14="http://schemas.microsoft.com/office/word/2010/wordprocessingDrawing" xmlns:wp="http://schemas.openxmlformats.org/drawingml/2006/wordprocessingDrawing" xmlns:w10="urn:schemas-microsoft-com:office:word" xmlns:w="http://schemas.openxmlformats.org/wordprocessingml/2006/main" xmlns:w14="http://schemas.microsoft.com/office/word/2010/wordml" xmlns:w15="http://schemas.microsoft.com/office/word/2012/wordml" xmlns:w16cex="http://schemas.microsoft.com/office/word/2018/wordml/cex" xmlns:w16cid="http://schemas.microsoft.com/office/word/2016/wordml/cid" xmlns:w16="http://schemas.microsoft.com/office/word/2018/wordml" xmlns:w16du="http://schemas.microsoft.com/office/word/2023/wordml/word16du" xmlns:w16sdtdh="http://schemas.microsoft.com/office/word/2020/wordml/sdtdatahash" xmlns:w16se="http://schemas.microsoft.com/office/word/2015/wordml/symex" xmlns:wpg="http://schemas.microsoft.com/office/word/2010/wordprocessingGroup" xmlns:wpi="http://schemas.microsoft.com/office/word/2010/wordprocessingInk" xmlns:wne="http://schemas.microsoft.com/office/word/2006/wordml" xmlns:wps="http://schemas.microsoft.com/office/word/2010/wordprocessingShape" mc:Ignorable="w14 w15 w16se w16cid w16 w16cex w16sdtdh wp14">
   <w:p>
     <w:pPr>
       <w:pStyle w:val="Header"/>
@@ -1305,7 +1433,7 @@
 </file>
 
 <file path=word/numbering.xml><?xml version="1.0" encoding="utf-8"?>
-<w:numbering xmlns:wpc="http://schemas.microsoft.com/office/word/2010/wordprocessingCanvas" xmlns:cx="http://schemas.microsoft.com/office/drawing/2014/chartex" xmlns:cx1="http://schemas.microsoft.com/office/drawing/2015/9/8/chartex" xmlns:cx2="http://schemas.microsoft.com/office/drawing/2015/10/21/chartex" xmlns:cx3="http://schemas.microsoft.com/office/drawing/2016/5/9/chartex" xmlns:cx4="http://schemas.microsoft.com/office/drawing/2016/5/10/chartex" xmlns:cx5="http://schemas.microsoft.com/office/drawing/2016/5/11/chartex" xmlns:cx6="http://schemas.microsoft.com/office/drawing/2016/5/12/chartex" xmlns:cx7="http://schemas.microsoft.com/office/drawing/2016/5/13/chartex" xmlns:cx8="http://schemas.microsoft.com/office/drawing/2016/5/14/chartex" xmlns:mc="http://schemas.openxmlformats.org/markup-compatibility/2006" xmlns:aink="http://schemas.microsoft.com/office/drawing/2016/ink" xmlns:am3d="http://schemas.microsoft.com/office/drawing/2017/model3d" xmlns:o="urn:schemas-microsoft-com:office:office" xmlns:oel="http://schemas.microsoft.com/office/2019/extlst" xmlns:r="http://schemas.openxmlformats.org/officeDocument/2006/relationships" xmlns:m="http://schemas.openxmlformats.org/officeDocument/2006/math" xmlns:v="urn:schemas-microsoft-com:vml" xmlns:wp14="http://schemas.microsoft.com/office/word/2010/wordprocessingDrawing" xmlns:wp="http://schemas.openxmlformats.org/drawingml/2006/wordprocessingDrawing" xmlns:w10="urn:schemas-microsoft-com:office:word" xmlns:w="http://schemas.openxmlformats.org/wordprocessingml/2006/main" xmlns:w14="http://schemas.microsoft.com/office/word/2010/wordml" xmlns:w15="http://schemas.microsoft.com/office/word/2012/wordml" xmlns:w16cex="http://schemas.microsoft.com/office/word/2018/wordml/cex" xmlns:w16cid="http://schemas.microsoft.com/office/word/2016/wordml/cid" xmlns:w16="http://schemas.microsoft.com/office/word/2018/wordml" xmlns:w16sdtdh="http://schemas.microsoft.com/office/word/2020/wordml/sdtdatahash" xmlns:w16se="http://schemas.microsoft.com/office/word/2015/wordml/symex" xmlns:wpg="http://schemas.microsoft.com/office/word/2010/wordprocessingGroup" xmlns:wpi="http://schemas.microsoft.com/office/word/2010/wordprocessingInk" xmlns:wne="http://schemas.microsoft.com/office/word/2006/wordml" xmlns:wps="http://schemas.microsoft.com/office/word/2010/wordprocessingShape" mc:Ignorable="w14 w15 w16se w16cid w16 w16cex w16sdtdh wp14">
+<w:numbering xmlns:wpc="http://schemas.microsoft.com/office/word/2010/wordprocessingCanvas" xmlns:cx="http://schemas.microsoft.com/office/drawing/2014/chartex" xmlns:cx1="http://schemas.microsoft.com/office/drawing/2015/9/8/chartex" xmlns:cx2="http://schemas.microsoft.com/office/drawing/2015/10/21/chartex" xmlns:cx3="http://schemas.microsoft.com/office/drawing/2016/5/9/chartex" xmlns:cx4="http://schemas.microsoft.com/office/drawing/2016/5/10/chartex" xmlns:cx5="http://schemas.microsoft.com/office/drawing/2016/5/11/chartex" xmlns:cx6="http://schemas.microsoft.com/office/drawing/2016/5/12/chartex" xmlns:cx7="http://schemas.microsoft.com/office/drawing/2016/5/13/chartex" xmlns:cx8="http://schemas.microsoft.com/office/drawing/2016/5/14/chartex" xmlns:mc="http://schemas.openxmlformats.org/markup-compatibility/2006" xmlns:aink="http://schemas.microsoft.com/office/drawing/2016/ink" xmlns:am3d="http://schemas.microsoft.com/office/drawing/2017/model3d" xmlns:o="urn:schemas-microsoft-com:office:office" xmlns:oel="http://schemas.microsoft.com/office/2019/extlst" xmlns:r="http://schemas.openxmlformats.org/officeDocument/2006/relationships" xmlns:m="http://schemas.openxmlformats.org/officeDocument/2006/math" xmlns:v="urn:schemas-microsoft-com:vml" xmlns:wp14="http://schemas.microsoft.com/office/word/2010/wordprocessingDrawing" xmlns:wp="http://schemas.openxmlformats.org/drawingml/2006/wordprocessingDrawing" xmlns:w10="urn:schemas-microsoft-com:office:word" xmlns:w="http://schemas.openxmlformats.org/wordprocessingml/2006/main" xmlns:w14="http://schemas.microsoft.com/office/word/2010/wordml" xmlns:w15="http://schemas.microsoft.com/office/word/2012/wordml" xmlns:w16cex="http://schemas.microsoft.com/office/word/2018/wordml/cex" xmlns:w16cid="http://schemas.microsoft.com/office/word/2016/wordml/cid" xmlns:w16="http://schemas.microsoft.com/office/word/2018/wordml" xmlns:w16du="http://schemas.microsoft.com/office/word/2023/wordml/word16du" xmlns:w16sdtdh="http://schemas.microsoft.com/office/word/2020/wordml/sdtdatahash" xmlns:w16se="http://schemas.microsoft.com/office/word/2015/wordml/symex" xmlns:wpg="http://schemas.microsoft.com/office/word/2010/wordprocessingGroup" xmlns:wpi="http://schemas.microsoft.com/office/word/2010/wordprocessingInk" xmlns:wne="http://schemas.microsoft.com/office/word/2006/wordml" xmlns:wps="http://schemas.microsoft.com/office/word/2010/wordprocessingShape" mc:Ignorable="w14 w15 w16se w16cid w16 w16cex w16sdtdh wp14">
   <w:abstractNum w:abstractNumId="0" w15:restartNumberingAfterBreak="0">
     <w:nsid w:val="19394FDD"/>
     <w:multiLevelType w:val="hybridMultilevel"/>
@@ -2467,10 +2595,6 @@
 </file>
 
 <file path=customXml/item1.xml><?xml version="1.0" encoding="utf-8"?>
-<b:Sources xmlns:b="http://schemas.openxmlformats.org/officeDocument/2006/bibliography" SelectedStyle="\apa.xsl" StyleName="APA" Version="6"/>
-</file>
-
-<file path=customXml/item2.xml><?xml version="1.0" encoding="utf-8"?>
 <?mso-contentType ?>
 <FormTemplates xmlns="http://schemas.microsoft.com/sharepoint/v3/contenttype/forms">
   <Display>DocumentLibraryForm</Display>
@@ -2479,18 +2603,22 @@
 </FormTemplates>
 </file>
 
+<file path=customXml/item2.xml><?xml version="1.0" encoding="utf-8"?>
+<b:Sources xmlns:b="http://schemas.openxmlformats.org/officeDocument/2006/bibliography" SelectedStyle="\apa.xsl" StyleName="APA" Version="6"/>
+</file>
+
 <file path=customXml/itemProps1.xml><?xml version="1.0" encoding="utf-8"?>
+<ds:datastoreItem xmlns:ds="http://schemas.openxmlformats.org/officeDocument/2006/customXml" ds:itemID="{C6214E07-0DC6-4CB8-99B6-0AA9826BC3F4}">
+  <ds:schemaRefs>
+    <ds:schemaRef ds:uri="http://schemas.microsoft.com/sharepoint/v3/contenttype/forms"/>
+  </ds:schemaRefs>
+</ds:datastoreItem>
+</file>
+
+<file path=customXml/itemProps2.xml><?xml version="1.0" encoding="utf-8"?>
 <ds:datastoreItem xmlns:ds="http://schemas.openxmlformats.org/officeDocument/2006/customXml" ds:itemID="{EF38EFE1-32FE-4DCD-B198-0481B7DD594A}">
   <ds:schemaRefs>
     <ds:schemaRef ds:uri="http://schemas.openxmlformats.org/officeDocument/2006/bibliography"/>
   </ds:schemaRefs>
 </ds:datastoreItem>
-</file>
-
-<file path=customXml/itemProps2.xml><?xml version="1.0" encoding="utf-8"?>
-<ds:datastoreItem xmlns:ds="http://schemas.openxmlformats.org/officeDocument/2006/customXml" ds:itemID="{C6214E07-0DC6-4CB8-99B6-0AA9826BC3F4}">
-  <ds:schemaRefs>
-    <ds:schemaRef ds:uri="http://schemas.microsoft.com/sharepoint/v3/contenttype/forms"/>
-  </ds:schemaRefs>
-</ds:datastoreItem>
 </file>
</xml_diff>

<commit_message>
Add erev shabbat 14:30 mincha
</commit_message>
<xml_diff>
--- a/resources/templates/shabbat.docx
+++ b/resources/templates/shabbat.docx
@@ -1,6 +1,6 @@
 
 <file path=word/document.xml><?xml version="1.0" encoding="utf-8"?>
-<w:document xmlns:wpc="http://schemas.microsoft.com/office/word/2010/wordprocessingCanvas" xmlns:cx="http://schemas.microsoft.com/office/drawing/2014/chartex" xmlns:cx1="http://schemas.microsoft.com/office/drawing/2015/9/8/chartex" xmlns:cx2="http://schemas.microsoft.com/office/drawing/2015/10/21/chartex" xmlns:cx3="http://schemas.microsoft.com/office/drawing/2016/5/9/chartex" xmlns:cx4="http://schemas.microsoft.com/office/drawing/2016/5/10/chartex" xmlns:cx5="http://schemas.microsoft.com/office/drawing/2016/5/11/chartex" xmlns:cx6="http://schemas.microsoft.com/office/drawing/2016/5/12/chartex" xmlns:cx7="http://schemas.microsoft.com/office/drawing/2016/5/13/chartex" xmlns:cx8="http://schemas.microsoft.com/office/drawing/2016/5/14/chartex" xmlns:mc="http://schemas.openxmlformats.org/markup-compatibility/2006" xmlns:aink="http://schemas.microsoft.com/office/drawing/2016/ink" xmlns:am3d="http://schemas.microsoft.com/office/drawing/2017/model3d" xmlns:o="urn:schemas-microsoft-com:office:office" xmlns:oel="http://schemas.microsoft.com/office/2019/extlst" xmlns:r="http://schemas.openxmlformats.org/officeDocument/2006/relationships" xmlns:m="http://schemas.openxmlformats.org/officeDocument/2006/math" xmlns:v="urn:schemas-microsoft-com:vml" xmlns:wp14="http://schemas.microsoft.com/office/word/2010/wordprocessingDrawing" xmlns:wp="http://schemas.openxmlformats.org/drawingml/2006/wordprocessingDrawing" xmlns:w10="urn:schemas-microsoft-com:office:word" xmlns:w="http://schemas.openxmlformats.org/wordprocessingml/2006/main" xmlns:w14="http://schemas.microsoft.com/office/word/2010/wordml" xmlns:w15="http://schemas.microsoft.com/office/word/2012/wordml" xmlns:w16cex="http://schemas.microsoft.com/office/word/2018/wordml/cex" xmlns:w16cid="http://schemas.microsoft.com/office/word/2016/wordml/cid" xmlns:w16="http://schemas.microsoft.com/office/word/2018/wordml" xmlns:w16du="http://schemas.microsoft.com/office/word/2023/wordml/word16du" xmlns:w16sdtdh="http://schemas.microsoft.com/office/word/2020/wordml/sdtdatahash" xmlns:w16se="http://schemas.microsoft.com/office/word/2015/wordml/symex" xmlns:wpg="http://schemas.microsoft.com/office/word/2010/wordprocessingGroup" xmlns:wpi="http://schemas.microsoft.com/office/word/2010/wordprocessingInk" xmlns:wne="http://schemas.microsoft.com/office/word/2006/wordml" xmlns:wps="http://schemas.microsoft.com/office/word/2010/wordprocessingShape" mc:Ignorable="w14 w15 w16se w16cid w16 w16cex w16sdtdh wp14">
+<w:document xmlns:wpc="http://schemas.microsoft.com/office/word/2010/wordprocessingCanvas" xmlns:cx="http://schemas.microsoft.com/office/drawing/2014/chartex" xmlns:cx1="http://schemas.microsoft.com/office/drawing/2015/9/8/chartex" xmlns:cx2="http://schemas.microsoft.com/office/drawing/2015/10/21/chartex" xmlns:cx3="http://schemas.microsoft.com/office/drawing/2016/5/9/chartex" xmlns:cx4="http://schemas.microsoft.com/office/drawing/2016/5/10/chartex" xmlns:cx5="http://schemas.microsoft.com/office/drawing/2016/5/11/chartex" xmlns:cx6="http://schemas.microsoft.com/office/drawing/2016/5/12/chartex" xmlns:cx7="http://schemas.microsoft.com/office/drawing/2016/5/13/chartex" xmlns:cx8="http://schemas.microsoft.com/office/drawing/2016/5/14/chartex" xmlns:mc="http://schemas.openxmlformats.org/markup-compatibility/2006" xmlns:aink="http://schemas.microsoft.com/office/drawing/2016/ink" xmlns:am3d="http://schemas.microsoft.com/office/drawing/2017/model3d" xmlns:o="urn:schemas-microsoft-com:office:office" xmlns:oel="http://schemas.microsoft.com/office/2019/extlst" xmlns:r="http://schemas.openxmlformats.org/officeDocument/2006/relationships" xmlns:m="http://schemas.openxmlformats.org/officeDocument/2006/math" xmlns:v="urn:schemas-microsoft-com:vml" xmlns:wp14="http://schemas.microsoft.com/office/word/2010/wordprocessingDrawing" xmlns:wp="http://schemas.openxmlformats.org/drawingml/2006/wordprocessingDrawing" xmlns:w10="urn:schemas-microsoft-com:office:word" xmlns:w="http://schemas.openxmlformats.org/wordprocessingml/2006/main" xmlns:w14="http://schemas.microsoft.com/office/word/2010/wordml" xmlns:w15="http://schemas.microsoft.com/office/word/2012/wordml" xmlns:w16cex="http://schemas.microsoft.com/office/word/2018/wordml/cex" xmlns:w16cid="http://schemas.microsoft.com/office/word/2016/wordml/cid" xmlns:w16="http://schemas.microsoft.com/office/word/2018/wordml" xmlns:w16sdtdh="http://schemas.microsoft.com/office/word/2020/wordml/sdtdatahash" xmlns:w16se="http://schemas.microsoft.com/office/word/2015/wordml/symex" xmlns:wpg="http://schemas.microsoft.com/office/word/2010/wordprocessingGroup" xmlns:wpi="http://schemas.microsoft.com/office/word/2010/wordprocessingInk" xmlns:wne="http://schemas.microsoft.com/office/word/2006/wordml" xmlns:wps="http://schemas.microsoft.com/office/word/2010/wordprocessingShape" mc:Ignorable="w14 w15 w16se w16cid w16 w16cex w16sdtdh wp14">
   <w:body>
     <w:p>
       <w:pPr>
@@ -324,58 +324,46 @@
           <w:rtl/>
           <w:lang w:val="en-GB"/>
         </w:rPr>
-        <w:t>מנחה ערב שבת –</w:t>
-      </w:r>
-      <w:r>
-        <w:rPr>
-          <w:rFonts w:ascii="Tahoma" w:hAnsi="Tahoma" w:cs="Tahoma"/>
-          <w:b/>
-          <w:bCs/>
-          <w:color w:val="864904" w:themeColor="accent3" w:themeShade="80"/>
-          <w:sz w:val="36"/>
-          <w:szCs w:val="36"/>
-          <w:rtl/>
-          <w:lang w:val="en-GB"/>
-        </w:rPr>
-        <w:t xml:space="preserve"> </w:t>
-      </w:r>
-      <w:r>
-        <w:rPr>
-          <w:rFonts w:ascii="Tahoma" w:hAnsi="Tahoma" w:cs="Tahoma"/>
-          <w:b/>
-          <w:bCs/>
-          <w:color w:val="864904" w:themeColor="accent3" w:themeShade="80"/>
-          <w:sz w:val="36"/>
-          <w:szCs w:val="36"/>
-          <w:lang w:val="en-GB"/>
-        </w:rPr>
-        <w:t>{</w:t>
-      </w:r>
-      <w:proofErr w:type="spellStart"/>
-      <w:r>
-        <w:rPr>
-          <w:rFonts w:ascii="Tahoma" w:hAnsi="Tahoma" w:cs="Tahoma"/>
-          <w:b/>
-          <w:bCs/>
-          <w:color w:val="864904" w:themeColor="accent3" w:themeShade="80"/>
-          <w:sz w:val="36"/>
-          <w:szCs w:val="36"/>
-          <w:lang w:val="en-GB"/>
-        </w:rPr>
-        <w:t>erev_mincha</w:t>
-      </w:r>
-      <w:proofErr w:type="spellEnd"/>
-      <w:r>
-        <w:rPr>
-          <w:rFonts w:ascii="Tahoma" w:hAnsi="Tahoma" w:cs="Tahoma"/>
-          <w:b/>
-          <w:bCs/>
-          <w:color w:val="864904" w:themeColor="accent3" w:themeShade="80"/>
-          <w:sz w:val="36"/>
-          <w:szCs w:val="36"/>
-          <w:lang w:val="en-GB"/>
-        </w:rPr>
-        <w:t>}</w:t>
+        <w:t xml:space="preserve">מנחה </w:t>
+      </w:r>
+      <w:r>
+        <w:rPr>
+          <w:rFonts w:ascii="Tahoma" w:hAnsi="Tahoma" w:cs="Tahoma" w:hint="cs"/>
+          <w:b/>
+          <w:bCs/>
+          <w:color w:val="864904" w:themeColor="accent3" w:themeShade="80"/>
+          <w:sz w:val="36"/>
+          <w:szCs w:val="36"/>
+          <w:rtl/>
+          <w:lang w:val="en-GB"/>
+        </w:rPr>
+        <w:t xml:space="preserve">גדולה </w:t>
+      </w:r>
+      <w:r>
+        <w:rPr>
+          <w:rFonts w:ascii="Tahoma" w:hAnsi="Tahoma" w:cs="Tahoma"/>
+          <w:b/>
+          <w:bCs/>
+          <w:color w:val="864904" w:themeColor="accent3" w:themeShade="80"/>
+          <w:sz w:val="36"/>
+          <w:szCs w:val="36"/>
+          <w:rtl/>
+          <w:lang w:val="en-GB"/>
+        </w:rPr>
+        <w:t xml:space="preserve">ערב שבת – </w:t>
+      </w:r>
+      <w:r>
+        <w:rPr>
+          <w:rFonts w:ascii="Tahoma" w:hAnsi="Tahoma" w:cs="Tahoma" w:hint="cs"/>
+          <w:b/>
+          <w:bCs/>
+          <w:color w:val="864904" w:themeColor="accent3" w:themeShade="80"/>
+          <w:sz w:val="36"/>
+          <w:szCs w:val="36"/>
+          <w:rtl/>
+          <w:lang w:val="en-GB"/>
+        </w:rPr>
+        <w:t>14:30</w:t>
       </w:r>
     </w:p>
     <w:p>
@@ -404,7 +392,7 @@
           <w:rtl/>
           <w:lang w:val="en-GB"/>
         </w:rPr>
-        <w:t>קבלת שבת</w:t>
+        <w:t>מנחה ערב שבת –</w:t>
       </w:r>
       <w:r>
         <w:rPr>
@@ -427,10 +415,35 @@
           <w:color w:val="864904" w:themeColor="accent3" w:themeShade="80"/>
           <w:sz w:val="36"/>
           <w:szCs w:val="36"/>
-          <w:rtl/>
-          <w:lang w:val="en-GB"/>
-        </w:rPr>
-        <w:t>וערבית</w:t>
+          <w:lang w:val="en-GB"/>
+        </w:rPr>
+        <w:t>{</w:t>
+      </w:r>
+      <w:proofErr w:type="spellStart"/>
+      <w:r>
+        <w:rPr>
+          <w:rFonts w:ascii="Tahoma" w:hAnsi="Tahoma" w:cs="Tahoma"/>
+          <w:b/>
+          <w:bCs/>
+          <w:color w:val="864904" w:themeColor="accent3" w:themeShade="80"/>
+          <w:sz w:val="36"/>
+          <w:szCs w:val="36"/>
+          <w:lang w:val="en-GB"/>
+        </w:rPr>
+        <w:t>erev_mincha</w:t>
+      </w:r>
+      <w:proofErr w:type="spellEnd"/>
+      <w:r>
+        <w:rPr>
+          <w:rFonts w:ascii="Tahoma" w:hAnsi="Tahoma" w:cs="Tahoma"/>
+          <w:b/>
+          <w:bCs/>
+          <w:color w:val="864904" w:themeColor="accent3" w:themeShade="80"/>
+          <w:sz w:val="36"/>
+          <w:szCs w:val="36"/>
+          <w:lang w:val="en-GB"/>
+        </w:rPr>
+        <w:t>}</w:t>
       </w:r>
     </w:p>
     <w:p>
@@ -444,9 +457,49 @@
           <w:color w:val="864904" w:themeColor="accent3" w:themeShade="80"/>
           <w:sz w:val="36"/>
           <w:szCs w:val="36"/>
-          <w:lang w:val="en-GB"/>
-        </w:rPr>
-      </w:pPr>
+          <w:rtl/>
+          <w:lang w:val="en-GB"/>
+        </w:rPr>
+      </w:pPr>
+      <w:r>
+        <w:rPr>
+          <w:rFonts w:ascii="Tahoma" w:hAnsi="Tahoma" w:cs="Tahoma"/>
+          <w:b/>
+          <w:bCs/>
+          <w:color w:val="864904" w:themeColor="accent3" w:themeShade="80"/>
+          <w:sz w:val="36"/>
+          <w:szCs w:val="36"/>
+          <w:rtl/>
+          <w:lang w:val="en-GB"/>
+        </w:rPr>
+        <w:t>קבלת שבת</w:t>
+      </w:r>
+      <w:r>
+        <w:rPr>
+          <w:rFonts w:ascii="Tahoma" w:hAnsi="Tahoma" w:cs="Tahoma"/>
+          <w:b/>
+          <w:bCs/>
+          <w:color w:val="864904" w:themeColor="accent3" w:themeShade="80"/>
+          <w:sz w:val="36"/>
+          <w:szCs w:val="36"/>
+          <w:rtl/>
+          <w:lang w:val="en-GB"/>
+        </w:rPr>
+        <w:t xml:space="preserve"> </w:t>
+      </w:r>
+      <w:r>
+        <w:rPr>
+          <w:rFonts w:ascii="Tahoma" w:hAnsi="Tahoma" w:cs="Tahoma"/>
+          <w:b/>
+          <w:bCs/>
+          <w:color w:val="864904" w:themeColor="accent3" w:themeShade="80"/>
+          <w:sz w:val="36"/>
+          <w:szCs w:val="36"/>
+          <w:rtl/>
+          <w:lang w:val="en-GB"/>
+        </w:rPr>
+        <w:t>וערבית</w:t>
+      </w:r>
     </w:p>
     <w:p>
       <w:pPr>
@@ -462,93 +515,6 @@
           <w:lang w:val="en-GB"/>
         </w:rPr>
       </w:pPr>
-      <w:r>
-        <w:rPr>
-          <w:rFonts w:ascii="Tahoma" w:hAnsi="Tahoma" w:cs="Tahoma" w:hint="cs"/>
-          <w:b/>
-          <w:bCs/>
-          <w:color w:val="864904" w:themeColor="accent3" w:themeShade="80"/>
-          <w:sz w:val="36"/>
-          <w:szCs w:val="36"/>
-          <w:rtl/>
-        </w:rPr>
-        <w:t>שחרית</w:t>
-      </w:r>
-      <w:r>
-        <w:rPr>
-          <w:rFonts w:ascii="Tahoma" w:hAnsi="Tahoma" w:cs="Tahoma"/>
-          <w:b/>
-          <w:bCs/>
-          <w:color w:val="864904" w:themeColor="accent3" w:themeShade="80"/>
-          <w:sz w:val="36"/>
-          <w:szCs w:val="36"/>
-          <w:rtl/>
-          <w:lang w:val="en-GB"/>
-        </w:rPr>
-        <w:t xml:space="preserve"> </w:t>
-      </w:r>
-      <w:r>
-        <w:rPr>
-          <w:rFonts w:ascii="Tahoma" w:hAnsi="Tahoma" w:cs="Tahoma"/>
-          <w:b/>
-          <w:bCs/>
-          <w:color w:val="864904" w:themeColor="accent3" w:themeShade="80"/>
-          <w:sz w:val="36"/>
-          <w:szCs w:val="36"/>
-          <w:rtl/>
-        </w:rPr>
-        <w:t>–</w:t>
-      </w:r>
-      <w:r>
-        <w:rPr>
-          <w:rFonts w:ascii="Tahoma" w:hAnsi="Tahoma" w:cs="Tahoma" w:hint="cs"/>
-          <w:b/>
-          <w:bCs/>
-          <w:color w:val="864904" w:themeColor="accent3" w:themeShade="80"/>
-          <w:sz w:val="36"/>
-          <w:szCs w:val="36"/>
-          <w:rtl/>
-        </w:rPr>
-        <w:t xml:space="preserve"> </w:t>
-      </w:r>
-      <w:r>
-        <w:rPr>
-          <w:rFonts w:ascii="Tahoma" w:hAnsi="Tahoma" w:cs="Tahoma"/>
-          <w:b/>
-          <w:bCs/>
-          <w:color w:val="864904" w:themeColor="accent3" w:themeShade="80"/>
-          <w:sz w:val="36"/>
-          <w:szCs w:val="36"/>
-          <w:lang w:val="en-GB"/>
-        </w:rPr>
-        <w:t>{</w:t>
-      </w:r>
-      <w:proofErr w:type="spellStart"/>
-      <w:r>
-        <w:rPr>
-          <w:rFonts w:ascii="Tahoma" w:hAnsi="Tahoma" w:cs="Tahoma"/>
-          <w:b/>
-          <w:bCs/>
-          <w:color w:val="864904" w:themeColor="accent3" w:themeShade="80"/>
-          <w:sz w:val="36"/>
-          <w:szCs w:val="36"/>
-          <w:lang w:val="en-GB"/>
-        </w:rPr>
-        <w:t>day_shacharit</w:t>
-      </w:r>
-      <w:proofErr w:type="spellEnd"/>
-      <w:r>
-        <w:rPr>
-          <w:rFonts w:ascii="Tahoma" w:hAnsi="Tahoma" w:cs="Tahoma"/>
-          <w:b/>
-          <w:bCs/>
-          <w:color w:val="864904" w:themeColor="accent3" w:themeShade="80"/>
-          <w:sz w:val="36"/>
-          <w:szCs w:val="36"/>
-          <w:lang w:val="en-GB"/>
-        </w:rPr>
-        <w:t>}</w:t>
-      </w:r>
     </w:p>
     <w:p>
       <w:pPr>
@@ -574,7 +540,20 @@
           <w:szCs w:val="36"/>
           <w:rtl/>
         </w:rPr>
-        <w:t xml:space="preserve">שיעור לנשים </w:t>
+        <w:t>שחרית</w:t>
+      </w:r>
+      <w:r>
+        <w:rPr>
+          <w:rFonts w:ascii="Tahoma" w:hAnsi="Tahoma" w:cs="Tahoma"/>
+          <w:b/>
+          <w:bCs/>
+          <w:color w:val="864904" w:themeColor="accent3" w:themeShade="80"/>
+          <w:sz w:val="36"/>
+          <w:szCs w:val="36"/>
+          <w:rtl/>
+          <w:lang w:val="en-GB"/>
+        </w:rPr>
+        <w:t xml:space="preserve"> </w:t>
       </w:r>
       <w:r>
         <w:rPr>
@@ -608,6 +587,7 @@
           <w:color w:val="864904" w:themeColor="accent3" w:themeShade="80"/>
           <w:sz w:val="36"/>
           <w:szCs w:val="36"/>
+          <w:lang w:val="en-GB"/>
         </w:rPr>
         <w:t>{</w:t>
       </w:r>
@@ -620,8 +600,9 @@
           <w:color w:val="864904" w:themeColor="accent3" w:themeShade="80"/>
           <w:sz w:val="36"/>
           <w:szCs w:val="36"/>
-        </w:rPr>
-        <w:t>day_womens_shiur</w:t>
+          <w:lang w:val="en-GB"/>
+        </w:rPr>
+        <w:t>day_shacharit</w:t>
       </w:r>
       <w:proofErr w:type="spellEnd"/>
       <w:r>
@@ -632,6 +613,7 @@
           <w:color w:val="864904" w:themeColor="accent3" w:themeShade="80"/>
           <w:sz w:val="36"/>
           <w:szCs w:val="36"/>
+          <w:lang w:val="en-GB"/>
         </w:rPr>
         <w:t>}</w:t>
       </w:r>
@@ -650,6 +632,77 @@
           <w:lang w:val="en-GB"/>
         </w:rPr>
       </w:pPr>
+      <w:r>
+        <w:rPr>
+          <w:rFonts w:ascii="Tahoma" w:hAnsi="Tahoma" w:cs="Tahoma" w:hint="cs"/>
+          <w:b/>
+          <w:bCs/>
+          <w:color w:val="864904" w:themeColor="accent3" w:themeShade="80"/>
+          <w:sz w:val="36"/>
+          <w:szCs w:val="36"/>
+          <w:rtl/>
+        </w:rPr>
+        <w:t xml:space="preserve">שיעור לנשים </w:t>
+      </w:r>
+      <w:r>
+        <w:rPr>
+          <w:rFonts w:ascii="Tahoma" w:hAnsi="Tahoma" w:cs="Tahoma"/>
+          <w:b/>
+          <w:bCs/>
+          <w:color w:val="864904" w:themeColor="accent3" w:themeShade="80"/>
+          <w:sz w:val="36"/>
+          <w:szCs w:val="36"/>
+          <w:rtl/>
+        </w:rPr>
+        <w:t>–</w:t>
+      </w:r>
+      <w:r>
+        <w:rPr>
+          <w:rFonts w:ascii="Tahoma" w:hAnsi="Tahoma" w:cs="Tahoma" w:hint="cs"/>
+          <w:b/>
+          <w:bCs/>
+          <w:color w:val="864904" w:themeColor="accent3" w:themeShade="80"/>
+          <w:sz w:val="36"/>
+          <w:szCs w:val="36"/>
+          <w:rtl/>
+        </w:rPr>
+        <w:t xml:space="preserve"> </w:t>
+      </w:r>
+      <w:r>
+        <w:rPr>
+          <w:rFonts w:ascii="Tahoma" w:hAnsi="Tahoma" w:cs="Tahoma"/>
+          <w:b/>
+          <w:bCs/>
+          <w:color w:val="864904" w:themeColor="accent3" w:themeShade="80"/>
+          <w:sz w:val="36"/>
+          <w:szCs w:val="36"/>
+        </w:rPr>
+        <w:t>{</w:t>
+      </w:r>
+      <w:proofErr w:type="spellStart"/>
+      <w:r>
+        <w:rPr>
+          <w:rFonts w:ascii="Tahoma" w:hAnsi="Tahoma" w:cs="Tahoma"/>
+          <w:b/>
+          <w:bCs/>
+          <w:color w:val="864904" w:themeColor="accent3" w:themeShade="80"/>
+          <w:sz w:val="36"/>
+          <w:szCs w:val="36"/>
+        </w:rPr>
+        <w:t>day_womens_shiur</w:t>
+      </w:r>
+      <w:proofErr w:type="spellEnd"/>
+      <w:r>
+        <w:rPr>
+          <w:rFonts w:ascii="Tahoma" w:hAnsi="Tahoma" w:cs="Tahoma"/>
+          <w:b/>
+          <w:bCs/>
+          <w:color w:val="864904" w:themeColor="accent3" w:themeShade="80"/>
+          <w:sz w:val="36"/>
+          <w:szCs w:val="36"/>
+        </w:rPr>
+        <w:t>}</w:t>
+      </w:r>
     </w:p>
     <w:p>
       <w:pPr>
@@ -665,44 +718,6 @@
           <w:lang w:val="en-GB"/>
         </w:rPr>
       </w:pPr>
-      <w:r>
-        <w:rPr>
-          <w:rFonts w:ascii="Tahoma" w:hAnsi="Tahoma" w:cs="Tahoma"/>
-          <w:b/>
-          <w:bCs/>
-          <w:color w:val="864904" w:themeColor="accent3" w:themeShade="80"/>
-          <w:sz w:val="36"/>
-          <w:szCs w:val="36"/>
-          <w:rtl/>
-          <w:lang w:val="en-GB"/>
-        </w:rPr>
-        <w:t xml:space="preserve">מנחה גדולה </w:t>
-      </w:r>
-      <w:r>
-        <w:rPr>
-          <w:rFonts w:ascii="Tahoma" w:hAnsi="Tahoma" w:cs="Tahoma"/>
-          <w:b/>
-          <w:bCs/>
-          <w:color w:val="864904" w:themeColor="accent3" w:themeShade="80"/>
-          <w:sz w:val="36"/>
-          <w:szCs w:val="36"/>
-          <w:rtl/>
-          <w:lang w:val="en-GB"/>
-        </w:rPr>
-        <w:t xml:space="preserve">– </w:t>
-      </w:r>
-      <w:r>
-        <w:rPr>
-          <w:rFonts w:ascii="Tahoma" w:hAnsi="Tahoma" w:cs="Tahoma"/>
-          <w:b/>
-          <w:bCs/>
-          <w:color w:val="864904" w:themeColor="accent3" w:themeShade="80"/>
-          <w:sz w:val="36"/>
-          <w:szCs w:val="36"/>
-          <w:lang w:val="en-GB"/>
-        </w:rPr>
-        <w:t>{day_mincha_1}</w:t>
-      </w:r>
     </w:p>
     <w:p>
       <w:pPr>
@@ -729,71 +744,32 @@
           <w:rtl/>
           <w:lang w:val="en-GB"/>
         </w:rPr>
-        <w:t xml:space="preserve">שיעור </w:t>
-      </w:r>
-      <w:r>
-        <w:rPr>
-          <w:rFonts w:ascii="Tahoma" w:hAnsi="Tahoma" w:cs="Tahoma"/>
-          <w:b/>
-          <w:bCs/>
-          <w:color w:val="864904" w:themeColor="accent3" w:themeShade="80"/>
-          <w:sz w:val="36"/>
-          <w:szCs w:val="36"/>
-          <w:rtl/>
-          <w:lang w:val="en-GB"/>
-        </w:rPr>
-        <w:t>–</w:t>
-      </w:r>
-      <w:r>
-        <w:rPr>
-          <w:rFonts w:ascii="Tahoma" w:hAnsi="Tahoma" w:cs="Tahoma"/>
-          <w:b/>
-          <w:bCs/>
-          <w:color w:val="864904" w:themeColor="accent3" w:themeShade="80"/>
-          <w:sz w:val="36"/>
-          <w:szCs w:val="36"/>
-          <w:rtl/>
-          <w:lang w:val="en-GB"/>
-        </w:rPr>
-        <w:t xml:space="preserve"> </w:t>
-      </w:r>
-      <w:r>
-        <w:rPr>
-          <w:rFonts w:ascii="Tahoma" w:hAnsi="Tahoma" w:cs="Tahoma"/>
-          <w:b/>
-          <w:bCs/>
-          <w:color w:val="864904" w:themeColor="accent3" w:themeShade="80"/>
-          <w:sz w:val="36"/>
-          <w:szCs w:val="36"/>
-          <w:rtl/>
-          <w:lang w:val="en-GB"/>
-        </w:rPr>
-        <w:t xml:space="preserve">הרב </w:t>
-      </w:r>
-      <w:r>
-        <w:rPr>
-          <w:rFonts w:ascii="Tahoma" w:hAnsi="Tahoma" w:cs="Tahoma"/>
-          <w:b/>
-          <w:bCs/>
-          <w:color w:val="864904" w:themeColor="accent3" w:themeShade="80"/>
-          <w:sz w:val="36"/>
-          <w:szCs w:val="36"/>
-          <w:rtl/>
-          <w:lang w:val="en-GB"/>
-        </w:rPr>
-        <w:t xml:space="preserve">יואל קטן – </w:t>
-      </w:r>
-      <w:r>
-        <w:rPr>
-          <w:rFonts w:ascii="Tahoma" w:hAnsi="Tahoma" w:cs="Tahoma"/>
-          <w:b/>
-          <w:bCs/>
-          <w:color w:val="864904" w:themeColor="accent3" w:themeShade="80"/>
-          <w:sz w:val="36"/>
-          <w:szCs w:val="36"/>
-          <w:lang w:val="en-GB"/>
-        </w:rPr>
-        <w:t>{day_mincha_1_shiur}</w:t>
+        <w:t xml:space="preserve">מנחה גדולה </w:t>
+      </w:r>
+      <w:r>
+        <w:rPr>
+          <w:rFonts w:ascii="Tahoma" w:hAnsi="Tahoma" w:cs="Tahoma"/>
+          <w:b/>
+          <w:bCs/>
+          <w:color w:val="864904" w:themeColor="accent3" w:themeShade="80"/>
+          <w:sz w:val="36"/>
+          <w:szCs w:val="36"/>
+          <w:rtl/>
+          <w:lang w:val="en-GB"/>
+        </w:rPr>
+        <w:t xml:space="preserve">– </w:t>
+      </w:r>
+      <w:r>
+        <w:rPr>
+          <w:rFonts w:ascii="Tahoma" w:hAnsi="Tahoma" w:cs="Tahoma"/>
+          <w:b/>
+          <w:bCs/>
+          <w:color w:val="864904" w:themeColor="accent3" w:themeShade="80"/>
+          <w:sz w:val="36"/>
+          <w:szCs w:val="36"/>
+          <w:lang w:val="en-GB"/>
+        </w:rPr>
+        <w:t>{day_mincha_1}</w:t>
       </w:r>
     </w:p>
     <w:p>
@@ -810,6 +786,83 @@
           <w:lang w:val="en-GB"/>
         </w:rPr>
       </w:pPr>
+      <w:r>
+        <w:rPr>
+          <w:rFonts w:ascii="Tahoma" w:hAnsi="Tahoma" w:cs="Tahoma"/>
+          <w:b/>
+          <w:bCs/>
+          <w:color w:val="864904" w:themeColor="accent3" w:themeShade="80"/>
+          <w:sz w:val="36"/>
+          <w:szCs w:val="36"/>
+          <w:rtl/>
+          <w:lang w:val="en-GB"/>
+        </w:rPr>
+        <w:t xml:space="preserve">שיעור </w:t>
+      </w:r>
+      <w:r>
+        <w:rPr>
+          <w:rFonts w:ascii="Tahoma" w:hAnsi="Tahoma" w:cs="Tahoma"/>
+          <w:b/>
+          <w:bCs/>
+          <w:color w:val="864904" w:themeColor="accent3" w:themeShade="80"/>
+          <w:sz w:val="36"/>
+          <w:szCs w:val="36"/>
+          <w:rtl/>
+          <w:lang w:val="en-GB"/>
+        </w:rPr>
+        <w:t>–</w:t>
+      </w:r>
+      <w:r>
+        <w:rPr>
+          <w:rFonts w:ascii="Tahoma" w:hAnsi="Tahoma" w:cs="Tahoma"/>
+          <w:b/>
+          <w:bCs/>
+          <w:color w:val="864904" w:themeColor="accent3" w:themeShade="80"/>
+          <w:sz w:val="36"/>
+          <w:szCs w:val="36"/>
+          <w:rtl/>
+          <w:lang w:val="en-GB"/>
+        </w:rPr>
+        <w:t xml:space="preserve"> </w:t>
+      </w:r>
+      <w:r>
+        <w:rPr>
+          <w:rFonts w:ascii="Tahoma" w:hAnsi="Tahoma" w:cs="Tahoma"/>
+          <w:b/>
+          <w:bCs/>
+          <w:color w:val="864904" w:themeColor="accent3" w:themeShade="80"/>
+          <w:sz w:val="36"/>
+          <w:szCs w:val="36"/>
+          <w:rtl/>
+          <w:lang w:val="en-GB"/>
+        </w:rPr>
+        <w:t xml:space="preserve">הרב </w:t>
+      </w:r>
+      <w:r>
+        <w:rPr>
+          <w:rFonts w:ascii="Tahoma" w:hAnsi="Tahoma" w:cs="Tahoma"/>
+          <w:b/>
+          <w:bCs/>
+          <w:color w:val="864904" w:themeColor="accent3" w:themeShade="80"/>
+          <w:sz w:val="36"/>
+          <w:szCs w:val="36"/>
+          <w:rtl/>
+          <w:lang w:val="en-GB"/>
+        </w:rPr>
+        <w:t xml:space="preserve">יואל קטן – </w:t>
+      </w:r>
+      <w:r>
+        <w:rPr>
+          <w:rFonts w:ascii="Tahoma" w:hAnsi="Tahoma" w:cs="Tahoma"/>
+          <w:b/>
+          <w:bCs/>
+          <w:color w:val="864904" w:themeColor="accent3" w:themeShade="80"/>
+          <w:sz w:val="36"/>
+          <w:szCs w:val="36"/>
+          <w:lang w:val="en-GB"/>
+        </w:rPr>
+        <w:t>{day_mincha_1_shiur}</w:t>
+      </w:r>
     </w:p>
     <w:p>
       <w:pPr>
@@ -822,33 +875,9 @@
           <w:color w:val="864904" w:themeColor="accent3" w:themeShade="80"/>
           <w:sz w:val="36"/>
           <w:szCs w:val="36"/>
-        </w:rPr>
-      </w:pPr>
-      <w:r>
-        <w:rPr>
-          <w:rFonts w:ascii="Tahoma" w:hAnsi="Tahoma" w:cs="Tahoma"/>
-          <w:b/>
-          <w:bCs/>
-          <w:color w:val="864904" w:themeColor="accent3" w:themeShade="80"/>
-          <w:sz w:val="36"/>
-          <w:szCs w:val="36"/>
-          <w:rtl/>
-          <w:lang w:val="en-GB"/>
-        </w:rPr>
-        <w:t xml:space="preserve">מנחה קטנה – </w:t>
-      </w:r>
-      <w:r>
-        <w:rPr>
-          <w:rFonts w:ascii="Tahoma" w:hAnsi="Tahoma" w:cs="Tahoma"/>
-          <w:b/>
-          <w:bCs/>
-          <w:color w:val="864904" w:themeColor="accent3" w:themeShade="80"/>
-          <w:sz w:val="36"/>
-          <w:szCs w:val="36"/>
-          <w:lang w:val="en-GB"/>
-        </w:rPr>
-        <w:t>{day_mincha_2}</w:t>
-      </w:r>
+          <w:lang w:val="en-GB"/>
+        </w:rPr>
+      </w:pPr>
     </w:p>
     <w:p>
       <w:pPr>
@@ -861,9 +890,33 @@
           <w:color w:val="864904" w:themeColor="accent3" w:themeShade="80"/>
           <w:sz w:val="36"/>
           <w:szCs w:val="36"/>
-          <w:lang w:val="en-GB"/>
-        </w:rPr>
-      </w:pPr>
+        </w:rPr>
+      </w:pPr>
+      <w:r>
+        <w:rPr>
+          <w:rFonts w:ascii="Tahoma" w:hAnsi="Tahoma" w:cs="Tahoma"/>
+          <w:b/>
+          <w:bCs/>
+          <w:color w:val="864904" w:themeColor="accent3" w:themeShade="80"/>
+          <w:sz w:val="36"/>
+          <w:szCs w:val="36"/>
+          <w:rtl/>
+          <w:lang w:val="en-GB"/>
+        </w:rPr>
+        <w:t xml:space="preserve">מנחה קטנה – </w:t>
+      </w:r>
+      <w:r>
+        <w:rPr>
+          <w:rFonts w:ascii="Tahoma" w:hAnsi="Tahoma" w:cs="Tahoma"/>
+          <w:b/>
+          <w:bCs/>
+          <w:color w:val="864904" w:themeColor="accent3" w:themeShade="80"/>
+          <w:sz w:val="36"/>
+          <w:szCs w:val="36"/>
+          <w:lang w:val="en-GB"/>
+        </w:rPr>
+        <w:t>{day_mincha_2}</w:t>
+      </w:r>
     </w:p>
     <w:p>
       <w:pPr>
@@ -876,96 +929,97 @@
           <w:color w:val="864904" w:themeColor="accent3" w:themeShade="80"/>
           <w:sz w:val="36"/>
           <w:szCs w:val="36"/>
-        </w:rPr>
-      </w:pPr>
-      <w:r>
-        <w:rPr>
-          <w:rFonts w:ascii="Tahoma" w:hAnsi="Tahoma" w:cs="Tahoma" w:hint="cs"/>
-          <w:b/>
-          <w:bCs/>
-          <w:color w:val="864904" w:themeColor="accent3" w:themeShade="80"/>
-          <w:sz w:val="36"/>
-          <w:szCs w:val="36"/>
-          <w:rtl/>
-          <w:lang w:val="en-GB"/>
-        </w:rPr>
-        <w:t xml:space="preserve">ערבית מוצאי שבת </w:t>
-      </w:r>
-      <w:r>
-        <w:rPr>
-          <w:rFonts w:ascii="Tahoma" w:hAnsi="Tahoma" w:cs="Tahoma"/>
-          <w:b/>
-          <w:bCs/>
-          <w:color w:val="864904" w:themeColor="accent3" w:themeShade="80"/>
-          <w:sz w:val="36"/>
-          <w:szCs w:val="36"/>
-          <w:rtl/>
-          <w:lang w:val="en-GB"/>
-        </w:rPr>
-        <w:t>–</w:t>
-      </w:r>
-      <w:r>
-        <w:rPr>
-          <w:rFonts w:ascii="Tahoma" w:hAnsi="Tahoma" w:cs="Tahoma" w:hint="cs"/>
-          <w:b/>
-          <w:bCs/>
-          <w:color w:val="864904" w:themeColor="accent3" w:themeShade="80"/>
-          <w:sz w:val="36"/>
-          <w:szCs w:val="36"/>
-          <w:rtl/>
-          <w:lang w:val="en-GB"/>
-        </w:rPr>
-        <w:t xml:space="preserve"> </w:t>
-      </w:r>
-      <w:r>
-        <w:rPr>
-          <w:rFonts w:ascii="Tahoma" w:hAnsi="Tahoma" w:cs="Tahoma"/>
-          <w:b/>
-          <w:bCs/>
-          <w:color w:val="864904" w:themeColor="accent3" w:themeShade="80"/>
-          <w:sz w:val="36"/>
-          <w:szCs w:val="36"/>
-        </w:rPr>
-        <w:t>{</w:t>
-      </w:r>
-      <w:proofErr w:type="spellStart"/>
-      <w:r>
-        <w:rPr>
-          <w:rFonts w:ascii="Tahoma" w:hAnsi="Tahoma" w:cs="Tahoma"/>
-          <w:b/>
-          <w:bCs/>
-          <w:color w:val="864904" w:themeColor="accent3" w:themeShade="80"/>
-          <w:sz w:val="36"/>
-          <w:szCs w:val="36"/>
-        </w:rPr>
-        <w:t>motzash_arvit</w:t>
-      </w:r>
-      <w:proofErr w:type="spellEnd"/>
-      <w:r>
-        <w:rPr>
-          <w:rFonts w:ascii="Tahoma" w:hAnsi="Tahoma" w:cs="Tahoma"/>
-          <w:b/>
-          <w:bCs/>
-          <w:color w:val="864904" w:themeColor="accent3" w:themeShade="80"/>
-          <w:sz w:val="36"/>
-          <w:szCs w:val="36"/>
-        </w:rPr>
-        <w:t>}</w:t>
-      </w:r>
+          <w:lang w:val="en-GB"/>
+        </w:rPr>
+      </w:pPr>
     </w:p>
     <w:p>
       <w:pPr>
         <w:pStyle w:val="List"/>
-        <w:rPr>
-          <w:rFonts w:ascii="Tahoma" w:hAnsi="Tahoma" w:cs="Tahoma"/>
-          <w:b/>
-          <w:bCs/>
-          <w:color w:val="864904" w:themeColor="accent3" w:themeShade="80"/>
-          <w:sz w:val="36"/>
-          <w:szCs w:val="36"/>
-          <w:lang w:val="en-GB"/>
-        </w:rPr>
-      </w:pPr>
+        <w:spacing w:line="240" w:lineRule="auto"/>
+        <w:rPr>
+          <w:rFonts w:ascii="Tahoma" w:hAnsi="Tahoma" w:cs="Tahoma"/>
+          <w:b/>
+          <w:bCs/>
+          <w:color w:val="864904" w:themeColor="accent3" w:themeShade="80"/>
+          <w:sz w:val="36"/>
+          <w:szCs w:val="36"/>
+        </w:rPr>
+      </w:pPr>
+      <w:r>
+        <w:rPr>
+          <w:rFonts w:ascii="Tahoma" w:hAnsi="Tahoma" w:cs="Tahoma" w:hint="cs"/>
+          <w:b/>
+          <w:bCs/>
+          <w:color w:val="864904" w:themeColor="accent3" w:themeShade="80"/>
+          <w:sz w:val="36"/>
+          <w:szCs w:val="36"/>
+          <w:rtl/>
+          <w:lang w:val="en-GB"/>
+        </w:rPr>
+        <w:t xml:space="preserve">ערבית מוצאי שבת </w:t>
+      </w:r>
+      <w:r>
+        <w:rPr>
+          <w:rFonts w:ascii="Tahoma" w:hAnsi="Tahoma" w:cs="Tahoma"/>
+          <w:b/>
+          <w:bCs/>
+          <w:color w:val="864904" w:themeColor="accent3" w:themeShade="80"/>
+          <w:sz w:val="36"/>
+          <w:szCs w:val="36"/>
+          <w:rtl/>
+          <w:lang w:val="en-GB"/>
+        </w:rPr>
+        <w:t>–</w:t>
+      </w:r>
+      <w:r>
+        <w:rPr>
+          <w:rFonts w:ascii="Tahoma" w:hAnsi="Tahoma" w:cs="Tahoma" w:hint="cs"/>
+          <w:b/>
+          <w:bCs/>
+          <w:color w:val="864904" w:themeColor="accent3" w:themeShade="80"/>
+          <w:sz w:val="36"/>
+          <w:szCs w:val="36"/>
+          <w:rtl/>
+          <w:lang w:val="en-GB"/>
+        </w:rPr>
+        <w:t xml:space="preserve"> </w:t>
+      </w:r>
+      <w:r>
+        <w:rPr>
+          <w:rFonts w:ascii="Tahoma" w:hAnsi="Tahoma" w:cs="Tahoma"/>
+          <w:b/>
+          <w:bCs/>
+          <w:color w:val="864904" w:themeColor="accent3" w:themeShade="80"/>
+          <w:sz w:val="36"/>
+          <w:szCs w:val="36"/>
+        </w:rPr>
+        <w:t>{</w:t>
+      </w:r>
+      <w:proofErr w:type="spellStart"/>
+      <w:r>
+        <w:rPr>
+          <w:rFonts w:ascii="Tahoma" w:hAnsi="Tahoma" w:cs="Tahoma"/>
+          <w:b/>
+          <w:bCs/>
+          <w:color w:val="864904" w:themeColor="accent3" w:themeShade="80"/>
+          <w:sz w:val="36"/>
+          <w:szCs w:val="36"/>
+        </w:rPr>
+        <w:t>motzash_arvit</w:t>
+      </w:r>
+      <w:proofErr w:type="spellEnd"/>
+      <w:r>
+        <w:rPr>
+          <w:rFonts w:ascii="Tahoma" w:hAnsi="Tahoma" w:cs="Tahoma"/>
+          <w:b/>
+          <w:bCs/>
+          <w:color w:val="864904" w:themeColor="accent3" w:themeShade="80"/>
+          <w:sz w:val="36"/>
+          <w:szCs w:val="36"/>
+        </w:rPr>
+        <w:t>}</w:t>
+      </w:r>
     </w:p>
     <w:p>
       <w:pPr>
@@ -1301,7 +1355,7 @@
 </file>
 
 <file path=word/endnotes.xml><?xml version="1.0" encoding="utf-8"?>
-<w:endnotes xmlns:wpc="http://schemas.microsoft.com/office/word/2010/wordprocessingCanvas" xmlns:cx="http://schemas.microsoft.com/office/drawing/2014/chartex" xmlns:cx1="http://schemas.microsoft.com/office/drawing/2015/9/8/chartex" xmlns:cx2="http://schemas.microsoft.com/office/drawing/2015/10/21/chartex" xmlns:cx3="http://schemas.microsoft.com/office/drawing/2016/5/9/chartex" xmlns:cx4="http://schemas.microsoft.com/office/drawing/2016/5/10/chartex" xmlns:cx5="http://schemas.microsoft.com/office/drawing/2016/5/11/chartex" xmlns:cx6="http://schemas.microsoft.com/office/drawing/2016/5/12/chartex" xmlns:cx7="http://schemas.microsoft.com/office/drawing/2016/5/13/chartex" xmlns:cx8="http://schemas.microsoft.com/office/drawing/2016/5/14/chartex" xmlns:mc="http://schemas.openxmlformats.org/markup-compatibility/2006" xmlns:aink="http://schemas.microsoft.com/office/drawing/2016/ink" xmlns:am3d="http://schemas.microsoft.com/office/drawing/2017/model3d" xmlns:o="urn:schemas-microsoft-com:office:office" xmlns:oel="http://schemas.microsoft.com/office/2019/extlst" xmlns:r="http://schemas.openxmlformats.org/officeDocument/2006/relationships" xmlns:m="http://schemas.openxmlformats.org/officeDocument/2006/math" xmlns:v="urn:schemas-microsoft-com:vml" xmlns:wp14="http://schemas.microsoft.com/office/word/2010/wordprocessingDrawing" xmlns:wp="http://schemas.openxmlformats.org/drawingml/2006/wordprocessingDrawing" xmlns:w10="urn:schemas-microsoft-com:office:word" xmlns:w="http://schemas.openxmlformats.org/wordprocessingml/2006/main" xmlns:w14="http://schemas.microsoft.com/office/word/2010/wordml" xmlns:w15="http://schemas.microsoft.com/office/word/2012/wordml" xmlns:w16cex="http://schemas.microsoft.com/office/word/2018/wordml/cex" xmlns:w16cid="http://schemas.microsoft.com/office/word/2016/wordml/cid" xmlns:w16="http://schemas.microsoft.com/office/word/2018/wordml" xmlns:w16du="http://schemas.microsoft.com/office/word/2023/wordml/word16du" xmlns:w16sdtdh="http://schemas.microsoft.com/office/word/2020/wordml/sdtdatahash" xmlns:w16se="http://schemas.microsoft.com/office/word/2015/wordml/symex" xmlns:wpg="http://schemas.microsoft.com/office/word/2010/wordprocessingGroup" xmlns:wpi="http://schemas.microsoft.com/office/word/2010/wordprocessingInk" xmlns:wne="http://schemas.microsoft.com/office/word/2006/wordml" xmlns:wps="http://schemas.microsoft.com/office/word/2010/wordprocessingShape" mc:Ignorable="w14 w15 w16se w16cid w16 w16cex w16sdtdh wp14">
+<w:endnotes xmlns:wpc="http://schemas.microsoft.com/office/word/2010/wordprocessingCanvas" xmlns:cx="http://schemas.microsoft.com/office/drawing/2014/chartex" xmlns:cx1="http://schemas.microsoft.com/office/drawing/2015/9/8/chartex" xmlns:cx2="http://schemas.microsoft.com/office/drawing/2015/10/21/chartex" xmlns:cx3="http://schemas.microsoft.com/office/drawing/2016/5/9/chartex" xmlns:cx4="http://schemas.microsoft.com/office/drawing/2016/5/10/chartex" xmlns:cx5="http://schemas.microsoft.com/office/drawing/2016/5/11/chartex" xmlns:cx6="http://schemas.microsoft.com/office/drawing/2016/5/12/chartex" xmlns:cx7="http://schemas.microsoft.com/office/drawing/2016/5/13/chartex" xmlns:cx8="http://schemas.microsoft.com/office/drawing/2016/5/14/chartex" xmlns:mc="http://schemas.openxmlformats.org/markup-compatibility/2006" xmlns:aink="http://schemas.microsoft.com/office/drawing/2016/ink" xmlns:am3d="http://schemas.microsoft.com/office/drawing/2017/model3d" xmlns:o="urn:schemas-microsoft-com:office:office" xmlns:oel="http://schemas.microsoft.com/office/2019/extlst" xmlns:r="http://schemas.openxmlformats.org/officeDocument/2006/relationships" xmlns:m="http://schemas.openxmlformats.org/officeDocument/2006/math" xmlns:v="urn:schemas-microsoft-com:vml" xmlns:wp14="http://schemas.microsoft.com/office/word/2010/wordprocessingDrawing" xmlns:wp="http://schemas.openxmlformats.org/drawingml/2006/wordprocessingDrawing" xmlns:w10="urn:schemas-microsoft-com:office:word" xmlns:w="http://schemas.openxmlformats.org/wordprocessingml/2006/main" xmlns:w14="http://schemas.microsoft.com/office/word/2010/wordml" xmlns:w15="http://schemas.microsoft.com/office/word/2012/wordml" xmlns:w16cex="http://schemas.microsoft.com/office/word/2018/wordml/cex" xmlns:w16cid="http://schemas.microsoft.com/office/word/2016/wordml/cid" xmlns:w16="http://schemas.microsoft.com/office/word/2018/wordml" xmlns:w16sdtdh="http://schemas.microsoft.com/office/word/2020/wordml/sdtdatahash" xmlns:w16se="http://schemas.microsoft.com/office/word/2015/wordml/symex" xmlns:wpg="http://schemas.microsoft.com/office/word/2010/wordprocessingGroup" xmlns:wpi="http://schemas.microsoft.com/office/word/2010/wordprocessingInk" xmlns:wne="http://schemas.microsoft.com/office/word/2006/wordml" xmlns:wps="http://schemas.microsoft.com/office/word/2010/wordprocessingShape" mc:Ignorable="w14 w15 w16se w16cid w16 w16cex w16sdtdh wp14">
   <w:endnote w:type="separator" w:id="-1">
     <w:p>
       <w:pPr>
@@ -1326,7 +1380,7 @@
 </file>
 
 <file path=word/footer1.xml><?xml version="1.0" encoding="utf-8"?>
-<w:ftr xmlns:wpc="http://schemas.microsoft.com/office/word/2010/wordprocessingCanvas" xmlns:cx="http://schemas.microsoft.com/office/drawing/2014/chartex" xmlns:cx1="http://schemas.microsoft.com/office/drawing/2015/9/8/chartex" xmlns:cx2="http://schemas.microsoft.com/office/drawing/2015/10/21/chartex" xmlns:cx3="http://schemas.microsoft.com/office/drawing/2016/5/9/chartex" xmlns:cx4="http://schemas.microsoft.com/office/drawing/2016/5/10/chartex" xmlns:cx5="http://schemas.microsoft.com/office/drawing/2016/5/11/chartex" xmlns:cx6="http://schemas.microsoft.com/office/drawing/2016/5/12/chartex" xmlns:cx7="http://schemas.microsoft.com/office/drawing/2016/5/13/chartex" xmlns:cx8="http://schemas.microsoft.com/office/drawing/2016/5/14/chartex" xmlns:mc="http://schemas.openxmlformats.org/markup-compatibility/2006" xmlns:aink="http://schemas.microsoft.com/office/drawing/2016/ink" xmlns:am3d="http://schemas.microsoft.com/office/drawing/2017/model3d" xmlns:o="urn:schemas-microsoft-com:office:office" xmlns:oel="http://schemas.microsoft.com/office/2019/extlst" xmlns:r="http://schemas.openxmlformats.org/officeDocument/2006/relationships" xmlns:m="http://schemas.openxmlformats.org/officeDocument/2006/math" xmlns:v="urn:schemas-microsoft-com:vml" xmlns:wp14="http://schemas.microsoft.com/office/word/2010/wordprocessingDrawing" xmlns:wp="http://schemas.openxmlformats.org/drawingml/2006/wordprocessingDrawing" xmlns:w10="urn:schemas-microsoft-com:office:word" xmlns:w="http://schemas.openxmlformats.org/wordprocessingml/2006/main" xmlns:w14="http://schemas.microsoft.com/office/word/2010/wordml" xmlns:w15="http://schemas.microsoft.com/office/word/2012/wordml" xmlns:w16cex="http://schemas.microsoft.com/office/word/2018/wordml/cex" xmlns:w16cid="http://schemas.microsoft.com/office/word/2016/wordml/cid" xmlns:w16="http://schemas.microsoft.com/office/word/2018/wordml" xmlns:w16du="http://schemas.microsoft.com/office/word/2023/wordml/word16du" xmlns:w16sdtdh="http://schemas.microsoft.com/office/word/2020/wordml/sdtdatahash" xmlns:w16se="http://schemas.microsoft.com/office/word/2015/wordml/symex" xmlns:wpg="http://schemas.microsoft.com/office/word/2010/wordprocessingGroup" xmlns:wpi="http://schemas.microsoft.com/office/word/2010/wordprocessingInk" xmlns:wne="http://schemas.microsoft.com/office/word/2006/wordml" xmlns:wps="http://schemas.microsoft.com/office/word/2010/wordprocessingShape" mc:Ignorable="w14 w15 w16se w16cid w16 w16cex w16sdtdh wp14">
+<w:ftr xmlns:wpc="http://schemas.microsoft.com/office/word/2010/wordprocessingCanvas" xmlns:cx="http://schemas.microsoft.com/office/drawing/2014/chartex" xmlns:cx1="http://schemas.microsoft.com/office/drawing/2015/9/8/chartex" xmlns:cx2="http://schemas.microsoft.com/office/drawing/2015/10/21/chartex" xmlns:cx3="http://schemas.microsoft.com/office/drawing/2016/5/9/chartex" xmlns:cx4="http://schemas.microsoft.com/office/drawing/2016/5/10/chartex" xmlns:cx5="http://schemas.microsoft.com/office/drawing/2016/5/11/chartex" xmlns:cx6="http://schemas.microsoft.com/office/drawing/2016/5/12/chartex" xmlns:cx7="http://schemas.microsoft.com/office/drawing/2016/5/13/chartex" xmlns:cx8="http://schemas.microsoft.com/office/drawing/2016/5/14/chartex" xmlns:mc="http://schemas.openxmlformats.org/markup-compatibility/2006" xmlns:aink="http://schemas.microsoft.com/office/drawing/2016/ink" xmlns:am3d="http://schemas.microsoft.com/office/drawing/2017/model3d" xmlns:o="urn:schemas-microsoft-com:office:office" xmlns:oel="http://schemas.microsoft.com/office/2019/extlst" xmlns:r="http://schemas.openxmlformats.org/officeDocument/2006/relationships" xmlns:m="http://schemas.openxmlformats.org/officeDocument/2006/math" xmlns:v="urn:schemas-microsoft-com:vml" xmlns:wp14="http://schemas.microsoft.com/office/word/2010/wordprocessingDrawing" xmlns:wp="http://schemas.openxmlformats.org/drawingml/2006/wordprocessingDrawing" xmlns:w10="urn:schemas-microsoft-com:office:word" xmlns:w="http://schemas.openxmlformats.org/wordprocessingml/2006/main" xmlns:w14="http://schemas.microsoft.com/office/word/2010/wordml" xmlns:w15="http://schemas.microsoft.com/office/word/2012/wordml" xmlns:w16cex="http://schemas.microsoft.com/office/word/2018/wordml/cex" xmlns:w16cid="http://schemas.microsoft.com/office/word/2016/wordml/cid" xmlns:w16="http://schemas.microsoft.com/office/word/2018/wordml" xmlns:w16sdtdh="http://schemas.microsoft.com/office/word/2020/wordml/sdtdatahash" xmlns:w16se="http://schemas.microsoft.com/office/word/2015/wordml/symex" xmlns:wpg="http://schemas.microsoft.com/office/word/2010/wordprocessingGroup" xmlns:wpi="http://schemas.microsoft.com/office/word/2010/wordprocessingInk" xmlns:wne="http://schemas.microsoft.com/office/word/2006/wordml" xmlns:wps="http://schemas.microsoft.com/office/word/2010/wordprocessingShape" mc:Ignorable="w14 w15 w16se w16cid w16 w16cex w16sdtdh wp14">
   <w:p>
     <w:pPr>
       <w:pStyle w:val="Footer"/>
@@ -1336,7 +1390,7 @@
 </file>
 
 <file path=word/footer2.xml><?xml version="1.0" encoding="utf-8"?>
-<w:ftr xmlns:wpc="http://schemas.microsoft.com/office/word/2010/wordprocessingCanvas" xmlns:cx="http://schemas.microsoft.com/office/drawing/2014/chartex" xmlns:cx1="http://schemas.microsoft.com/office/drawing/2015/9/8/chartex" xmlns:cx2="http://schemas.microsoft.com/office/drawing/2015/10/21/chartex" xmlns:cx3="http://schemas.microsoft.com/office/drawing/2016/5/9/chartex" xmlns:cx4="http://schemas.microsoft.com/office/drawing/2016/5/10/chartex" xmlns:cx5="http://schemas.microsoft.com/office/drawing/2016/5/11/chartex" xmlns:cx6="http://schemas.microsoft.com/office/drawing/2016/5/12/chartex" xmlns:cx7="http://schemas.microsoft.com/office/drawing/2016/5/13/chartex" xmlns:cx8="http://schemas.microsoft.com/office/drawing/2016/5/14/chartex" xmlns:mc="http://schemas.openxmlformats.org/markup-compatibility/2006" xmlns:aink="http://schemas.microsoft.com/office/drawing/2016/ink" xmlns:am3d="http://schemas.microsoft.com/office/drawing/2017/model3d" xmlns:o="urn:schemas-microsoft-com:office:office" xmlns:oel="http://schemas.microsoft.com/office/2019/extlst" xmlns:r="http://schemas.openxmlformats.org/officeDocument/2006/relationships" xmlns:m="http://schemas.openxmlformats.org/officeDocument/2006/math" xmlns:v="urn:schemas-microsoft-com:vml" xmlns:wp14="http://schemas.microsoft.com/office/word/2010/wordprocessingDrawing" xmlns:wp="http://schemas.openxmlformats.org/drawingml/2006/wordprocessingDrawing" xmlns:w10="urn:schemas-microsoft-com:office:word" xmlns:w="http://schemas.openxmlformats.org/wordprocessingml/2006/main" xmlns:w14="http://schemas.microsoft.com/office/word/2010/wordml" xmlns:w15="http://schemas.microsoft.com/office/word/2012/wordml" xmlns:w16cex="http://schemas.microsoft.com/office/word/2018/wordml/cex" xmlns:w16cid="http://schemas.microsoft.com/office/word/2016/wordml/cid" xmlns:w16="http://schemas.microsoft.com/office/word/2018/wordml" xmlns:w16du="http://schemas.microsoft.com/office/word/2023/wordml/word16du" xmlns:w16sdtdh="http://schemas.microsoft.com/office/word/2020/wordml/sdtdatahash" xmlns:w16se="http://schemas.microsoft.com/office/word/2015/wordml/symex" xmlns:wpg="http://schemas.microsoft.com/office/word/2010/wordprocessingGroup" xmlns:wpi="http://schemas.microsoft.com/office/word/2010/wordprocessingInk" xmlns:wne="http://schemas.microsoft.com/office/word/2006/wordml" xmlns:wps="http://schemas.microsoft.com/office/word/2010/wordprocessingShape" mc:Ignorable="w14 w15 w16se w16cid w16 w16cex w16sdtdh wp14">
+<w:ftr xmlns:wpc="http://schemas.microsoft.com/office/word/2010/wordprocessingCanvas" xmlns:cx="http://schemas.microsoft.com/office/drawing/2014/chartex" xmlns:cx1="http://schemas.microsoft.com/office/drawing/2015/9/8/chartex" xmlns:cx2="http://schemas.microsoft.com/office/drawing/2015/10/21/chartex" xmlns:cx3="http://schemas.microsoft.com/office/drawing/2016/5/9/chartex" xmlns:cx4="http://schemas.microsoft.com/office/drawing/2016/5/10/chartex" xmlns:cx5="http://schemas.microsoft.com/office/drawing/2016/5/11/chartex" xmlns:cx6="http://schemas.microsoft.com/office/drawing/2016/5/12/chartex" xmlns:cx7="http://schemas.microsoft.com/office/drawing/2016/5/13/chartex" xmlns:cx8="http://schemas.microsoft.com/office/drawing/2016/5/14/chartex" xmlns:mc="http://schemas.openxmlformats.org/markup-compatibility/2006" xmlns:aink="http://schemas.microsoft.com/office/drawing/2016/ink" xmlns:am3d="http://schemas.microsoft.com/office/drawing/2017/model3d" xmlns:o="urn:schemas-microsoft-com:office:office" xmlns:oel="http://schemas.microsoft.com/office/2019/extlst" xmlns:r="http://schemas.openxmlformats.org/officeDocument/2006/relationships" xmlns:m="http://schemas.openxmlformats.org/officeDocument/2006/math" xmlns:v="urn:schemas-microsoft-com:vml" xmlns:wp14="http://schemas.microsoft.com/office/word/2010/wordprocessingDrawing" xmlns:wp="http://schemas.openxmlformats.org/drawingml/2006/wordprocessingDrawing" xmlns:w10="urn:schemas-microsoft-com:office:word" xmlns:w="http://schemas.openxmlformats.org/wordprocessingml/2006/main" xmlns:w14="http://schemas.microsoft.com/office/word/2010/wordml" xmlns:w15="http://schemas.microsoft.com/office/word/2012/wordml" xmlns:w16cex="http://schemas.microsoft.com/office/word/2018/wordml/cex" xmlns:w16cid="http://schemas.microsoft.com/office/word/2016/wordml/cid" xmlns:w16="http://schemas.microsoft.com/office/word/2018/wordml" xmlns:w16sdtdh="http://schemas.microsoft.com/office/word/2020/wordml/sdtdatahash" xmlns:w16se="http://schemas.microsoft.com/office/word/2015/wordml/symex" xmlns:wpg="http://schemas.microsoft.com/office/word/2010/wordprocessingGroup" xmlns:wpi="http://schemas.microsoft.com/office/word/2010/wordprocessingInk" xmlns:wne="http://schemas.microsoft.com/office/word/2006/wordml" xmlns:wps="http://schemas.microsoft.com/office/word/2010/wordprocessingShape" mc:Ignorable="w14 w15 w16se w16cid w16 w16cex w16sdtdh wp14">
   <w:p>
     <w:pPr>
       <w:pStyle w:val="Footer"/>
@@ -1346,7 +1400,7 @@
 </file>
 
 <file path=word/footer3.xml><?xml version="1.0" encoding="utf-8"?>
-<w:ftr xmlns:wpc="http://schemas.microsoft.com/office/word/2010/wordprocessingCanvas" xmlns:cx="http://schemas.microsoft.com/office/drawing/2014/chartex" xmlns:cx1="http://schemas.microsoft.com/office/drawing/2015/9/8/chartex" xmlns:cx2="http://schemas.microsoft.com/office/drawing/2015/10/21/chartex" xmlns:cx3="http://schemas.microsoft.com/office/drawing/2016/5/9/chartex" xmlns:cx4="http://schemas.microsoft.com/office/drawing/2016/5/10/chartex" xmlns:cx5="http://schemas.microsoft.com/office/drawing/2016/5/11/chartex" xmlns:cx6="http://schemas.microsoft.com/office/drawing/2016/5/12/chartex" xmlns:cx7="http://schemas.microsoft.com/office/drawing/2016/5/13/chartex" xmlns:cx8="http://schemas.microsoft.com/office/drawing/2016/5/14/chartex" xmlns:mc="http://schemas.openxmlformats.org/markup-compatibility/2006" xmlns:aink="http://schemas.microsoft.com/office/drawing/2016/ink" xmlns:am3d="http://schemas.microsoft.com/office/drawing/2017/model3d" xmlns:o="urn:schemas-microsoft-com:office:office" xmlns:oel="http://schemas.microsoft.com/office/2019/extlst" xmlns:r="http://schemas.openxmlformats.org/officeDocument/2006/relationships" xmlns:m="http://schemas.openxmlformats.org/officeDocument/2006/math" xmlns:v="urn:schemas-microsoft-com:vml" xmlns:wp14="http://schemas.microsoft.com/office/word/2010/wordprocessingDrawing" xmlns:wp="http://schemas.openxmlformats.org/drawingml/2006/wordprocessingDrawing" xmlns:w10="urn:schemas-microsoft-com:office:word" xmlns:w="http://schemas.openxmlformats.org/wordprocessingml/2006/main" xmlns:w14="http://schemas.microsoft.com/office/word/2010/wordml" xmlns:w15="http://schemas.microsoft.com/office/word/2012/wordml" xmlns:w16cex="http://schemas.microsoft.com/office/word/2018/wordml/cex" xmlns:w16cid="http://schemas.microsoft.com/office/word/2016/wordml/cid" xmlns:w16="http://schemas.microsoft.com/office/word/2018/wordml" xmlns:w16du="http://schemas.microsoft.com/office/word/2023/wordml/word16du" xmlns:w16sdtdh="http://schemas.microsoft.com/office/word/2020/wordml/sdtdatahash" xmlns:w16se="http://schemas.microsoft.com/office/word/2015/wordml/symex" xmlns:wpg="http://schemas.microsoft.com/office/word/2010/wordprocessingGroup" xmlns:wpi="http://schemas.microsoft.com/office/word/2010/wordprocessingInk" xmlns:wne="http://schemas.microsoft.com/office/word/2006/wordml" xmlns:wps="http://schemas.microsoft.com/office/word/2010/wordprocessingShape" mc:Ignorable="w14 w15 w16se w16cid w16 w16cex w16sdtdh wp14">
+<w:ftr xmlns:wpc="http://schemas.microsoft.com/office/word/2010/wordprocessingCanvas" xmlns:cx="http://schemas.microsoft.com/office/drawing/2014/chartex" xmlns:cx1="http://schemas.microsoft.com/office/drawing/2015/9/8/chartex" xmlns:cx2="http://schemas.microsoft.com/office/drawing/2015/10/21/chartex" xmlns:cx3="http://schemas.microsoft.com/office/drawing/2016/5/9/chartex" xmlns:cx4="http://schemas.microsoft.com/office/drawing/2016/5/10/chartex" xmlns:cx5="http://schemas.microsoft.com/office/drawing/2016/5/11/chartex" xmlns:cx6="http://schemas.microsoft.com/office/drawing/2016/5/12/chartex" xmlns:cx7="http://schemas.microsoft.com/office/drawing/2016/5/13/chartex" xmlns:cx8="http://schemas.microsoft.com/office/drawing/2016/5/14/chartex" xmlns:mc="http://schemas.openxmlformats.org/markup-compatibility/2006" xmlns:aink="http://schemas.microsoft.com/office/drawing/2016/ink" xmlns:am3d="http://schemas.microsoft.com/office/drawing/2017/model3d" xmlns:o="urn:schemas-microsoft-com:office:office" xmlns:oel="http://schemas.microsoft.com/office/2019/extlst" xmlns:r="http://schemas.openxmlformats.org/officeDocument/2006/relationships" xmlns:m="http://schemas.openxmlformats.org/officeDocument/2006/math" xmlns:v="urn:schemas-microsoft-com:vml" xmlns:wp14="http://schemas.microsoft.com/office/word/2010/wordprocessingDrawing" xmlns:wp="http://schemas.openxmlformats.org/drawingml/2006/wordprocessingDrawing" xmlns:w10="urn:schemas-microsoft-com:office:word" xmlns:w="http://schemas.openxmlformats.org/wordprocessingml/2006/main" xmlns:w14="http://schemas.microsoft.com/office/word/2010/wordml" xmlns:w15="http://schemas.microsoft.com/office/word/2012/wordml" xmlns:w16cex="http://schemas.microsoft.com/office/word/2018/wordml/cex" xmlns:w16cid="http://schemas.microsoft.com/office/word/2016/wordml/cid" xmlns:w16="http://schemas.microsoft.com/office/word/2018/wordml" xmlns:w16sdtdh="http://schemas.microsoft.com/office/word/2020/wordml/sdtdatahash" xmlns:w16se="http://schemas.microsoft.com/office/word/2015/wordml/symex" xmlns:wpg="http://schemas.microsoft.com/office/word/2010/wordprocessingGroup" xmlns:wpi="http://schemas.microsoft.com/office/word/2010/wordprocessingInk" xmlns:wne="http://schemas.microsoft.com/office/word/2006/wordml" xmlns:wps="http://schemas.microsoft.com/office/word/2010/wordprocessingShape" mc:Ignorable="w14 w15 w16se w16cid w16 w16cex w16sdtdh wp14">
   <w:p>
     <w:pPr>
       <w:pStyle w:val="Footer"/>
@@ -1356,7 +1410,7 @@
 </file>
 
 <file path=word/footnotes.xml><?xml version="1.0" encoding="utf-8"?>
-<w:footnotes xmlns:wpc="http://schemas.microsoft.com/office/word/2010/wordprocessingCanvas" xmlns:cx="http://schemas.microsoft.com/office/drawing/2014/chartex" xmlns:cx1="http://schemas.microsoft.com/office/drawing/2015/9/8/chartex" xmlns:cx2="http://schemas.microsoft.com/office/drawing/2015/10/21/chartex" xmlns:cx3="http://schemas.microsoft.com/office/drawing/2016/5/9/chartex" xmlns:cx4="http://schemas.microsoft.com/office/drawing/2016/5/10/chartex" xmlns:cx5="http://schemas.microsoft.com/office/drawing/2016/5/11/chartex" xmlns:cx6="http://schemas.microsoft.com/office/drawing/2016/5/12/chartex" xmlns:cx7="http://schemas.microsoft.com/office/drawing/2016/5/13/chartex" xmlns:cx8="http://schemas.microsoft.com/office/drawing/2016/5/14/chartex" xmlns:mc="http://schemas.openxmlformats.org/markup-compatibility/2006" xmlns:aink="http://schemas.microsoft.com/office/drawing/2016/ink" xmlns:am3d="http://schemas.microsoft.com/office/drawing/2017/model3d" xmlns:o="urn:schemas-microsoft-com:office:office" xmlns:oel="http://schemas.microsoft.com/office/2019/extlst" xmlns:r="http://schemas.openxmlformats.org/officeDocument/2006/relationships" xmlns:m="http://schemas.openxmlformats.org/officeDocument/2006/math" xmlns:v="urn:schemas-microsoft-com:vml" xmlns:wp14="http://schemas.microsoft.com/office/word/2010/wordprocessingDrawing" xmlns:wp="http://schemas.openxmlformats.org/drawingml/2006/wordprocessingDrawing" xmlns:w10="urn:schemas-microsoft-com:office:word" xmlns:w="http://schemas.openxmlformats.org/wordprocessingml/2006/main" xmlns:w14="http://schemas.microsoft.com/office/word/2010/wordml" xmlns:w15="http://schemas.microsoft.com/office/word/2012/wordml" xmlns:w16cex="http://schemas.microsoft.com/office/word/2018/wordml/cex" xmlns:w16cid="http://schemas.microsoft.com/office/word/2016/wordml/cid" xmlns:w16="http://schemas.microsoft.com/office/word/2018/wordml" xmlns:w16du="http://schemas.microsoft.com/office/word/2023/wordml/word16du" xmlns:w16sdtdh="http://schemas.microsoft.com/office/word/2020/wordml/sdtdatahash" xmlns:w16se="http://schemas.microsoft.com/office/word/2015/wordml/symex" xmlns:wpg="http://schemas.microsoft.com/office/word/2010/wordprocessingGroup" xmlns:wpi="http://schemas.microsoft.com/office/word/2010/wordprocessingInk" xmlns:wne="http://schemas.microsoft.com/office/word/2006/wordml" xmlns:wps="http://schemas.microsoft.com/office/word/2010/wordprocessingShape" mc:Ignorable="w14 w15 w16se w16cid w16 w16cex w16sdtdh wp14">
+<w:footnotes xmlns:wpc="http://schemas.microsoft.com/office/word/2010/wordprocessingCanvas" xmlns:cx="http://schemas.microsoft.com/office/drawing/2014/chartex" xmlns:cx1="http://schemas.microsoft.com/office/drawing/2015/9/8/chartex" xmlns:cx2="http://schemas.microsoft.com/office/drawing/2015/10/21/chartex" xmlns:cx3="http://schemas.microsoft.com/office/drawing/2016/5/9/chartex" xmlns:cx4="http://schemas.microsoft.com/office/drawing/2016/5/10/chartex" xmlns:cx5="http://schemas.microsoft.com/office/drawing/2016/5/11/chartex" xmlns:cx6="http://schemas.microsoft.com/office/drawing/2016/5/12/chartex" xmlns:cx7="http://schemas.microsoft.com/office/drawing/2016/5/13/chartex" xmlns:cx8="http://schemas.microsoft.com/office/drawing/2016/5/14/chartex" xmlns:mc="http://schemas.openxmlformats.org/markup-compatibility/2006" xmlns:aink="http://schemas.microsoft.com/office/drawing/2016/ink" xmlns:am3d="http://schemas.microsoft.com/office/drawing/2017/model3d" xmlns:o="urn:schemas-microsoft-com:office:office" xmlns:oel="http://schemas.microsoft.com/office/2019/extlst" xmlns:r="http://schemas.openxmlformats.org/officeDocument/2006/relationships" xmlns:m="http://schemas.openxmlformats.org/officeDocument/2006/math" xmlns:v="urn:schemas-microsoft-com:vml" xmlns:wp14="http://schemas.microsoft.com/office/word/2010/wordprocessingDrawing" xmlns:wp="http://schemas.openxmlformats.org/drawingml/2006/wordprocessingDrawing" xmlns:w10="urn:schemas-microsoft-com:office:word" xmlns:w="http://schemas.openxmlformats.org/wordprocessingml/2006/main" xmlns:w14="http://schemas.microsoft.com/office/word/2010/wordml" xmlns:w15="http://schemas.microsoft.com/office/word/2012/wordml" xmlns:w16cex="http://schemas.microsoft.com/office/word/2018/wordml/cex" xmlns:w16cid="http://schemas.microsoft.com/office/word/2016/wordml/cid" xmlns:w16="http://schemas.microsoft.com/office/word/2018/wordml" xmlns:w16sdtdh="http://schemas.microsoft.com/office/word/2020/wordml/sdtdatahash" xmlns:w16se="http://schemas.microsoft.com/office/word/2015/wordml/symex" xmlns:wpg="http://schemas.microsoft.com/office/word/2010/wordprocessingGroup" xmlns:wpi="http://schemas.microsoft.com/office/word/2010/wordprocessingInk" xmlns:wne="http://schemas.microsoft.com/office/word/2006/wordml" xmlns:wps="http://schemas.microsoft.com/office/word/2010/wordprocessingShape" mc:Ignorable="w14 w15 w16se w16cid w16 w16cex w16sdtdh wp14">
   <w:footnote w:type="separator" w:id="-1">
     <w:p>
       <w:pPr>
@@ -1381,7 +1435,7 @@
 </file>
 
 <file path=word/header1.xml><?xml version="1.0" encoding="utf-8"?>
-<w:hdr xmlns:wpc="http://schemas.microsoft.com/office/word/2010/wordprocessingCanvas" xmlns:cx="http://schemas.microsoft.com/office/drawing/2014/chartex" xmlns:cx1="http://schemas.microsoft.com/office/drawing/2015/9/8/chartex" xmlns:cx2="http://schemas.microsoft.com/office/drawing/2015/10/21/chartex" xmlns:cx3="http://schemas.microsoft.com/office/drawing/2016/5/9/chartex" xmlns:cx4="http://schemas.microsoft.com/office/drawing/2016/5/10/chartex" xmlns:cx5="http://schemas.microsoft.com/office/drawing/2016/5/11/chartex" xmlns:cx6="http://schemas.microsoft.com/office/drawing/2016/5/12/chartex" xmlns:cx7="http://schemas.microsoft.com/office/drawing/2016/5/13/chartex" xmlns:cx8="http://schemas.microsoft.com/office/drawing/2016/5/14/chartex" xmlns:mc="http://schemas.openxmlformats.org/markup-compatibility/2006" xmlns:aink="http://schemas.microsoft.com/office/drawing/2016/ink" xmlns:am3d="http://schemas.microsoft.com/office/drawing/2017/model3d" xmlns:o="urn:schemas-microsoft-com:office:office" xmlns:oel="http://schemas.microsoft.com/office/2019/extlst" xmlns:r="http://schemas.openxmlformats.org/officeDocument/2006/relationships" xmlns:m="http://schemas.openxmlformats.org/officeDocument/2006/math" xmlns:v="urn:schemas-microsoft-com:vml" xmlns:wp14="http://schemas.microsoft.com/office/word/2010/wordprocessingDrawing" xmlns:wp="http://schemas.openxmlformats.org/drawingml/2006/wordprocessingDrawing" xmlns:w10="urn:schemas-microsoft-com:office:word" xmlns:w="http://schemas.openxmlformats.org/wordprocessingml/2006/main" xmlns:w14="http://schemas.microsoft.com/office/word/2010/wordml" xmlns:w15="http://schemas.microsoft.com/office/word/2012/wordml" xmlns:w16cex="http://schemas.microsoft.com/office/word/2018/wordml/cex" xmlns:w16cid="http://schemas.microsoft.com/office/word/2016/wordml/cid" xmlns:w16="http://schemas.microsoft.com/office/word/2018/wordml" xmlns:w16du="http://schemas.microsoft.com/office/word/2023/wordml/word16du" xmlns:w16sdtdh="http://schemas.microsoft.com/office/word/2020/wordml/sdtdatahash" xmlns:w16se="http://schemas.microsoft.com/office/word/2015/wordml/symex" xmlns:wpg="http://schemas.microsoft.com/office/word/2010/wordprocessingGroup" xmlns:wpi="http://schemas.microsoft.com/office/word/2010/wordprocessingInk" xmlns:wne="http://schemas.microsoft.com/office/word/2006/wordml" xmlns:wps="http://schemas.microsoft.com/office/word/2010/wordprocessingShape" mc:Ignorable="w14 w15 w16se w16cid w16 w16cex w16sdtdh wp14">
+<w:hdr xmlns:wpc="http://schemas.microsoft.com/office/word/2010/wordprocessingCanvas" xmlns:cx="http://schemas.microsoft.com/office/drawing/2014/chartex" xmlns:cx1="http://schemas.microsoft.com/office/drawing/2015/9/8/chartex" xmlns:cx2="http://schemas.microsoft.com/office/drawing/2015/10/21/chartex" xmlns:cx3="http://schemas.microsoft.com/office/drawing/2016/5/9/chartex" xmlns:cx4="http://schemas.microsoft.com/office/drawing/2016/5/10/chartex" xmlns:cx5="http://schemas.microsoft.com/office/drawing/2016/5/11/chartex" xmlns:cx6="http://schemas.microsoft.com/office/drawing/2016/5/12/chartex" xmlns:cx7="http://schemas.microsoft.com/office/drawing/2016/5/13/chartex" xmlns:cx8="http://schemas.microsoft.com/office/drawing/2016/5/14/chartex" xmlns:mc="http://schemas.openxmlformats.org/markup-compatibility/2006" xmlns:aink="http://schemas.microsoft.com/office/drawing/2016/ink" xmlns:am3d="http://schemas.microsoft.com/office/drawing/2017/model3d" xmlns:o="urn:schemas-microsoft-com:office:office" xmlns:oel="http://schemas.microsoft.com/office/2019/extlst" xmlns:r="http://schemas.openxmlformats.org/officeDocument/2006/relationships" xmlns:m="http://schemas.openxmlformats.org/officeDocument/2006/math" xmlns:v="urn:schemas-microsoft-com:vml" xmlns:wp14="http://schemas.microsoft.com/office/word/2010/wordprocessingDrawing" xmlns:wp="http://schemas.openxmlformats.org/drawingml/2006/wordprocessingDrawing" xmlns:w10="urn:schemas-microsoft-com:office:word" xmlns:w="http://schemas.openxmlformats.org/wordprocessingml/2006/main" xmlns:w14="http://schemas.microsoft.com/office/word/2010/wordml" xmlns:w15="http://schemas.microsoft.com/office/word/2012/wordml" xmlns:w16cex="http://schemas.microsoft.com/office/word/2018/wordml/cex" xmlns:w16cid="http://schemas.microsoft.com/office/word/2016/wordml/cid" xmlns:w16="http://schemas.microsoft.com/office/word/2018/wordml" xmlns:w16sdtdh="http://schemas.microsoft.com/office/word/2020/wordml/sdtdatahash" xmlns:w16se="http://schemas.microsoft.com/office/word/2015/wordml/symex" xmlns:wpg="http://schemas.microsoft.com/office/word/2010/wordprocessingGroup" xmlns:wpi="http://schemas.microsoft.com/office/word/2010/wordprocessingInk" xmlns:wne="http://schemas.microsoft.com/office/word/2006/wordml" xmlns:wps="http://schemas.microsoft.com/office/word/2010/wordprocessingShape" mc:Ignorable="w14 w15 w16se w16cid w16 w16cex w16sdtdh wp14">
   <w:p>
     <w:pPr>
       <w:pStyle w:val="Header"/>
@@ -1391,7 +1445,7 @@
 </file>
 
 <file path=word/header2.xml><?xml version="1.0" encoding="utf-8"?>
-<w:hdr xmlns:wpc="http://schemas.microsoft.com/office/word/2010/wordprocessingCanvas" xmlns:cx="http://schemas.microsoft.com/office/drawing/2014/chartex" xmlns:cx1="http://schemas.microsoft.com/office/drawing/2015/9/8/chartex" xmlns:cx2="http://schemas.microsoft.com/office/drawing/2015/10/21/chartex" xmlns:cx3="http://schemas.microsoft.com/office/drawing/2016/5/9/chartex" xmlns:cx4="http://schemas.microsoft.com/office/drawing/2016/5/10/chartex" xmlns:cx5="http://schemas.microsoft.com/office/drawing/2016/5/11/chartex" xmlns:cx6="http://schemas.microsoft.com/office/drawing/2016/5/12/chartex" xmlns:cx7="http://schemas.microsoft.com/office/drawing/2016/5/13/chartex" xmlns:cx8="http://schemas.microsoft.com/office/drawing/2016/5/14/chartex" xmlns:mc="http://schemas.openxmlformats.org/markup-compatibility/2006" xmlns:aink="http://schemas.microsoft.com/office/drawing/2016/ink" xmlns:am3d="http://schemas.microsoft.com/office/drawing/2017/model3d" xmlns:o="urn:schemas-microsoft-com:office:office" xmlns:oel="http://schemas.microsoft.com/office/2019/extlst" xmlns:r="http://schemas.openxmlformats.org/officeDocument/2006/relationships" xmlns:m="http://schemas.openxmlformats.org/officeDocument/2006/math" xmlns:v="urn:schemas-microsoft-com:vml" xmlns:wp14="http://schemas.microsoft.com/office/word/2010/wordprocessingDrawing" xmlns:wp="http://schemas.openxmlformats.org/drawingml/2006/wordprocessingDrawing" xmlns:w10="urn:schemas-microsoft-com:office:word" xmlns:w="http://schemas.openxmlformats.org/wordprocessingml/2006/main" xmlns:w14="http://schemas.microsoft.com/office/word/2010/wordml" xmlns:w15="http://schemas.microsoft.com/office/word/2012/wordml" xmlns:w16cex="http://schemas.microsoft.com/office/word/2018/wordml/cex" xmlns:w16cid="http://schemas.microsoft.com/office/word/2016/wordml/cid" xmlns:w16="http://schemas.microsoft.com/office/word/2018/wordml" xmlns:w16du="http://schemas.microsoft.com/office/word/2023/wordml/word16du" xmlns:w16sdtdh="http://schemas.microsoft.com/office/word/2020/wordml/sdtdatahash" xmlns:w16se="http://schemas.microsoft.com/office/word/2015/wordml/symex" xmlns:wpg="http://schemas.microsoft.com/office/word/2010/wordprocessingGroup" xmlns:wpi="http://schemas.microsoft.com/office/word/2010/wordprocessingInk" xmlns:wne="http://schemas.microsoft.com/office/word/2006/wordml" xmlns:wps="http://schemas.microsoft.com/office/word/2010/wordprocessingShape" mc:Ignorable="w14 w15 w16se w16cid w16 w16cex w16sdtdh wp14">
+<w:hdr xmlns:wpc="http://schemas.microsoft.com/office/word/2010/wordprocessingCanvas" xmlns:cx="http://schemas.microsoft.com/office/drawing/2014/chartex" xmlns:cx1="http://schemas.microsoft.com/office/drawing/2015/9/8/chartex" xmlns:cx2="http://schemas.microsoft.com/office/drawing/2015/10/21/chartex" xmlns:cx3="http://schemas.microsoft.com/office/drawing/2016/5/9/chartex" xmlns:cx4="http://schemas.microsoft.com/office/drawing/2016/5/10/chartex" xmlns:cx5="http://schemas.microsoft.com/office/drawing/2016/5/11/chartex" xmlns:cx6="http://schemas.microsoft.com/office/drawing/2016/5/12/chartex" xmlns:cx7="http://schemas.microsoft.com/office/drawing/2016/5/13/chartex" xmlns:cx8="http://schemas.microsoft.com/office/drawing/2016/5/14/chartex" xmlns:mc="http://schemas.openxmlformats.org/markup-compatibility/2006" xmlns:aink="http://schemas.microsoft.com/office/drawing/2016/ink" xmlns:am3d="http://schemas.microsoft.com/office/drawing/2017/model3d" xmlns:o="urn:schemas-microsoft-com:office:office" xmlns:oel="http://schemas.microsoft.com/office/2019/extlst" xmlns:r="http://schemas.openxmlformats.org/officeDocument/2006/relationships" xmlns:m="http://schemas.openxmlformats.org/officeDocument/2006/math" xmlns:v="urn:schemas-microsoft-com:vml" xmlns:wp14="http://schemas.microsoft.com/office/word/2010/wordprocessingDrawing" xmlns:wp="http://schemas.openxmlformats.org/drawingml/2006/wordprocessingDrawing" xmlns:w10="urn:schemas-microsoft-com:office:word" xmlns:w="http://schemas.openxmlformats.org/wordprocessingml/2006/main" xmlns:w14="http://schemas.microsoft.com/office/word/2010/wordml" xmlns:w15="http://schemas.microsoft.com/office/word/2012/wordml" xmlns:w16cex="http://schemas.microsoft.com/office/word/2018/wordml/cex" xmlns:w16cid="http://schemas.microsoft.com/office/word/2016/wordml/cid" xmlns:w16="http://schemas.microsoft.com/office/word/2018/wordml" xmlns:w16sdtdh="http://schemas.microsoft.com/office/word/2020/wordml/sdtdatahash" xmlns:w16se="http://schemas.microsoft.com/office/word/2015/wordml/symex" xmlns:wpg="http://schemas.microsoft.com/office/word/2010/wordprocessingGroup" xmlns:wpi="http://schemas.microsoft.com/office/word/2010/wordprocessingInk" xmlns:wne="http://schemas.microsoft.com/office/word/2006/wordml" xmlns:wps="http://schemas.microsoft.com/office/word/2010/wordprocessingShape" mc:Ignorable="w14 w15 w16se w16cid w16 w16cex w16sdtdh wp14">
   <w:p>
     <w:pPr>
       <w:pStyle w:val="Header"/>
@@ -1414,7 +1468,7 @@
 </file>
 
 <file path=word/header3.xml><?xml version="1.0" encoding="utf-8"?>
-<w:hdr xmlns:wpc="http://schemas.microsoft.com/office/word/2010/wordprocessingCanvas" xmlns:cx="http://schemas.microsoft.com/office/drawing/2014/chartex" xmlns:cx1="http://schemas.microsoft.com/office/drawing/2015/9/8/chartex" xmlns:cx2="http://schemas.microsoft.com/office/drawing/2015/10/21/chartex" xmlns:cx3="http://schemas.microsoft.com/office/drawing/2016/5/9/chartex" xmlns:cx4="http://schemas.microsoft.com/office/drawing/2016/5/10/chartex" xmlns:cx5="http://schemas.microsoft.com/office/drawing/2016/5/11/chartex" xmlns:cx6="http://schemas.microsoft.com/office/drawing/2016/5/12/chartex" xmlns:cx7="http://schemas.microsoft.com/office/drawing/2016/5/13/chartex" xmlns:cx8="http://schemas.microsoft.com/office/drawing/2016/5/14/chartex" xmlns:mc="http://schemas.openxmlformats.org/markup-compatibility/2006" xmlns:aink="http://schemas.microsoft.com/office/drawing/2016/ink" xmlns:am3d="http://schemas.microsoft.com/office/drawing/2017/model3d" xmlns:o="urn:schemas-microsoft-com:office:office" xmlns:oel="http://schemas.microsoft.com/office/2019/extlst" xmlns:r="http://schemas.openxmlformats.org/officeDocument/2006/relationships" xmlns:m="http://schemas.openxmlformats.org/officeDocument/2006/math" xmlns:v="urn:schemas-microsoft-com:vml" xmlns:wp14="http://schemas.microsoft.com/office/word/2010/wordprocessingDrawing" xmlns:wp="http://schemas.openxmlformats.org/drawingml/2006/wordprocessingDrawing" xmlns:w10="urn:schemas-microsoft-com:office:word" xmlns:w="http://schemas.openxmlformats.org/wordprocessingml/2006/main" xmlns:w14="http://schemas.microsoft.com/office/word/2010/wordml" xmlns:w15="http://schemas.microsoft.com/office/word/2012/wordml" xmlns:w16cex="http://schemas.microsoft.com/office/word/2018/wordml/cex" xmlns:w16cid="http://schemas.microsoft.com/office/word/2016/wordml/cid" xmlns:w16="http://schemas.microsoft.com/office/word/2018/wordml" xmlns:w16du="http://schemas.microsoft.com/office/word/2023/wordml/word16du" xmlns:w16sdtdh="http://schemas.microsoft.com/office/word/2020/wordml/sdtdatahash" xmlns:w16se="http://schemas.microsoft.com/office/word/2015/wordml/symex" xmlns:wpg="http://schemas.microsoft.com/office/word/2010/wordprocessingGroup" xmlns:wpi="http://schemas.microsoft.com/office/word/2010/wordprocessingInk" xmlns:wne="http://schemas.microsoft.com/office/word/2006/wordml" xmlns:wps="http://schemas.microsoft.com/office/word/2010/wordprocessingShape" mc:Ignorable="w14 w15 w16se w16cid w16 w16cex w16sdtdh wp14">
+<w:hdr xmlns:wpc="http://schemas.microsoft.com/office/word/2010/wordprocessingCanvas" xmlns:cx="http://schemas.microsoft.com/office/drawing/2014/chartex" xmlns:cx1="http://schemas.microsoft.com/office/drawing/2015/9/8/chartex" xmlns:cx2="http://schemas.microsoft.com/office/drawing/2015/10/21/chartex" xmlns:cx3="http://schemas.microsoft.com/office/drawing/2016/5/9/chartex" xmlns:cx4="http://schemas.microsoft.com/office/drawing/2016/5/10/chartex" xmlns:cx5="http://schemas.microsoft.com/office/drawing/2016/5/11/chartex" xmlns:cx6="http://schemas.microsoft.com/office/drawing/2016/5/12/chartex" xmlns:cx7="http://schemas.microsoft.com/office/drawing/2016/5/13/chartex" xmlns:cx8="http://schemas.microsoft.com/office/drawing/2016/5/14/chartex" xmlns:mc="http://schemas.openxmlformats.org/markup-compatibility/2006" xmlns:aink="http://schemas.microsoft.com/office/drawing/2016/ink" xmlns:am3d="http://schemas.microsoft.com/office/drawing/2017/model3d" xmlns:o="urn:schemas-microsoft-com:office:office" xmlns:oel="http://schemas.microsoft.com/office/2019/extlst" xmlns:r="http://schemas.openxmlformats.org/officeDocument/2006/relationships" xmlns:m="http://schemas.openxmlformats.org/officeDocument/2006/math" xmlns:v="urn:schemas-microsoft-com:vml" xmlns:wp14="http://schemas.microsoft.com/office/word/2010/wordprocessingDrawing" xmlns:wp="http://schemas.openxmlformats.org/drawingml/2006/wordprocessingDrawing" xmlns:w10="urn:schemas-microsoft-com:office:word" xmlns:w="http://schemas.openxmlformats.org/wordprocessingml/2006/main" xmlns:w14="http://schemas.microsoft.com/office/word/2010/wordml" xmlns:w15="http://schemas.microsoft.com/office/word/2012/wordml" xmlns:w16cex="http://schemas.microsoft.com/office/word/2018/wordml/cex" xmlns:w16cid="http://schemas.microsoft.com/office/word/2016/wordml/cid" xmlns:w16="http://schemas.microsoft.com/office/word/2018/wordml" xmlns:w16sdtdh="http://schemas.microsoft.com/office/word/2020/wordml/sdtdatahash" xmlns:w16se="http://schemas.microsoft.com/office/word/2015/wordml/symex" xmlns:wpg="http://schemas.microsoft.com/office/word/2010/wordprocessingGroup" xmlns:wpi="http://schemas.microsoft.com/office/word/2010/wordprocessingInk" xmlns:wne="http://schemas.microsoft.com/office/word/2006/wordml" xmlns:wps="http://schemas.microsoft.com/office/word/2010/wordprocessingShape" mc:Ignorable="w14 w15 w16se w16cid w16 w16cex w16sdtdh wp14">
   <w:p>
     <w:pPr>
       <w:pStyle w:val="Header"/>
@@ -1424,7 +1478,7 @@
 </file>
 
 <file path=word/numbering.xml><?xml version="1.0" encoding="utf-8"?>
-<w:numbering xmlns:wpc="http://schemas.microsoft.com/office/word/2010/wordprocessingCanvas" xmlns:cx="http://schemas.microsoft.com/office/drawing/2014/chartex" xmlns:cx1="http://schemas.microsoft.com/office/drawing/2015/9/8/chartex" xmlns:cx2="http://schemas.microsoft.com/office/drawing/2015/10/21/chartex" xmlns:cx3="http://schemas.microsoft.com/office/drawing/2016/5/9/chartex" xmlns:cx4="http://schemas.microsoft.com/office/drawing/2016/5/10/chartex" xmlns:cx5="http://schemas.microsoft.com/office/drawing/2016/5/11/chartex" xmlns:cx6="http://schemas.microsoft.com/office/drawing/2016/5/12/chartex" xmlns:cx7="http://schemas.microsoft.com/office/drawing/2016/5/13/chartex" xmlns:cx8="http://schemas.microsoft.com/office/drawing/2016/5/14/chartex" xmlns:mc="http://schemas.openxmlformats.org/markup-compatibility/2006" xmlns:aink="http://schemas.microsoft.com/office/drawing/2016/ink" xmlns:am3d="http://schemas.microsoft.com/office/drawing/2017/model3d" xmlns:o="urn:schemas-microsoft-com:office:office" xmlns:oel="http://schemas.microsoft.com/office/2019/extlst" xmlns:r="http://schemas.openxmlformats.org/officeDocument/2006/relationships" xmlns:m="http://schemas.openxmlformats.org/officeDocument/2006/math" xmlns:v="urn:schemas-microsoft-com:vml" xmlns:wp14="http://schemas.microsoft.com/office/word/2010/wordprocessingDrawing" xmlns:wp="http://schemas.openxmlformats.org/drawingml/2006/wordprocessingDrawing" xmlns:w10="urn:schemas-microsoft-com:office:word" xmlns:w="http://schemas.openxmlformats.org/wordprocessingml/2006/main" xmlns:w14="http://schemas.microsoft.com/office/word/2010/wordml" xmlns:w15="http://schemas.microsoft.com/office/word/2012/wordml" xmlns:w16cex="http://schemas.microsoft.com/office/word/2018/wordml/cex" xmlns:w16cid="http://schemas.microsoft.com/office/word/2016/wordml/cid" xmlns:w16="http://schemas.microsoft.com/office/word/2018/wordml" xmlns:w16du="http://schemas.microsoft.com/office/word/2023/wordml/word16du" xmlns:w16sdtdh="http://schemas.microsoft.com/office/word/2020/wordml/sdtdatahash" xmlns:w16se="http://schemas.microsoft.com/office/word/2015/wordml/symex" xmlns:wpg="http://schemas.microsoft.com/office/word/2010/wordprocessingGroup" xmlns:wpi="http://schemas.microsoft.com/office/word/2010/wordprocessingInk" xmlns:wne="http://schemas.microsoft.com/office/word/2006/wordml" xmlns:wps="http://schemas.microsoft.com/office/word/2010/wordprocessingShape" mc:Ignorable="w14 w15 w16se w16cid w16 w16cex w16sdtdh wp14">
+<w:numbering xmlns:wpc="http://schemas.microsoft.com/office/word/2010/wordprocessingCanvas" xmlns:cx="http://schemas.microsoft.com/office/drawing/2014/chartex" xmlns:cx1="http://schemas.microsoft.com/office/drawing/2015/9/8/chartex" xmlns:cx2="http://schemas.microsoft.com/office/drawing/2015/10/21/chartex" xmlns:cx3="http://schemas.microsoft.com/office/drawing/2016/5/9/chartex" xmlns:cx4="http://schemas.microsoft.com/office/drawing/2016/5/10/chartex" xmlns:cx5="http://schemas.microsoft.com/office/drawing/2016/5/11/chartex" xmlns:cx6="http://schemas.microsoft.com/office/drawing/2016/5/12/chartex" xmlns:cx7="http://schemas.microsoft.com/office/drawing/2016/5/13/chartex" xmlns:cx8="http://schemas.microsoft.com/office/drawing/2016/5/14/chartex" xmlns:mc="http://schemas.openxmlformats.org/markup-compatibility/2006" xmlns:aink="http://schemas.microsoft.com/office/drawing/2016/ink" xmlns:am3d="http://schemas.microsoft.com/office/drawing/2017/model3d" xmlns:o="urn:schemas-microsoft-com:office:office" xmlns:oel="http://schemas.microsoft.com/office/2019/extlst" xmlns:r="http://schemas.openxmlformats.org/officeDocument/2006/relationships" xmlns:m="http://schemas.openxmlformats.org/officeDocument/2006/math" xmlns:v="urn:schemas-microsoft-com:vml" xmlns:wp14="http://schemas.microsoft.com/office/word/2010/wordprocessingDrawing" xmlns:wp="http://schemas.openxmlformats.org/drawingml/2006/wordprocessingDrawing" xmlns:w10="urn:schemas-microsoft-com:office:word" xmlns:w="http://schemas.openxmlformats.org/wordprocessingml/2006/main" xmlns:w14="http://schemas.microsoft.com/office/word/2010/wordml" xmlns:w15="http://schemas.microsoft.com/office/word/2012/wordml" xmlns:w16cex="http://schemas.microsoft.com/office/word/2018/wordml/cex" xmlns:w16cid="http://schemas.microsoft.com/office/word/2016/wordml/cid" xmlns:w16="http://schemas.microsoft.com/office/word/2018/wordml" xmlns:w16sdtdh="http://schemas.microsoft.com/office/word/2020/wordml/sdtdatahash" xmlns:w16se="http://schemas.microsoft.com/office/word/2015/wordml/symex" xmlns:wpg="http://schemas.microsoft.com/office/word/2010/wordprocessingGroup" xmlns:wpi="http://schemas.microsoft.com/office/word/2010/wordprocessingInk" xmlns:wne="http://schemas.microsoft.com/office/word/2006/wordml" xmlns:wps="http://schemas.microsoft.com/office/word/2010/wordprocessingShape" mc:Ignorable="w14 w15 w16se w16cid w16 w16cex w16sdtdh wp14">
   <w:abstractNum w:abstractNumId="0" w15:restartNumberingAfterBreak="0">
     <w:nsid w:val="19394FDD"/>
     <w:multiLevelType w:val="hybridMultilevel"/>
@@ -2586,10 +2640,6 @@
 </file>
 
 <file path=customXml/item1.xml><?xml version="1.0" encoding="utf-8"?>
-<b:Sources xmlns:b="http://schemas.openxmlformats.org/officeDocument/2006/bibliography" SelectedStyle="\apa.xsl" StyleName="APA" Version="6"/>
-</file>
-
-<file path=customXml/item2.xml><?xml version="1.0" encoding="utf-8"?>
 <?mso-contentType ?>
 <FormTemplates xmlns="http://schemas.microsoft.com/sharepoint/v3/contenttype/forms">
   <Display>DocumentLibraryForm</Display>
@@ -2598,18 +2648,22 @@
 </FormTemplates>
 </file>
 
+<file path=customXml/item2.xml><?xml version="1.0" encoding="utf-8"?>
+<b:Sources xmlns:b="http://schemas.openxmlformats.org/officeDocument/2006/bibliography" SelectedStyle="\apa.xsl" StyleName="APA" Version="6"/>
+</file>
+
 <file path=customXml/itemProps1.xml><?xml version="1.0" encoding="utf-8"?>
+<ds:datastoreItem xmlns:ds="http://schemas.openxmlformats.org/officeDocument/2006/customXml" ds:itemID="{C6214E07-0DC6-4CB8-99B6-0AA9826BC3F4}">
+  <ds:schemaRefs>
+    <ds:schemaRef ds:uri="http://schemas.microsoft.com/sharepoint/v3/contenttype/forms"/>
+  </ds:schemaRefs>
+</ds:datastoreItem>
+</file>
+
+<file path=customXml/itemProps2.xml><?xml version="1.0" encoding="utf-8"?>
 <ds:datastoreItem xmlns:ds="http://schemas.openxmlformats.org/officeDocument/2006/customXml" ds:itemID="{EF38EFE1-32FE-4DCD-B198-0481B7DD594A}">
   <ds:schemaRefs>
     <ds:schemaRef ds:uri="http://schemas.openxmlformats.org/officeDocument/2006/bibliography"/>
   </ds:schemaRefs>
 </ds:datastoreItem>
-</file>
-
-<file path=customXml/itemProps2.xml><?xml version="1.0" encoding="utf-8"?>
-<ds:datastoreItem xmlns:ds="http://schemas.openxmlformats.org/officeDocument/2006/customXml" ds:itemID="{C6214E07-0DC6-4CB8-99B6-0AA9826BC3F4}">
-  <ds:schemaRefs>
-    <ds:schemaRef ds:uri="http://schemas.microsoft.com/sharepoint/v3/contenttype/forms"/>
-  </ds:schemaRefs>
-</ds:datastoreItem>
 </file>
</xml_diff>

<commit_message>
Add mincha gedola to word
</commit_message>
<xml_diff>
--- a/resources/templates/shabbat.docx
+++ b/resources/templates/shabbat.docx
@@ -1,6 +1,6 @@
 
 <file path=word/document.xml><?xml version="1.0" encoding="utf-8"?>
-<w:document xmlns:wpc="http://schemas.microsoft.com/office/word/2010/wordprocessingCanvas" xmlns:cx="http://schemas.microsoft.com/office/drawing/2014/chartex" xmlns:cx1="http://schemas.microsoft.com/office/drawing/2015/9/8/chartex" xmlns:cx2="http://schemas.microsoft.com/office/drawing/2015/10/21/chartex" xmlns:cx3="http://schemas.microsoft.com/office/drawing/2016/5/9/chartex" xmlns:cx4="http://schemas.microsoft.com/office/drawing/2016/5/10/chartex" xmlns:cx5="http://schemas.microsoft.com/office/drawing/2016/5/11/chartex" xmlns:cx6="http://schemas.microsoft.com/office/drawing/2016/5/12/chartex" xmlns:cx7="http://schemas.microsoft.com/office/drawing/2016/5/13/chartex" xmlns:cx8="http://schemas.microsoft.com/office/drawing/2016/5/14/chartex" xmlns:mc="http://schemas.openxmlformats.org/markup-compatibility/2006" xmlns:aink="http://schemas.microsoft.com/office/drawing/2016/ink" xmlns:am3d="http://schemas.microsoft.com/office/drawing/2017/model3d" xmlns:o="urn:schemas-microsoft-com:office:office" xmlns:oel="http://schemas.microsoft.com/office/2019/extlst" xmlns:r="http://schemas.openxmlformats.org/officeDocument/2006/relationships" xmlns:m="http://schemas.openxmlformats.org/officeDocument/2006/math" xmlns:v="urn:schemas-microsoft-com:vml" xmlns:wp14="http://schemas.microsoft.com/office/word/2010/wordprocessingDrawing" xmlns:wp="http://schemas.openxmlformats.org/drawingml/2006/wordprocessingDrawing" xmlns:w10="urn:schemas-microsoft-com:office:word" xmlns:w="http://schemas.openxmlformats.org/wordprocessingml/2006/main" xmlns:w14="http://schemas.microsoft.com/office/word/2010/wordml" xmlns:w15="http://schemas.microsoft.com/office/word/2012/wordml" xmlns:w16cex="http://schemas.microsoft.com/office/word/2018/wordml/cex" xmlns:w16cid="http://schemas.microsoft.com/office/word/2016/wordml/cid" xmlns:w16="http://schemas.microsoft.com/office/word/2018/wordml" xmlns:w16du="http://schemas.microsoft.com/office/word/2023/wordml/word16du" xmlns:w16sdtdh="http://schemas.microsoft.com/office/word/2020/wordml/sdtdatahash" xmlns:w16se="http://schemas.microsoft.com/office/word/2015/wordml/symex" xmlns:wpg="http://schemas.microsoft.com/office/word/2010/wordprocessingGroup" xmlns:wpi="http://schemas.microsoft.com/office/word/2010/wordprocessingInk" xmlns:wne="http://schemas.microsoft.com/office/word/2006/wordml" xmlns:wps="http://schemas.microsoft.com/office/word/2010/wordprocessingShape" mc:Ignorable="w14 w15 w16se w16cid w16 w16cex w16sdtdh wp14">
+<w:document xmlns:wpc="http://schemas.microsoft.com/office/word/2010/wordprocessingCanvas" xmlns:cx="http://schemas.microsoft.com/office/drawing/2014/chartex" xmlns:cx1="http://schemas.microsoft.com/office/drawing/2015/9/8/chartex" xmlns:cx2="http://schemas.microsoft.com/office/drawing/2015/10/21/chartex" xmlns:cx3="http://schemas.microsoft.com/office/drawing/2016/5/9/chartex" xmlns:cx4="http://schemas.microsoft.com/office/drawing/2016/5/10/chartex" xmlns:cx5="http://schemas.microsoft.com/office/drawing/2016/5/11/chartex" xmlns:cx6="http://schemas.microsoft.com/office/drawing/2016/5/12/chartex" xmlns:cx7="http://schemas.microsoft.com/office/drawing/2016/5/13/chartex" xmlns:cx8="http://schemas.microsoft.com/office/drawing/2016/5/14/chartex" xmlns:mc="http://schemas.openxmlformats.org/markup-compatibility/2006" xmlns:aink="http://schemas.microsoft.com/office/drawing/2016/ink" xmlns:am3d="http://schemas.microsoft.com/office/drawing/2017/model3d" xmlns:o="urn:schemas-microsoft-com:office:office" xmlns:oel="http://schemas.microsoft.com/office/2019/extlst" xmlns:r="http://schemas.openxmlformats.org/officeDocument/2006/relationships" xmlns:m="http://schemas.openxmlformats.org/officeDocument/2006/math" xmlns:v="urn:schemas-microsoft-com:vml" xmlns:wp14="http://schemas.microsoft.com/office/word/2010/wordprocessingDrawing" xmlns:wp="http://schemas.openxmlformats.org/drawingml/2006/wordprocessingDrawing" xmlns:w10="urn:schemas-microsoft-com:office:word" xmlns:w="http://schemas.openxmlformats.org/wordprocessingml/2006/main" xmlns:w14="http://schemas.microsoft.com/office/word/2010/wordml" xmlns:w15="http://schemas.microsoft.com/office/word/2012/wordml" xmlns:w16cex="http://schemas.microsoft.com/office/word/2018/wordml/cex" xmlns:w16cid="http://schemas.microsoft.com/office/word/2016/wordml/cid" xmlns:w16="http://schemas.microsoft.com/office/word/2018/wordml" xmlns:w16sdtdh="http://schemas.microsoft.com/office/word/2020/wordml/sdtdatahash" xmlns:w16se="http://schemas.microsoft.com/office/word/2015/wordml/symex" xmlns:wpg="http://schemas.microsoft.com/office/word/2010/wordprocessingGroup" xmlns:wpi="http://schemas.microsoft.com/office/word/2010/wordprocessingInk" xmlns:wne="http://schemas.microsoft.com/office/word/2006/wordml" xmlns:wps="http://schemas.microsoft.com/office/word/2010/wordprocessingShape" mc:Ignorable="w14 w15 w16se w16cid w16 w16cex w16sdtdh wp14">
   <w:body>
     <w:p>
       <w:pPr>
@@ -297,6 +297,61 @@
           <w:lang w:val="en-GB"/>
         </w:rPr>
       </w:pPr>
+    </w:p>
+    <w:p>
+      <w:pPr>
+        <w:pStyle w:val="List"/>
+        <w:spacing w:line="240" w:lineRule="auto"/>
+        <w:rPr>
+          <w:rFonts w:ascii="Tahoma" w:hAnsi="Tahoma" w:cs="Tahoma" w:hint="cs"/>
+          <w:b/>
+          <w:bCs/>
+          <w:color w:val="864904" w:themeColor="accent3" w:themeShade="80"/>
+          <w:sz w:val="36"/>
+          <w:szCs w:val="36"/>
+          <w:rtl/>
+          <w:lang w:val="en-GB"/>
+        </w:rPr>
+      </w:pPr>
+      <w:r>
+        <w:rPr>
+          <w:rFonts w:ascii="Tahoma" w:hAnsi="Tahoma" w:cs="Tahoma" w:hint="cs"/>
+          <w:b/>
+          <w:bCs/>
+          <w:color w:val="864904" w:themeColor="accent3" w:themeShade="80"/>
+          <w:sz w:val="36"/>
+          <w:szCs w:val="36"/>
+          <w:rtl/>
+          <w:lang w:val="en-GB"/>
+        </w:rPr>
+        <w:t xml:space="preserve">מנחה גדולה ערב שבת </w:t>
+      </w:r>
+      <w:r>
+        <w:rPr>
+          <w:rFonts w:ascii="Tahoma" w:hAnsi="Tahoma" w:cs="Tahoma"/>
+          <w:b/>
+          <w:bCs/>
+          <w:color w:val="864904" w:themeColor="accent3" w:themeShade="80"/>
+          <w:sz w:val="36"/>
+          <w:szCs w:val="36"/>
+          <w:rtl/>
+          <w:lang w:val="en-GB"/>
+        </w:rPr>
+        <w:t>–</w:t>
+      </w:r>
+      <w:r>
+        <w:rPr>
+          <w:rFonts w:ascii="Tahoma" w:hAnsi="Tahoma" w:cs="Tahoma" w:hint="cs"/>
+          <w:b/>
+          <w:bCs/>
+          <w:color w:val="864904" w:themeColor="accent3" w:themeShade="80"/>
+          <w:sz w:val="36"/>
+          <w:szCs w:val="36"/>
+          <w:rtl/>
+          <w:lang w:val="en-GB"/>
+        </w:rPr>
+        <w:t xml:space="preserve"> 14:30</w:t>
+      </w:r>
     </w:p>
     <w:p>
       <w:pPr>
@@ -1301,7 +1356,7 @@
 </file>
 
 <file path=word/endnotes.xml><?xml version="1.0" encoding="utf-8"?>
-<w:endnotes xmlns:wpc="http://schemas.microsoft.com/office/word/2010/wordprocessingCanvas" xmlns:cx="http://schemas.microsoft.com/office/drawing/2014/chartex" xmlns:cx1="http://schemas.microsoft.com/office/drawing/2015/9/8/chartex" xmlns:cx2="http://schemas.microsoft.com/office/drawing/2015/10/21/chartex" xmlns:cx3="http://schemas.microsoft.com/office/drawing/2016/5/9/chartex" xmlns:cx4="http://schemas.microsoft.com/office/drawing/2016/5/10/chartex" xmlns:cx5="http://schemas.microsoft.com/office/drawing/2016/5/11/chartex" xmlns:cx6="http://schemas.microsoft.com/office/drawing/2016/5/12/chartex" xmlns:cx7="http://schemas.microsoft.com/office/drawing/2016/5/13/chartex" xmlns:cx8="http://schemas.microsoft.com/office/drawing/2016/5/14/chartex" xmlns:mc="http://schemas.openxmlformats.org/markup-compatibility/2006" xmlns:aink="http://schemas.microsoft.com/office/drawing/2016/ink" xmlns:am3d="http://schemas.microsoft.com/office/drawing/2017/model3d" xmlns:o="urn:schemas-microsoft-com:office:office" xmlns:oel="http://schemas.microsoft.com/office/2019/extlst" xmlns:r="http://schemas.openxmlformats.org/officeDocument/2006/relationships" xmlns:m="http://schemas.openxmlformats.org/officeDocument/2006/math" xmlns:v="urn:schemas-microsoft-com:vml" xmlns:wp14="http://schemas.microsoft.com/office/word/2010/wordprocessingDrawing" xmlns:wp="http://schemas.openxmlformats.org/drawingml/2006/wordprocessingDrawing" xmlns:w10="urn:schemas-microsoft-com:office:word" xmlns:w="http://schemas.openxmlformats.org/wordprocessingml/2006/main" xmlns:w14="http://schemas.microsoft.com/office/word/2010/wordml" xmlns:w15="http://schemas.microsoft.com/office/word/2012/wordml" xmlns:w16cex="http://schemas.microsoft.com/office/word/2018/wordml/cex" xmlns:w16cid="http://schemas.microsoft.com/office/word/2016/wordml/cid" xmlns:w16="http://schemas.microsoft.com/office/word/2018/wordml" xmlns:w16du="http://schemas.microsoft.com/office/word/2023/wordml/word16du" xmlns:w16sdtdh="http://schemas.microsoft.com/office/word/2020/wordml/sdtdatahash" xmlns:w16se="http://schemas.microsoft.com/office/word/2015/wordml/symex" xmlns:wpg="http://schemas.microsoft.com/office/word/2010/wordprocessingGroup" xmlns:wpi="http://schemas.microsoft.com/office/word/2010/wordprocessingInk" xmlns:wne="http://schemas.microsoft.com/office/word/2006/wordml" xmlns:wps="http://schemas.microsoft.com/office/word/2010/wordprocessingShape" mc:Ignorable="w14 w15 w16se w16cid w16 w16cex w16sdtdh wp14">
+<w:endnotes xmlns:wpc="http://schemas.microsoft.com/office/word/2010/wordprocessingCanvas" xmlns:cx="http://schemas.microsoft.com/office/drawing/2014/chartex" xmlns:cx1="http://schemas.microsoft.com/office/drawing/2015/9/8/chartex" xmlns:cx2="http://schemas.microsoft.com/office/drawing/2015/10/21/chartex" xmlns:cx3="http://schemas.microsoft.com/office/drawing/2016/5/9/chartex" xmlns:cx4="http://schemas.microsoft.com/office/drawing/2016/5/10/chartex" xmlns:cx5="http://schemas.microsoft.com/office/drawing/2016/5/11/chartex" xmlns:cx6="http://schemas.microsoft.com/office/drawing/2016/5/12/chartex" xmlns:cx7="http://schemas.microsoft.com/office/drawing/2016/5/13/chartex" xmlns:cx8="http://schemas.microsoft.com/office/drawing/2016/5/14/chartex" xmlns:mc="http://schemas.openxmlformats.org/markup-compatibility/2006" xmlns:aink="http://schemas.microsoft.com/office/drawing/2016/ink" xmlns:am3d="http://schemas.microsoft.com/office/drawing/2017/model3d" xmlns:o="urn:schemas-microsoft-com:office:office" xmlns:oel="http://schemas.microsoft.com/office/2019/extlst" xmlns:r="http://schemas.openxmlformats.org/officeDocument/2006/relationships" xmlns:m="http://schemas.openxmlformats.org/officeDocument/2006/math" xmlns:v="urn:schemas-microsoft-com:vml" xmlns:wp14="http://schemas.microsoft.com/office/word/2010/wordprocessingDrawing" xmlns:wp="http://schemas.openxmlformats.org/drawingml/2006/wordprocessingDrawing" xmlns:w10="urn:schemas-microsoft-com:office:word" xmlns:w="http://schemas.openxmlformats.org/wordprocessingml/2006/main" xmlns:w14="http://schemas.microsoft.com/office/word/2010/wordml" xmlns:w15="http://schemas.microsoft.com/office/word/2012/wordml" xmlns:w16cex="http://schemas.microsoft.com/office/word/2018/wordml/cex" xmlns:w16cid="http://schemas.microsoft.com/office/word/2016/wordml/cid" xmlns:w16="http://schemas.microsoft.com/office/word/2018/wordml" xmlns:w16sdtdh="http://schemas.microsoft.com/office/word/2020/wordml/sdtdatahash" xmlns:w16se="http://schemas.microsoft.com/office/word/2015/wordml/symex" xmlns:wpg="http://schemas.microsoft.com/office/word/2010/wordprocessingGroup" xmlns:wpi="http://schemas.microsoft.com/office/word/2010/wordprocessingInk" xmlns:wne="http://schemas.microsoft.com/office/word/2006/wordml" xmlns:wps="http://schemas.microsoft.com/office/word/2010/wordprocessingShape" mc:Ignorable="w14 w15 w16se w16cid w16 w16cex w16sdtdh wp14">
   <w:endnote w:type="separator" w:id="-1">
     <w:p>
       <w:pPr>
@@ -1326,7 +1381,7 @@
 </file>
 
 <file path=word/footer1.xml><?xml version="1.0" encoding="utf-8"?>
-<w:ftr xmlns:wpc="http://schemas.microsoft.com/office/word/2010/wordprocessingCanvas" xmlns:cx="http://schemas.microsoft.com/office/drawing/2014/chartex" xmlns:cx1="http://schemas.microsoft.com/office/drawing/2015/9/8/chartex" xmlns:cx2="http://schemas.microsoft.com/office/drawing/2015/10/21/chartex" xmlns:cx3="http://schemas.microsoft.com/office/drawing/2016/5/9/chartex" xmlns:cx4="http://schemas.microsoft.com/office/drawing/2016/5/10/chartex" xmlns:cx5="http://schemas.microsoft.com/office/drawing/2016/5/11/chartex" xmlns:cx6="http://schemas.microsoft.com/office/drawing/2016/5/12/chartex" xmlns:cx7="http://schemas.microsoft.com/office/drawing/2016/5/13/chartex" xmlns:cx8="http://schemas.microsoft.com/office/drawing/2016/5/14/chartex" xmlns:mc="http://schemas.openxmlformats.org/markup-compatibility/2006" xmlns:aink="http://schemas.microsoft.com/office/drawing/2016/ink" xmlns:am3d="http://schemas.microsoft.com/office/drawing/2017/model3d" xmlns:o="urn:schemas-microsoft-com:office:office" xmlns:oel="http://schemas.microsoft.com/office/2019/extlst" xmlns:r="http://schemas.openxmlformats.org/officeDocument/2006/relationships" xmlns:m="http://schemas.openxmlformats.org/officeDocument/2006/math" xmlns:v="urn:schemas-microsoft-com:vml" xmlns:wp14="http://schemas.microsoft.com/office/word/2010/wordprocessingDrawing" xmlns:wp="http://schemas.openxmlformats.org/drawingml/2006/wordprocessingDrawing" xmlns:w10="urn:schemas-microsoft-com:office:word" xmlns:w="http://schemas.openxmlformats.org/wordprocessingml/2006/main" xmlns:w14="http://schemas.microsoft.com/office/word/2010/wordml" xmlns:w15="http://schemas.microsoft.com/office/word/2012/wordml" xmlns:w16cex="http://schemas.microsoft.com/office/word/2018/wordml/cex" xmlns:w16cid="http://schemas.microsoft.com/office/word/2016/wordml/cid" xmlns:w16="http://schemas.microsoft.com/office/word/2018/wordml" xmlns:w16du="http://schemas.microsoft.com/office/word/2023/wordml/word16du" xmlns:w16sdtdh="http://schemas.microsoft.com/office/word/2020/wordml/sdtdatahash" xmlns:w16se="http://schemas.microsoft.com/office/word/2015/wordml/symex" xmlns:wpg="http://schemas.microsoft.com/office/word/2010/wordprocessingGroup" xmlns:wpi="http://schemas.microsoft.com/office/word/2010/wordprocessingInk" xmlns:wne="http://schemas.microsoft.com/office/word/2006/wordml" xmlns:wps="http://schemas.microsoft.com/office/word/2010/wordprocessingShape" mc:Ignorable="w14 w15 w16se w16cid w16 w16cex w16sdtdh wp14">
+<w:ftr xmlns:wpc="http://schemas.microsoft.com/office/word/2010/wordprocessingCanvas" xmlns:cx="http://schemas.microsoft.com/office/drawing/2014/chartex" xmlns:cx1="http://schemas.microsoft.com/office/drawing/2015/9/8/chartex" xmlns:cx2="http://schemas.microsoft.com/office/drawing/2015/10/21/chartex" xmlns:cx3="http://schemas.microsoft.com/office/drawing/2016/5/9/chartex" xmlns:cx4="http://schemas.microsoft.com/office/drawing/2016/5/10/chartex" xmlns:cx5="http://schemas.microsoft.com/office/drawing/2016/5/11/chartex" xmlns:cx6="http://schemas.microsoft.com/office/drawing/2016/5/12/chartex" xmlns:cx7="http://schemas.microsoft.com/office/drawing/2016/5/13/chartex" xmlns:cx8="http://schemas.microsoft.com/office/drawing/2016/5/14/chartex" xmlns:mc="http://schemas.openxmlformats.org/markup-compatibility/2006" xmlns:aink="http://schemas.microsoft.com/office/drawing/2016/ink" xmlns:am3d="http://schemas.microsoft.com/office/drawing/2017/model3d" xmlns:o="urn:schemas-microsoft-com:office:office" xmlns:oel="http://schemas.microsoft.com/office/2019/extlst" xmlns:r="http://schemas.openxmlformats.org/officeDocument/2006/relationships" xmlns:m="http://schemas.openxmlformats.org/officeDocument/2006/math" xmlns:v="urn:schemas-microsoft-com:vml" xmlns:wp14="http://schemas.microsoft.com/office/word/2010/wordprocessingDrawing" xmlns:wp="http://schemas.openxmlformats.org/drawingml/2006/wordprocessingDrawing" xmlns:w10="urn:schemas-microsoft-com:office:word" xmlns:w="http://schemas.openxmlformats.org/wordprocessingml/2006/main" xmlns:w14="http://schemas.microsoft.com/office/word/2010/wordml" xmlns:w15="http://schemas.microsoft.com/office/word/2012/wordml" xmlns:w16cex="http://schemas.microsoft.com/office/word/2018/wordml/cex" xmlns:w16cid="http://schemas.microsoft.com/office/word/2016/wordml/cid" xmlns:w16="http://schemas.microsoft.com/office/word/2018/wordml" xmlns:w16sdtdh="http://schemas.microsoft.com/office/word/2020/wordml/sdtdatahash" xmlns:w16se="http://schemas.microsoft.com/office/word/2015/wordml/symex" xmlns:wpg="http://schemas.microsoft.com/office/word/2010/wordprocessingGroup" xmlns:wpi="http://schemas.microsoft.com/office/word/2010/wordprocessingInk" xmlns:wne="http://schemas.microsoft.com/office/word/2006/wordml" xmlns:wps="http://schemas.microsoft.com/office/word/2010/wordprocessingShape" mc:Ignorable="w14 w15 w16se w16cid w16 w16cex w16sdtdh wp14">
   <w:p>
     <w:pPr>
       <w:pStyle w:val="Footer"/>
@@ -1336,7 +1391,7 @@
 </file>
 
 <file path=word/footer2.xml><?xml version="1.0" encoding="utf-8"?>
-<w:ftr xmlns:wpc="http://schemas.microsoft.com/office/word/2010/wordprocessingCanvas" xmlns:cx="http://schemas.microsoft.com/office/drawing/2014/chartex" xmlns:cx1="http://schemas.microsoft.com/office/drawing/2015/9/8/chartex" xmlns:cx2="http://schemas.microsoft.com/office/drawing/2015/10/21/chartex" xmlns:cx3="http://schemas.microsoft.com/office/drawing/2016/5/9/chartex" xmlns:cx4="http://schemas.microsoft.com/office/drawing/2016/5/10/chartex" xmlns:cx5="http://schemas.microsoft.com/office/drawing/2016/5/11/chartex" xmlns:cx6="http://schemas.microsoft.com/office/drawing/2016/5/12/chartex" xmlns:cx7="http://schemas.microsoft.com/office/drawing/2016/5/13/chartex" xmlns:cx8="http://schemas.microsoft.com/office/drawing/2016/5/14/chartex" xmlns:mc="http://schemas.openxmlformats.org/markup-compatibility/2006" xmlns:aink="http://schemas.microsoft.com/office/drawing/2016/ink" xmlns:am3d="http://schemas.microsoft.com/office/drawing/2017/model3d" xmlns:o="urn:schemas-microsoft-com:office:office" xmlns:oel="http://schemas.microsoft.com/office/2019/extlst" xmlns:r="http://schemas.openxmlformats.org/officeDocument/2006/relationships" xmlns:m="http://schemas.openxmlformats.org/officeDocument/2006/math" xmlns:v="urn:schemas-microsoft-com:vml" xmlns:wp14="http://schemas.microsoft.com/office/word/2010/wordprocessingDrawing" xmlns:wp="http://schemas.openxmlformats.org/drawingml/2006/wordprocessingDrawing" xmlns:w10="urn:schemas-microsoft-com:office:word" xmlns:w="http://schemas.openxmlformats.org/wordprocessingml/2006/main" xmlns:w14="http://schemas.microsoft.com/office/word/2010/wordml" xmlns:w15="http://schemas.microsoft.com/office/word/2012/wordml" xmlns:w16cex="http://schemas.microsoft.com/office/word/2018/wordml/cex" xmlns:w16cid="http://schemas.microsoft.com/office/word/2016/wordml/cid" xmlns:w16="http://schemas.microsoft.com/office/word/2018/wordml" xmlns:w16du="http://schemas.microsoft.com/office/word/2023/wordml/word16du" xmlns:w16sdtdh="http://schemas.microsoft.com/office/word/2020/wordml/sdtdatahash" xmlns:w16se="http://schemas.microsoft.com/office/word/2015/wordml/symex" xmlns:wpg="http://schemas.microsoft.com/office/word/2010/wordprocessingGroup" xmlns:wpi="http://schemas.microsoft.com/office/word/2010/wordprocessingInk" xmlns:wne="http://schemas.microsoft.com/office/word/2006/wordml" xmlns:wps="http://schemas.microsoft.com/office/word/2010/wordprocessingShape" mc:Ignorable="w14 w15 w16se w16cid w16 w16cex w16sdtdh wp14">
+<w:ftr xmlns:wpc="http://schemas.microsoft.com/office/word/2010/wordprocessingCanvas" xmlns:cx="http://schemas.microsoft.com/office/drawing/2014/chartex" xmlns:cx1="http://schemas.microsoft.com/office/drawing/2015/9/8/chartex" xmlns:cx2="http://schemas.microsoft.com/office/drawing/2015/10/21/chartex" xmlns:cx3="http://schemas.microsoft.com/office/drawing/2016/5/9/chartex" xmlns:cx4="http://schemas.microsoft.com/office/drawing/2016/5/10/chartex" xmlns:cx5="http://schemas.microsoft.com/office/drawing/2016/5/11/chartex" xmlns:cx6="http://schemas.microsoft.com/office/drawing/2016/5/12/chartex" xmlns:cx7="http://schemas.microsoft.com/office/drawing/2016/5/13/chartex" xmlns:cx8="http://schemas.microsoft.com/office/drawing/2016/5/14/chartex" xmlns:mc="http://schemas.openxmlformats.org/markup-compatibility/2006" xmlns:aink="http://schemas.microsoft.com/office/drawing/2016/ink" xmlns:am3d="http://schemas.microsoft.com/office/drawing/2017/model3d" xmlns:o="urn:schemas-microsoft-com:office:office" xmlns:oel="http://schemas.microsoft.com/office/2019/extlst" xmlns:r="http://schemas.openxmlformats.org/officeDocument/2006/relationships" xmlns:m="http://schemas.openxmlformats.org/officeDocument/2006/math" xmlns:v="urn:schemas-microsoft-com:vml" xmlns:wp14="http://schemas.microsoft.com/office/word/2010/wordprocessingDrawing" xmlns:wp="http://schemas.openxmlformats.org/drawingml/2006/wordprocessingDrawing" xmlns:w10="urn:schemas-microsoft-com:office:word" xmlns:w="http://schemas.openxmlformats.org/wordprocessingml/2006/main" xmlns:w14="http://schemas.microsoft.com/office/word/2010/wordml" xmlns:w15="http://schemas.microsoft.com/office/word/2012/wordml" xmlns:w16cex="http://schemas.microsoft.com/office/word/2018/wordml/cex" xmlns:w16cid="http://schemas.microsoft.com/office/word/2016/wordml/cid" xmlns:w16="http://schemas.microsoft.com/office/word/2018/wordml" xmlns:w16sdtdh="http://schemas.microsoft.com/office/word/2020/wordml/sdtdatahash" xmlns:w16se="http://schemas.microsoft.com/office/word/2015/wordml/symex" xmlns:wpg="http://schemas.microsoft.com/office/word/2010/wordprocessingGroup" xmlns:wpi="http://schemas.microsoft.com/office/word/2010/wordprocessingInk" xmlns:wne="http://schemas.microsoft.com/office/word/2006/wordml" xmlns:wps="http://schemas.microsoft.com/office/word/2010/wordprocessingShape" mc:Ignorable="w14 w15 w16se w16cid w16 w16cex w16sdtdh wp14">
   <w:p>
     <w:pPr>
       <w:pStyle w:val="Footer"/>
@@ -1346,7 +1401,7 @@
 </file>
 
 <file path=word/footer3.xml><?xml version="1.0" encoding="utf-8"?>
-<w:ftr xmlns:wpc="http://schemas.microsoft.com/office/word/2010/wordprocessingCanvas" xmlns:cx="http://schemas.microsoft.com/office/drawing/2014/chartex" xmlns:cx1="http://schemas.microsoft.com/office/drawing/2015/9/8/chartex" xmlns:cx2="http://schemas.microsoft.com/office/drawing/2015/10/21/chartex" xmlns:cx3="http://schemas.microsoft.com/office/drawing/2016/5/9/chartex" xmlns:cx4="http://schemas.microsoft.com/office/drawing/2016/5/10/chartex" xmlns:cx5="http://schemas.microsoft.com/office/drawing/2016/5/11/chartex" xmlns:cx6="http://schemas.microsoft.com/office/drawing/2016/5/12/chartex" xmlns:cx7="http://schemas.microsoft.com/office/drawing/2016/5/13/chartex" xmlns:cx8="http://schemas.microsoft.com/office/drawing/2016/5/14/chartex" xmlns:mc="http://schemas.openxmlformats.org/markup-compatibility/2006" xmlns:aink="http://schemas.microsoft.com/office/drawing/2016/ink" xmlns:am3d="http://schemas.microsoft.com/office/drawing/2017/model3d" xmlns:o="urn:schemas-microsoft-com:office:office" xmlns:oel="http://schemas.microsoft.com/office/2019/extlst" xmlns:r="http://schemas.openxmlformats.org/officeDocument/2006/relationships" xmlns:m="http://schemas.openxmlformats.org/officeDocument/2006/math" xmlns:v="urn:schemas-microsoft-com:vml" xmlns:wp14="http://schemas.microsoft.com/office/word/2010/wordprocessingDrawing" xmlns:wp="http://schemas.openxmlformats.org/drawingml/2006/wordprocessingDrawing" xmlns:w10="urn:schemas-microsoft-com:office:word" xmlns:w="http://schemas.openxmlformats.org/wordprocessingml/2006/main" xmlns:w14="http://schemas.microsoft.com/office/word/2010/wordml" xmlns:w15="http://schemas.microsoft.com/office/word/2012/wordml" xmlns:w16cex="http://schemas.microsoft.com/office/word/2018/wordml/cex" xmlns:w16cid="http://schemas.microsoft.com/office/word/2016/wordml/cid" xmlns:w16="http://schemas.microsoft.com/office/word/2018/wordml" xmlns:w16du="http://schemas.microsoft.com/office/word/2023/wordml/word16du" xmlns:w16sdtdh="http://schemas.microsoft.com/office/word/2020/wordml/sdtdatahash" xmlns:w16se="http://schemas.microsoft.com/office/word/2015/wordml/symex" xmlns:wpg="http://schemas.microsoft.com/office/word/2010/wordprocessingGroup" xmlns:wpi="http://schemas.microsoft.com/office/word/2010/wordprocessingInk" xmlns:wne="http://schemas.microsoft.com/office/word/2006/wordml" xmlns:wps="http://schemas.microsoft.com/office/word/2010/wordprocessingShape" mc:Ignorable="w14 w15 w16se w16cid w16 w16cex w16sdtdh wp14">
+<w:ftr xmlns:wpc="http://schemas.microsoft.com/office/word/2010/wordprocessingCanvas" xmlns:cx="http://schemas.microsoft.com/office/drawing/2014/chartex" xmlns:cx1="http://schemas.microsoft.com/office/drawing/2015/9/8/chartex" xmlns:cx2="http://schemas.microsoft.com/office/drawing/2015/10/21/chartex" xmlns:cx3="http://schemas.microsoft.com/office/drawing/2016/5/9/chartex" xmlns:cx4="http://schemas.microsoft.com/office/drawing/2016/5/10/chartex" xmlns:cx5="http://schemas.microsoft.com/office/drawing/2016/5/11/chartex" xmlns:cx6="http://schemas.microsoft.com/office/drawing/2016/5/12/chartex" xmlns:cx7="http://schemas.microsoft.com/office/drawing/2016/5/13/chartex" xmlns:cx8="http://schemas.microsoft.com/office/drawing/2016/5/14/chartex" xmlns:mc="http://schemas.openxmlformats.org/markup-compatibility/2006" xmlns:aink="http://schemas.microsoft.com/office/drawing/2016/ink" xmlns:am3d="http://schemas.microsoft.com/office/drawing/2017/model3d" xmlns:o="urn:schemas-microsoft-com:office:office" xmlns:oel="http://schemas.microsoft.com/office/2019/extlst" xmlns:r="http://schemas.openxmlformats.org/officeDocument/2006/relationships" xmlns:m="http://schemas.openxmlformats.org/officeDocument/2006/math" xmlns:v="urn:schemas-microsoft-com:vml" xmlns:wp14="http://schemas.microsoft.com/office/word/2010/wordprocessingDrawing" xmlns:wp="http://schemas.openxmlformats.org/drawingml/2006/wordprocessingDrawing" xmlns:w10="urn:schemas-microsoft-com:office:word" xmlns:w="http://schemas.openxmlformats.org/wordprocessingml/2006/main" xmlns:w14="http://schemas.microsoft.com/office/word/2010/wordml" xmlns:w15="http://schemas.microsoft.com/office/word/2012/wordml" xmlns:w16cex="http://schemas.microsoft.com/office/word/2018/wordml/cex" xmlns:w16cid="http://schemas.microsoft.com/office/word/2016/wordml/cid" xmlns:w16="http://schemas.microsoft.com/office/word/2018/wordml" xmlns:w16sdtdh="http://schemas.microsoft.com/office/word/2020/wordml/sdtdatahash" xmlns:w16se="http://schemas.microsoft.com/office/word/2015/wordml/symex" xmlns:wpg="http://schemas.microsoft.com/office/word/2010/wordprocessingGroup" xmlns:wpi="http://schemas.microsoft.com/office/word/2010/wordprocessingInk" xmlns:wne="http://schemas.microsoft.com/office/word/2006/wordml" xmlns:wps="http://schemas.microsoft.com/office/word/2010/wordprocessingShape" mc:Ignorable="w14 w15 w16se w16cid w16 w16cex w16sdtdh wp14">
   <w:p>
     <w:pPr>
       <w:pStyle w:val="Footer"/>
@@ -1356,7 +1411,7 @@
 </file>
 
 <file path=word/footnotes.xml><?xml version="1.0" encoding="utf-8"?>
-<w:footnotes xmlns:wpc="http://schemas.microsoft.com/office/word/2010/wordprocessingCanvas" xmlns:cx="http://schemas.microsoft.com/office/drawing/2014/chartex" xmlns:cx1="http://schemas.microsoft.com/office/drawing/2015/9/8/chartex" xmlns:cx2="http://schemas.microsoft.com/office/drawing/2015/10/21/chartex" xmlns:cx3="http://schemas.microsoft.com/office/drawing/2016/5/9/chartex" xmlns:cx4="http://schemas.microsoft.com/office/drawing/2016/5/10/chartex" xmlns:cx5="http://schemas.microsoft.com/office/drawing/2016/5/11/chartex" xmlns:cx6="http://schemas.microsoft.com/office/drawing/2016/5/12/chartex" xmlns:cx7="http://schemas.microsoft.com/office/drawing/2016/5/13/chartex" xmlns:cx8="http://schemas.microsoft.com/office/drawing/2016/5/14/chartex" xmlns:mc="http://schemas.openxmlformats.org/markup-compatibility/2006" xmlns:aink="http://schemas.microsoft.com/office/drawing/2016/ink" xmlns:am3d="http://schemas.microsoft.com/office/drawing/2017/model3d" xmlns:o="urn:schemas-microsoft-com:office:office" xmlns:oel="http://schemas.microsoft.com/office/2019/extlst" xmlns:r="http://schemas.openxmlformats.org/officeDocument/2006/relationships" xmlns:m="http://schemas.openxmlformats.org/officeDocument/2006/math" xmlns:v="urn:schemas-microsoft-com:vml" xmlns:wp14="http://schemas.microsoft.com/office/word/2010/wordprocessingDrawing" xmlns:wp="http://schemas.openxmlformats.org/drawingml/2006/wordprocessingDrawing" xmlns:w10="urn:schemas-microsoft-com:office:word" xmlns:w="http://schemas.openxmlformats.org/wordprocessingml/2006/main" xmlns:w14="http://schemas.microsoft.com/office/word/2010/wordml" xmlns:w15="http://schemas.microsoft.com/office/word/2012/wordml" xmlns:w16cex="http://schemas.microsoft.com/office/word/2018/wordml/cex" xmlns:w16cid="http://schemas.microsoft.com/office/word/2016/wordml/cid" xmlns:w16="http://schemas.microsoft.com/office/word/2018/wordml" xmlns:w16du="http://schemas.microsoft.com/office/word/2023/wordml/word16du" xmlns:w16sdtdh="http://schemas.microsoft.com/office/word/2020/wordml/sdtdatahash" xmlns:w16se="http://schemas.microsoft.com/office/word/2015/wordml/symex" xmlns:wpg="http://schemas.microsoft.com/office/word/2010/wordprocessingGroup" xmlns:wpi="http://schemas.microsoft.com/office/word/2010/wordprocessingInk" xmlns:wne="http://schemas.microsoft.com/office/word/2006/wordml" xmlns:wps="http://schemas.microsoft.com/office/word/2010/wordprocessingShape" mc:Ignorable="w14 w15 w16se w16cid w16 w16cex w16sdtdh wp14">
+<w:footnotes xmlns:wpc="http://schemas.microsoft.com/office/word/2010/wordprocessingCanvas" xmlns:cx="http://schemas.microsoft.com/office/drawing/2014/chartex" xmlns:cx1="http://schemas.microsoft.com/office/drawing/2015/9/8/chartex" xmlns:cx2="http://schemas.microsoft.com/office/drawing/2015/10/21/chartex" xmlns:cx3="http://schemas.microsoft.com/office/drawing/2016/5/9/chartex" xmlns:cx4="http://schemas.microsoft.com/office/drawing/2016/5/10/chartex" xmlns:cx5="http://schemas.microsoft.com/office/drawing/2016/5/11/chartex" xmlns:cx6="http://schemas.microsoft.com/office/drawing/2016/5/12/chartex" xmlns:cx7="http://schemas.microsoft.com/office/drawing/2016/5/13/chartex" xmlns:cx8="http://schemas.microsoft.com/office/drawing/2016/5/14/chartex" xmlns:mc="http://schemas.openxmlformats.org/markup-compatibility/2006" xmlns:aink="http://schemas.microsoft.com/office/drawing/2016/ink" xmlns:am3d="http://schemas.microsoft.com/office/drawing/2017/model3d" xmlns:o="urn:schemas-microsoft-com:office:office" xmlns:oel="http://schemas.microsoft.com/office/2019/extlst" xmlns:r="http://schemas.openxmlformats.org/officeDocument/2006/relationships" xmlns:m="http://schemas.openxmlformats.org/officeDocument/2006/math" xmlns:v="urn:schemas-microsoft-com:vml" xmlns:wp14="http://schemas.microsoft.com/office/word/2010/wordprocessingDrawing" xmlns:wp="http://schemas.openxmlformats.org/drawingml/2006/wordprocessingDrawing" xmlns:w10="urn:schemas-microsoft-com:office:word" xmlns:w="http://schemas.openxmlformats.org/wordprocessingml/2006/main" xmlns:w14="http://schemas.microsoft.com/office/word/2010/wordml" xmlns:w15="http://schemas.microsoft.com/office/word/2012/wordml" xmlns:w16cex="http://schemas.microsoft.com/office/word/2018/wordml/cex" xmlns:w16cid="http://schemas.microsoft.com/office/word/2016/wordml/cid" xmlns:w16="http://schemas.microsoft.com/office/word/2018/wordml" xmlns:w16sdtdh="http://schemas.microsoft.com/office/word/2020/wordml/sdtdatahash" xmlns:w16se="http://schemas.microsoft.com/office/word/2015/wordml/symex" xmlns:wpg="http://schemas.microsoft.com/office/word/2010/wordprocessingGroup" xmlns:wpi="http://schemas.microsoft.com/office/word/2010/wordprocessingInk" xmlns:wne="http://schemas.microsoft.com/office/word/2006/wordml" xmlns:wps="http://schemas.microsoft.com/office/word/2010/wordprocessingShape" mc:Ignorable="w14 w15 w16se w16cid w16 w16cex w16sdtdh wp14">
   <w:footnote w:type="separator" w:id="-1">
     <w:p>
       <w:pPr>
@@ -1381,7 +1436,7 @@
 </file>
 
 <file path=word/header1.xml><?xml version="1.0" encoding="utf-8"?>
-<w:hdr xmlns:wpc="http://schemas.microsoft.com/office/word/2010/wordprocessingCanvas" xmlns:cx="http://schemas.microsoft.com/office/drawing/2014/chartex" xmlns:cx1="http://schemas.microsoft.com/office/drawing/2015/9/8/chartex" xmlns:cx2="http://schemas.microsoft.com/office/drawing/2015/10/21/chartex" xmlns:cx3="http://schemas.microsoft.com/office/drawing/2016/5/9/chartex" xmlns:cx4="http://schemas.microsoft.com/office/drawing/2016/5/10/chartex" xmlns:cx5="http://schemas.microsoft.com/office/drawing/2016/5/11/chartex" xmlns:cx6="http://schemas.microsoft.com/office/drawing/2016/5/12/chartex" xmlns:cx7="http://schemas.microsoft.com/office/drawing/2016/5/13/chartex" xmlns:cx8="http://schemas.microsoft.com/office/drawing/2016/5/14/chartex" xmlns:mc="http://schemas.openxmlformats.org/markup-compatibility/2006" xmlns:aink="http://schemas.microsoft.com/office/drawing/2016/ink" xmlns:am3d="http://schemas.microsoft.com/office/drawing/2017/model3d" xmlns:o="urn:schemas-microsoft-com:office:office" xmlns:oel="http://schemas.microsoft.com/office/2019/extlst" xmlns:r="http://schemas.openxmlformats.org/officeDocument/2006/relationships" xmlns:m="http://schemas.openxmlformats.org/officeDocument/2006/math" xmlns:v="urn:schemas-microsoft-com:vml" xmlns:wp14="http://schemas.microsoft.com/office/word/2010/wordprocessingDrawing" xmlns:wp="http://schemas.openxmlformats.org/drawingml/2006/wordprocessingDrawing" xmlns:w10="urn:schemas-microsoft-com:office:word" xmlns:w="http://schemas.openxmlformats.org/wordprocessingml/2006/main" xmlns:w14="http://schemas.microsoft.com/office/word/2010/wordml" xmlns:w15="http://schemas.microsoft.com/office/word/2012/wordml" xmlns:w16cex="http://schemas.microsoft.com/office/word/2018/wordml/cex" xmlns:w16cid="http://schemas.microsoft.com/office/word/2016/wordml/cid" xmlns:w16="http://schemas.microsoft.com/office/word/2018/wordml" xmlns:w16du="http://schemas.microsoft.com/office/word/2023/wordml/word16du" xmlns:w16sdtdh="http://schemas.microsoft.com/office/word/2020/wordml/sdtdatahash" xmlns:w16se="http://schemas.microsoft.com/office/word/2015/wordml/symex" xmlns:wpg="http://schemas.microsoft.com/office/word/2010/wordprocessingGroup" xmlns:wpi="http://schemas.microsoft.com/office/word/2010/wordprocessingInk" xmlns:wne="http://schemas.microsoft.com/office/word/2006/wordml" xmlns:wps="http://schemas.microsoft.com/office/word/2010/wordprocessingShape" mc:Ignorable="w14 w15 w16se w16cid w16 w16cex w16sdtdh wp14">
+<w:hdr xmlns:wpc="http://schemas.microsoft.com/office/word/2010/wordprocessingCanvas" xmlns:cx="http://schemas.microsoft.com/office/drawing/2014/chartex" xmlns:cx1="http://schemas.microsoft.com/office/drawing/2015/9/8/chartex" xmlns:cx2="http://schemas.microsoft.com/office/drawing/2015/10/21/chartex" xmlns:cx3="http://schemas.microsoft.com/office/drawing/2016/5/9/chartex" xmlns:cx4="http://schemas.microsoft.com/office/drawing/2016/5/10/chartex" xmlns:cx5="http://schemas.microsoft.com/office/drawing/2016/5/11/chartex" xmlns:cx6="http://schemas.microsoft.com/office/drawing/2016/5/12/chartex" xmlns:cx7="http://schemas.microsoft.com/office/drawing/2016/5/13/chartex" xmlns:cx8="http://schemas.microsoft.com/office/drawing/2016/5/14/chartex" xmlns:mc="http://schemas.openxmlformats.org/markup-compatibility/2006" xmlns:aink="http://schemas.microsoft.com/office/drawing/2016/ink" xmlns:am3d="http://schemas.microsoft.com/office/drawing/2017/model3d" xmlns:o="urn:schemas-microsoft-com:office:office" xmlns:oel="http://schemas.microsoft.com/office/2019/extlst" xmlns:r="http://schemas.openxmlformats.org/officeDocument/2006/relationships" xmlns:m="http://schemas.openxmlformats.org/officeDocument/2006/math" xmlns:v="urn:schemas-microsoft-com:vml" xmlns:wp14="http://schemas.microsoft.com/office/word/2010/wordprocessingDrawing" xmlns:wp="http://schemas.openxmlformats.org/drawingml/2006/wordprocessingDrawing" xmlns:w10="urn:schemas-microsoft-com:office:word" xmlns:w="http://schemas.openxmlformats.org/wordprocessingml/2006/main" xmlns:w14="http://schemas.microsoft.com/office/word/2010/wordml" xmlns:w15="http://schemas.microsoft.com/office/word/2012/wordml" xmlns:w16cex="http://schemas.microsoft.com/office/word/2018/wordml/cex" xmlns:w16cid="http://schemas.microsoft.com/office/word/2016/wordml/cid" xmlns:w16="http://schemas.microsoft.com/office/word/2018/wordml" xmlns:w16sdtdh="http://schemas.microsoft.com/office/word/2020/wordml/sdtdatahash" xmlns:w16se="http://schemas.microsoft.com/office/word/2015/wordml/symex" xmlns:wpg="http://schemas.microsoft.com/office/word/2010/wordprocessingGroup" xmlns:wpi="http://schemas.microsoft.com/office/word/2010/wordprocessingInk" xmlns:wne="http://schemas.microsoft.com/office/word/2006/wordml" xmlns:wps="http://schemas.microsoft.com/office/word/2010/wordprocessingShape" mc:Ignorable="w14 w15 w16se w16cid w16 w16cex w16sdtdh wp14">
   <w:p>
     <w:pPr>
       <w:pStyle w:val="Header"/>
@@ -1391,7 +1446,7 @@
 </file>
 
 <file path=word/header2.xml><?xml version="1.0" encoding="utf-8"?>
-<w:hdr xmlns:wpc="http://schemas.microsoft.com/office/word/2010/wordprocessingCanvas" xmlns:cx="http://schemas.microsoft.com/office/drawing/2014/chartex" xmlns:cx1="http://schemas.microsoft.com/office/drawing/2015/9/8/chartex" xmlns:cx2="http://schemas.microsoft.com/office/drawing/2015/10/21/chartex" xmlns:cx3="http://schemas.microsoft.com/office/drawing/2016/5/9/chartex" xmlns:cx4="http://schemas.microsoft.com/office/drawing/2016/5/10/chartex" xmlns:cx5="http://schemas.microsoft.com/office/drawing/2016/5/11/chartex" xmlns:cx6="http://schemas.microsoft.com/office/drawing/2016/5/12/chartex" xmlns:cx7="http://schemas.microsoft.com/office/drawing/2016/5/13/chartex" xmlns:cx8="http://schemas.microsoft.com/office/drawing/2016/5/14/chartex" xmlns:mc="http://schemas.openxmlformats.org/markup-compatibility/2006" xmlns:aink="http://schemas.microsoft.com/office/drawing/2016/ink" xmlns:am3d="http://schemas.microsoft.com/office/drawing/2017/model3d" xmlns:o="urn:schemas-microsoft-com:office:office" xmlns:oel="http://schemas.microsoft.com/office/2019/extlst" xmlns:r="http://schemas.openxmlformats.org/officeDocument/2006/relationships" xmlns:m="http://schemas.openxmlformats.org/officeDocument/2006/math" xmlns:v="urn:schemas-microsoft-com:vml" xmlns:wp14="http://schemas.microsoft.com/office/word/2010/wordprocessingDrawing" xmlns:wp="http://schemas.openxmlformats.org/drawingml/2006/wordprocessingDrawing" xmlns:w10="urn:schemas-microsoft-com:office:word" xmlns:w="http://schemas.openxmlformats.org/wordprocessingml/2006/main" xmlns:w14="http://schemas.microsoft.com/office/word/2010/wordml" xmlns:w15="http://schemas.microsoft.com/office/word/2012/wordml" xmlns:w16cex="http://schemas.microsoft.com/office/word/2018/wordml/cex" xmlns:w16cid="http://schemas.microsoft.com/office/word/2016/wordml/cid" xmlns:w16="http://schemas.microsoft.com/office/word/2018/wordml" xmlns:w16du="http://schemas.microsoft.com/office/word/2023/wordml/word16du" xmlns:w16sdtdh="http://schemas.microsoft.com/office/word/2020/wordml/sdtdatahash" xmlns:w16se="http://schemas.microsoft.com/office/word/2015/wordml/symex" xmlns:wpg="http://schemas.microsoft.com/office/word/2010/wordprocessingGroup" xmlns:wpi="http://schemas.microsoft.com/office/word/2010/wordprocessingInk" xmlns:wne="http://schemas.microsoft.com/office/word/2006/wordml" xmlns:wps="http://schemas.microsoft.com/office/word/2010/wordprocessingShape" mc:Ignorable="w14 w15 w16se w16cid w16 w16cex w16sdtdh wp14">
+<w:hdr xmlns:wpc="http://schemas.microsoft.com/office/word/2010/wordprocessingCanvas" xmlns:cx="http://schemas.microsoft.com/office/drawing/2014/chartex" xmlns:cx1="http://schemas.microsoft.com/office/drawing/2015/9/8/chartex" xmlns:cx2="http://schemas.microsoft.com/office/drawing/2015/10/21/chartex" xmlns:cx3="http://schemas.microsoft.com/office/drawing/2016/5/9/chartex" xmlns:cx4="http://schemas.microsoft.com/office/drawing/2016/5/10/chartex" xmlns:cx5="http://schemas.microsoft.com/office/drawing/2016/5/11/chartex" xmlns:cx6="http://schemas.microsoft.com/office/drawing/2016/5/12/chartex" xmlns:cx7="http://schemas.microsoft.com/office/drawing/2016/5/13/chartex" xmlns:cx8="http://schemas.microsoft.com/office/drawing/2016/5/14/chartex" xmlns:mc="http://schemas.openxmlformats.org/markup-compatibility/2006" xmlns:aink="http://schemas.microsoft.com/office/drawing/2016/ink" xmlns:am3d="http://schemas.microsoft.com/office/drawing/2017/model3d" xmlns:o="urn:schemas-microsoft-com:office:office" xmlns:oel="http://schemas.microsoft.com/office/2019/extlst" xmlns:r="http://schemas.openxmlformats.org/officeDocument/2006/relationships" xmlns:m="http://schemas.openxmlformats.org/officeDocument/2006/math" xmlns:v="urn:schemas-microsoft-com:vml" xmlns:wp14="http://schemas.microsoft.com/office/word/2010/wordprocessingDrawing" xmlns:wp="http://schemas.openxmlformats.org/drawingml/2006/wordprocessingDrawing" xmlns:w10="urn:schemas-microsoft-com:office:word" xmlns:w="http://schemas.openxmlformats.org/wordprocessingml/2006/main" xmlns:w14="http://schemas.microsoft.com/office/word/2010/wordml" xmlns:w15="http://schemas.microsoft.com/office/word/2012/wordml" xmlns:w16cex="http://schemas.microsoft.com/office/word/2018/wordml/cex" xmlns:w16cid="http://schemas.microsoft.com/office/word/2016/wordml/cid" xmlns:w16="http://schemas.microsoft.com/office/word/2018/wordml" xmlns:w16sdtdh="http://schemas.microsoft.com/office/word/2020/wordml/sdtdatahash" xmlns:w16se="http://schemas.microsoft.com/office/word/2015/wordml/symex" xmlns:wpg="http://schemas.microsoft.com/office/word/2010/wordprocessingGroup" xmlns:wpi="http://schemas.microsoft.com/office/word/2010/wordprocessingInk" xmlns:wne="http://schemas.microsoft.com/office/word/2006/wordml" xmlns:wps="http://schemas.microsoft.com/office/word/2010/wordprocessingShape" mc:Ignorable="w14 w15 w16se w16cid w16 w16cex w16sdtdh wp14">
   <w:p>
     <w:pPr>
       <w:pStyle w:val="Header"/>
@@ -1414,7 +1469,7 @@
 </file>
 
 <file path=word/header3.xml><?xml version="1.0" encoding="utf-8"?>
-<w:hdr xmlns:wpc="http://schemas.microsoft.com/office/word/2010/wordprocessingCanvas" xmlns:cx="http://schemas.microsoft.com/office/drawing/2014/chartex" xmlns:cx1="http://schemas.microsoft.com/office/drawing/2015/9/8/chartex" xmlns:cx2="http://schemas.microsoft.com/office/drawing/2015/10/21/chartex" xmlns:cx3="http://schemas.microsoft.com/office/drawing/2016/5/9/chartex" xmlns:cx4="http://schemas.microsoft.com/office/drawing/2016/5/10/chartex" xmlns:cx5="http://schemas.microsoft.com/office/drawing/2016/5/11/chartex" xmlns:cx6="http://schemas.microsoft.com/office/drawing/2016/5/12/chartex" xmlns:cx7="http://schemas.microsoft.com/office/drawing/2016/5/13/chartex" xmlns:cx8="http://schemas.microsoft.com/office/drawing/2016/5/14/chartex" xmlns:mc="http://schemas.openxmlformats.org/markup-compatibility/2006" xmlns:aink="http://schemas.microsoft.com/office/drawing/2016/ink" xmlns:am3d="http://schemas.microsoft.com/office/drawing/2017/model3d" xmlns:o="urn:schemas-microsoft-com:office:office" xmlns:oel="http://schemas.microsoft.com/office/2019/extlst" xmlns:r="http://schemas.openxmlformats.org/officeDocument/2006/relationships" xmlns:m="http://schemas.openxmlformats.org/officeDocument/2006/math" xmlns:v="urn:schemas-microsoft-com:vml" xmlns:wp14="http://schemas.microsoft.com/office/word/2010/wordprocessingDrawing" xmlns:wp="http://schemas.openxmlformats.org/drawingml/2006/wordprocessingDrawing" xmlns:w10="urn:schemas-microsoft-com:office:word" xmlns:w="http://schemas.openxmlformats.org/wordprocessingml/2006/main" xmlns:w14="http://schemas.microsoft.com/office/word/2010/wordml" xmlns:w15="http://schemas.microsoft.com/office/word/2012/wordml" xmlns:w16cex="http://schemas.microsoft.com/office/word/2018/wordml/cex" xmlns:w16cid="http://schemas.microsoft.com/office/word/2016/wordml/cid" xmlns:w16="http://schemas.microsoft.com/office/word/2018/wordml" xmlns:w16du="http://schemas.microsoft.com/office/word/2023/wordml/word16du" xmlns:w16sdtdh="http://schemas.microsoft.com/office/word/2020/wordml/sdtdatahash" xmlns:w16se="http://schemas.microsoft.com/office/word/2015/wordml/symex" xmlns:wpg="http://schemas.microsoft.com/office/word/2010/wordprocessingGroup" xmlns:wpi="http://schemas.microsoft.com/office/word/2010/wordprocessingInk" xmlns:wne="http://schemas.microsoft.com/office/word/2006/wordml" xmlns:wps="http://schemas.microsoft.com/office/word/2010/wordprocessingShape" mc:Ignorable="w14 w15 w16se w16cid w16 w16cex w16sdtdh wp14">
+<w:hdr xmlns:wpc="http://schemas.microsoft.com/office/word/2010/wordprocessingCanvas" xmlns:cx="http://schemas.microsoft.com/office/drawing/2014/chartex" xmlns:cx1="http://schemas.microsoft.com/office/drawing/2015/9/8/chartex" xmlns:cx2="http://schemas.microsoft.com/office/drawing/2015/10/21/chartex" xmlns:cx3="http://schemas.microsoft.com/office/drawing/2016/5/9/chartex" xmlns:cx4="http://schemas.microsoft.com/office/drawing/2016/5/10/chartex" xmlns:cx5="http://schemas.microsoft.com/office/drawing/2016/5/11/chartex" xmlns:cx6="http://schemas.microsoft.com/office/drawing/2016/5/12/chartex" xmlns:cx7="http://schemas.microsoft.com/office/drawing/2016/5/13/chartex" xmlns:cx8="http://schemas.microsoft.com/office/drawing/2016/5/14/chartex" xmlns:mc="http://schemas.openxmlformats.org/markup-compatibility/2006" xmlns:aink="http://schemas.microsoft.com/office/drawing/2016/ink" xmlns:am3d="http://schemas.microsoft.com/office/drawing/2017/model3d" xmlns:o="urn:schemas-microsoft-com:office:office" xmlns:oel="http://schemas.microsoft.com/office/2019/extlst" xmlns:r="http://schemas.openxmlformats.org/officeDocument/2006/relationships" xmlns:m="http://schemas.openxmlformats.org/officeDocument/2006/math" xmlns:v="urn:schemas-microsoft-com:vml" xmlns:wp14="http://schemas.microsoft.com/office/word/2010/wordprocessingDrawing" xmlns:wp="http://schemas.openxmlformats.org/drawingml/2006/wordprocessingDrawing" xmlns:w10="urn:schemas-microsoft-com:office:word" xmlns:w="http://schemas.openxmlformats.org/wordprocessingml/2006/main" xmlns:w14="http://schemas.microsoft.com/office/word/2010/wordml" xmlns:w15="http://schemas.microsoft.com/office/word/2012/wordml" xmlns:w16cex="http://schemas.microsoft.com/office/word/2018/wordml/cex" xmlns:w16cid="http://schemas.microsoft.com/office/word/2016/wordml/cid" xmlns:w16="http://schemas.microsoft.com/office/word/2018/wordml" xmlns:w16sdtdh="http://schemas.microsoft.com/office/word/2020/wordml/sdtdatahash" xmlns:w16se="http://schemas.microsoft.com/office/word/2015/wordml/symex" xmlns:wpg="http://schemas.microsoft.com/office/word/2010/wordprocessingGroup" xmlns:wpi="http://schemas.microsoft.com/office/word/2010/wordprocessingInk" xmlns:wne="http://schemas.microsoft.com/office/word/2006/wordml" xmlns:wps="http://schemas.microsoft.com/office/word/2010/wordprocessingShape" mc:Ignorable="w14 w15 w16se w16cid w16 w16cex w16sdtdh wp14">
   <w:p>
     <w:pPr>
       <w:pStyle w:val="Header"/>
@@ -1424,7 +1479,7 @@
 </file>
 
 <file path=word/numbering.xml><?xml version="1.0" encoding="utf-8"?>
-<w:numbering xmlns:wpc="http://schemas.microsoft.com/office/word/2010/wordprocessingCanvas" xmlns:cx="http://schemas.microsoft.com/office/drawing/2014/chartex" xmlns:cx1="http://schemas.microsoft.com/office/drawing/2015/9/8/chartex" xmlns:cx2="http://schemas.microsoft.com/office/drawing/2015/10/21/chartex" xmlns:cx3="http://schemas.microsoft.com/office/drawing/2016/5/9/chartex" xmlns:cx4="http://schemas.microsoft.com/office/drawing/2016/5/10/chartex" xmlns:cx5="http://schemas.microsoft.com/office/drawing/2016/5/11/chartex" xmlns:cx6="http://schemas.microsoft.com/office/drawing/2016/5/12/chartex" xmlns:cx7="http://schemas.microsoft.com/office/drawing/2016/5/13/chartex" xmlns:cx8="http://schemas.microsoft.com/office/drawing/2016/5/14/chartex" xmlns:mc="http://schemas.openxmlformats.org/markup-compatibility/2006" xmlns:aink="http://schemas.microsoft.com/office/drawing/2016/ink" xmlns:am3d="http://schemas.microsoft.com/office/drawing/2017/model3d" xmlns:o="urn:schemas-microsoft-com:office:office" xmlns:oel="http://schemas.microsoft.com/office/2019/extlst" xmlns:r="http://schemas.openxmlformats.org/officeDocument/2006/relationships" xmlns:m="http://schemas.openxmlformats.org/officeDocument/2006/math" xmlns:v="urn:schemas-microsoft-com:vml" xmlns:wp14="http://schemas.microsoft.com/office/word/2010/wordprocessingDrawing" xmlns:wp="http://schemas.openxmlformats.org/drawingml/2006/wordprocessingDrawing" xmlns:w10="urn:schemas-microsoft-com:office:word" xmlns:w="http://schemas.openxmlformats.org/wordprocessingml/2006/main" xmlns:w14="http://schemas.microsoft.com/office/word/2010/wordml" xmlns:w15="http://schemas.microsoft.com/office/word/2012/wordml" xmlns:w16cex="http://schemas.microsoft.com/office/word/2018/wordml/cex" xmlns:w16cid="http://schemas.microsoft.com/office/word/2016/wordml/cid" xmlns:w16="http://schemas.microsoft.com/office/word/2018/wordml" xmlns:w16du="http://schemas.microsoft.com/office/word/2023/wordml/word16du" xmlns:w16sdtdh="http://schemas.microsoft.com/office/word/2020/wordml/sdtdatahash" xmlns:w16se="http://schemas.microsoft.com/office/word/2015/wordml/symex" xmlns:wpg="http://schemas.microsoft.com/office/word/2010/wordprocessingGroup" xmlns:wpi="http://schemas.microsoft.com/office/word/2010/wordprocessingInk" xmlns:wne="http://schemas.microsoft.com/office/word/2006/wordml" xmlns:wps="http://schemas.microsoft.com/office/word/2010/wordprocessingShape" mc:Ignorable="w14 w15 w16se w16cid w16 w16cex w16sdtdh wp14">
+<w:numbering xmlns:wpc="http://schemas.microsoft.com/office/word/2010/wordprocessingCanvas" xmlns:cx="http://schemas.microsoft.com/office/drawing/2014/chartex" xmlns:cx1="http://schemas.microsoft.com/office/drawing/2015/9/8/chartex" xmlns:cx2="http://schemas.microsoft.com/office/drawing/2015/10/21/chartex" xmlns:cx3="http://schemas.microsoft.com/office/drawing/2016/5/9/chartex" xmlns:cx4="http://schemas.microsoft.com/office/drawing/2016/5/10/chartex" xmlns:cx5="http://schemas.microsoft.com/office/drawing/2016/5/11/chartex" xmlns:cx6="http://schemas.microsoft.com/office/drawing/2016/5/12/chartex" xmlns:cx7="http://schemas.microsoft.com/office/drawing/2016/5/13/chartex" xmlns:cx8="http://schemas.microsoft.com/office/drawing/2016/5/14/chartex" xmlns:mc="http://schemas.openxmlformats.org/markup-compatibility/2006" xmlns:aink="http://schemas.microsoft.com/office/drawing/2016/ink" xmlns:am3d="http://schemas.microsoft.com/office/drawing/2017/model3d" xmlns:o="urn:schemas-microsoft-com:office:office" xmlns:oel="http://schemas.microsoft.com/office/2019/extlst" xmlns:r="http://schemas.openxmlformats.org/officeDocument/2006/relationships" xmlns:m="http://schemas.openxmlformats.org/officeDocument/2006/math" xmlns:v="urn:schemas-microsoft-com:vml" xmlns:wp14="http://schemas.microsoft.com/office/word/2010/wordprocessingDrawing" xmlns:wp="http://schemas.openxmlformats.org/drawingml/2006/wordprocessingDrawing" xmlns:w10="urn:schemas-microsoft-com:office:word" xmlns:w="http://schemas.openxmlformats.org/wordprocessingml/2006/main" xmlns:w14="http://schemas.microsoft.com/office/word/2010/wordml" xmlns:w15="http://schemas.microsoft.com/office/word/2012/wordml" xmlns:w16cex="http://schemas.microsoft.com/office/word/2018/wordml/cex" xmlns:w16cid="http://schemas.microsoft.com/office/word/2016/wordml/cid" xmlns:w16="http://schemas.microsoft.com/office/word/2018/wordml" xmlns:w16sdtdh="http://schemas.microsoft.com/office/word/2020/wordml/sdtdatahash" xmlns:w16se="http://schemas.microsoft.com/office/word/2015/wordml/symex" xmlns:wpg="http://schemas.microsoft.com/office/word/2010/wordprocessingGroup" xmlns:wpi="http://schemas.microsoft.com/office/word/2010/wordprocessingInk" xmlns:wne="http://schemas.microsoft.com/office/word/2006/wordml" xmlns:wps="http://schemas.microsoft.com/office/word/2010/wordprocessingShape" mc:Ignorable="w14 w15 w16se w16cid w16 w16cex w16sdtdh wp14">
   <w:abstractNum w:abstractNumId="0" w15:restartNumberingAfterBreak="0">
     <w:nsid w:val="19394FDD"/>
     <w:multiLevelType w:val="hybridMultilevel"/>
@@ -2586,10 +2641,6 @@
 </file>
 
 <file path=customXml/item1.xml><?xml version="1.0" encoding="utf-8"?>
-<b:Sources xmlns:b="http://schemas.openxmlformats.org/officeDocument/2006/bibliography" SelectedStyle="\apa.xsl" StyleName="APA" Version="6"/>
-</file>
-
-<file path=customXml/item2.xml><?xml version="1.0" encoding="utf-8"?>
 <?mso-contentType ?>
 <FormTemplates xmlns="http://schemas.microsoft.com/sharepoint/v3/contenttype/forms">
   <Display>DocumentLibraryForm</Display>
@@ -2598,18 +2649,22 @@
 </FormTemplates>
 </file>
 
+<file path=customXml/item2.xml><?xml version="1.0" encoding="utf-8"?>
+<b:Sources xmlns:b="http://schemas.openxmlformats.org/officeDocument/2006/bibliography" SelectedStyle="\apa.xsl" StyleName="APA" Version="6"/>
+</file>
+
 <file path=customXml/itemProps1.xml><?xml version="1.0" encoding="utf-8"?>
+<ds:datastoreItem xmlns:ds="http://schemas.openxmlformats.org/officeDocument/2006/customXml" ds:itemID="{C6214E07-0DC6-4CB8-99B6-0AA9826BC3F4}">
+  <ds:schemaRefs>
+    <ds:schemaRef ds:uri="http://schemas.microsoft.com/sharepoint/v3/contenttype/forms"/>
+  </ds:schemaRefs>
+</ds:datastoreItem>
+</file>
+
+<file path=customXml/itemProps2.xml><?xml version="1.0" encoding="utf-8"?>
 <ds:datastoreItem xmlns:ds="http://schemas.openxmlformats.org/officeDocument/2006/customXml" ds:itemID="{EF38EFE1-32FE-4DCD-B198-0481B7DD594A}">
   <ds:schemaRefs>
     <ds:schemaRef ds:uri="http://schemas.openxmlformats.org/officeDocument/2006/bibliography"/>
   </ds:schemaRefs>
 </ds:datastoreItem>
-</file>
-
-<file path=customXml/itemProps2.xml><?xml version="1.0" encoding="utf-8"?>
-<ds:datastoreItem xmlns:ds="http://schemas.openxmlformats.org/officeDocument/2006/customXml" ds:itemID="{C6214E07-0DC6-4CB8-99B6-0AA9826BC3F4}">
-  <ds:schemaRefs>
-    <ds:schemaRef ds:uri="http://schemas.microsoft.com/sharepoint/v3/contenttype/forms"/>
-  </ds:schemaRefs>
-</ds:datastoreItem>
 </file>
</xml_diff>

<commit_message>
Change to use parameter store for creds and other variables
Change shiur on shabbat to Rav Pearl
</commit_message>
<xml_diff>
--- a/resources/templates/shabbat.docx
+++ b/resources/templates/shabbat.docx
@@ -303,7 +303,7 @@
         <w:pStyle w:val="List"/>
         <w:spacing w:line="240" w:lineRule="auto"/>
         <w:rPr>
-          <w:rFonts w:ascii="Tahoma" w:hAnsi="Tahoma" w:cs="Tahoma" w:hint="cs"/>
+          <w:rFonts w:ascii="Tahoma" w:hAnsi="Tahoma" w:cs="Tahoma"/>
           <w:b/>
           <w:bCs/>
           <w:color w:val="864904" w:themeColor="accent3" w:themeShade="80"/>
@@ -827,16 +827,29 @@
       </w:r>
       <w:r>
         <w:rPr>
-          <w:rFonts w:ascii="Tahoma" w:hAnsi="Tahoma" w:cs="Tahoma"/>
-          <w:b/>
-          <w:bCs/>
-          <w:color w:val="864904" w:themeColor="accent3" w:themeShade="80"/>
-          <w:sz w:val="36"/>
-          <w:szCs w:val="36"/>
-          <w:rtl/>
-          <w:lang w:val="en-GB"/>
-        </w:rPr>
-        <w:t xml:space="preserve">יואל קטן – </w:t>
+          <w:rFonts w:ascii="Tahoma" w:hAnsi="Tahoma" w:cs="Tahoma" w:hint="cs"/>
+          <w:b/>
+          <w:bCs/>
+          <w:color w:val="864904" w:themeColor="accent3" w:themeShade="80"/>
+          <w:sz w:val="36"/>
+          <w:szCs w:val="36"/>
+          <w:rtl/>
+          <w:lang w:val="en-GB"/>
+        </w:rPr>
+        <w:t>מנחם פרל</w:t>
+      </w:r>
+      <w:r>
+        <w:rPr>
+          <w:rFonts w:ascii="Tahoma" w:hAnsi="Tahoma" w:cs="Tahoma"/>
+          <w:b/>
+          <w:bCs/>
+          <w:color w:val="864904" w:themeColor="accent3" w:themeShade="80"/>
+          <w:sz w:val="36"/>
+          <w:szCs w:val="36"/>
+          <w:rtl/>
+          <w:lang w:val="en-GB"/>
+        </w:rPr>
+        <w:t xml:space="preserve"> – </w:t>
       </w:r>
       <w:r>
         <w:rPr>
@@ -1062,22 +1075,6 @@
         </w:rPr>
         <w:t>שלום</w:t>
       </w:r>
-    </w:p>
-    <w:p>
-      <w:pPr>
-        <w:pStyle w:val="List"/>
-        <w:jc w:val="center"/>
-        <w:rPr>
-          <w:rFonts w:ascii="Tahoma" w:hAnsi="Tahoma" w:cs="Tahoma"/>
-          <w:b/>
-          <w:bCs/>
-          <w:color w:val="864904" w:themeColor="accent3" w:themeShade="80"/>
-          <w:sz w:val="32"/>
-          <w:szCs w:val="32"/>
-          <w:rtl/>
-          <w:lang w:val="en-GB"/>
-        </w:rPr>
-      </w:pPr>
     </w:p>
     <w:p>
       <w:pPr>
@@ -2641,6 +2638,10 @@
 </file>
 
 <file path=customXml/item1.xml><?xml version="1.0" encoding="utf-8"?>
+<b:Sources xmlns:b="http://schemas.openxmlformats.org/officeDocument/2006/bibliography" SelectedStyle="\apa.xsl" StyleName="APA" Version="6"/>
+</file>
+
+<file path=customXml/item2.xml><?xml version="1.0" encoding="utf-8"?>
 <?mso-contentType ?>
 <FormTemplates xmlns="http://schemas.microsoft.com/sharepoint/v3/contenttype/forms">
   <Display>DocumentLibraryForm</Display>
@@ -2649,22 +2650,18 @@
 </FormTemplates>
 </file>
 
-<file path=customXml/item2.xml><?xml version="1.0" encoding="utf-8"?>
-<b:Sources xmlns:b="http://schemas.openxmlformats.org/officeDocument/2006/bibliography" SelectedStyle="\apa.xsl" StyleName="APA" Version="6"/>
+<file path=customXml/itemProps1.xml><?xml version="1.0" encoding="utf-8"?>
+<ds:datastoreItem xmlns:ds="http://schemas.openxmlformats.org/officeDocument/2006/customXml" ds:itemID="{EF38EFE1-32FE-4DCD-B198-0481B7DD594A}">
+  <ds:schemaRefs>
+    <ds:schemaRef ds:uri="http://schemas.openxmlformats.org/officeDocument/2006/bibliography"/>
+  </ds:schemaRefs>
+</ds:datastoreItem>
 </file>
 
-<file path=customXml/itemProps1.xml><?xml version="1.0" encoding="utf-8"?>
+<file path=customXml/itemProps2.xml><?xml version="1.0" encoding="utf-8"?>
 <ds:datastoreItem xmlns:ds="http://schemas.openxmlformats.org/officeDocument/2006/customXml" ds:itemID="{C6214E07-0DC6-4CB8-99B6-0AA9826BC3F4}">
   <ds:schemaRefs>
     <ds:schemaRef ds:uri="http://schemas.microsoft.com/sharepoint/v3/contenttype/forms"/>
   </ds:schemaRefs>
 </ds:datastoreItem>
-</file>
-
-<file path=customXml/itemProps2.xml><?xml version="1.0" encoding="utf-8"?>
-<ds:datastoreItem xmlns:ds="http://schemas.openxmlformats.org/officeDocument/2006/customXml" ds:itemID="{EF38EFE1-32FE-4DCD-B198-0481B7DD594A}">
-  <ds:schemaRefs>
-    <ds:schemaRef ds:uri="http://schemas.openxmlformats.org/officeDocument/2006/bibliography"/>
-  </ds:schemaRefs>
-</ds:datastoreItem>
 </file>
</xml_diff>